<commit_message>
modify some codes to client tst; modify my document;
</commit_message>
<xml_diff>
--- a/moDoc/moCloud/设计文档.docx
+++ b/moDoc/moCloud/设计文档.docx
@@ -4,7 +4,7 @@
   <w:body>
     <w:p>
       <w:pPr>
-        <w:pStyle w:val="50"/>
+        <w:pStyle w:val="32"/>
         <w:rPr>
           <w:rFonts w:hint="eastAsia"/>
           <w:lang w:val="en-US" w:eastAsia="zh-CN"/>
@@ -266,8 +266,6 @@
               </w:rPr>
               <w:t>Create</w:t>
             </w:r>
-            <w:bookmarkStart w:id="30" w:name="_GoBack"/>
-            <w:bookmarkEnd w:id="30"/>
           </w:p>
         </w:tc>
       </w:tr>
@@ -464,7 +462,7 @@
     </w:p>
     <w:p>
       <w:pPr>
-        <w:pStyle w:val="31"/>
+        <w:pStyle w:val="23"/>
         <w:tabs>
           <w:tab w:val="right" w:leader="dot" w:pos="8306"/>
         </w:tabs>
@@ -598,7 +596,7 @@
     </w:p>
     <w:p>
       <w:pPr>
-        <w:pStyle w:val="31"/>
+        <w:pStyle w:val="23"/>
         <w:tabs>
           <w:tab w:val="right" w:leader="dot" w:pos="8306"/>
         </w:tabs>
@@ -711,7 +709,7 @@
     </w:p>
     <w:p>
       <w:pPr>
-        <w:pStyle w:val="31"/>
+        <w:pStyle w:val="23"/>
         <w:tabs>
           <w:tab w:val="right" w:leader="dot" w:pos="8306"/>
         </w:tabs>
@@ -824,7 +822,7 @@
     </w:p>
     <w:p>
       <w:pPr>
-        <w:pStyle w:val="31"/>
+        <w:pStyle w:val="23"/>
         <w:tabs>
           <w:tab w:val="right" w:leader="dot" w:pos="8306"/>
         </w:tabs>
@@ -937,7 +935,7 @@
     </w:p>
     <w:p>
       <w:pPr>
-        <w:pStyle w:val="31"/>
+        <w:pStyle w:val="23"/>
         <w:tabs>
           <w:tab w:val="right" w:leader="dot" w:pos="8306"/>
         </w:tabs>
@@ -1050,7 +1048,7 @@
     </w:p>
     <w:p>
       <w:pPr>
-        <w:pStyle w:val="42"/>
+        <w:pStyle w:val="28"/>
         <w:tabs>
           <w:tab w:val="right" w:leader="dot" w:pos="8306"/>
         </w:tabs>
@@ -1163,7 +1161,7 @@
     </w:p>
     <w:p>
       <w:pPr>
-        <w:pStyle w:val="21"/>
+        <w:pStyle w:val="17"/>
         <w:tabs>
           <w:tab w:val="right" w:leader="dot" w:pos="8306"/>
         </w:tabs>
@@ -1276,7 +1274,7 @@
     </w:p>
     <w:p>
       <w:pPr>
-        <w:pStyle w:val="21"/>
+        <w:pStyle w:val="17"/>
         <w:tabs>
           <w:tab w:val="right" w:leader="dot" w:pos="8306"/>
         </w:tabs>
@@ -1389,7 +1387,7 @@
     </w:p>
     <w:p>
       <w:pPr>
-        <w:pStyle w:val="21"/>
+        <w:pStyle w:val="17"/>
         <w:tabs>
           <w:tab w:val="right" w:leader="dot" w:pos="8306"/>
         </w:tabs>
@@ -1502,7 +1500,7 @@
     </w:p>
     <w:p>
       <w:pPr>
-        <w:pStyle w:val="21"/>
+        <w:pStyle w:val="17"/>
         <w:tabs>
           <w:tab w:val="right" w:leader="dot" w:pos="8306"/>
         </w:tabs>
@@ -1615,7 +1613,7 @@
     </w:p>
     <w:p>
       <w:pPr>
-        <w:pStyle w:val="21"/>
+        <w:pStyle w:val="17"/>
         <w:tabs>
           <w:tab w:val="right" w:leader="dot" w:pos="8306"/>
         </w:tabs>
@@ -1728,7 +1726,7 @@
     </w:p>
     <w:p>
       <w:pPr>
-        <w:pStyle w:val="21"/>
+        <w:pStyle w:val="17"/>
         <w:tabs>
           <w:tab w:val="right" w:leader="dot" w:pos="8306"/>
         </w:tabs>
@@ -1841,7 +1839,7 @@
     </w:p>
     <w:p>
       <w:pPr>
-        <w:pStyle w:val="21"/>
+        <w:pStyle w:val="17"/>
         <w:tabs>
           <w:tab w:val="right" w:leader="dot" w:pos="8306"/>
         </w:tabs>
@@ -1954,7 +1952,7 @@
     </w:p>
     <w:p>
       <w:pPr>
-        <w:pStyle w:val="21"/>
+        <w:pStyle w:val="17"/>
         <w:tabs>
           <w:tab w:val="right" w:leader="dot" w:pos="8306"/>
         </w:tabs>
@@ -2067,7 +2065,7 @@
     </w:p>
     <w:p>
       <w:pPr>
-        <w:pStyle w:val="42"/>
+        <w:pStyle w:val="28"/>
         <w:tabs>
           <w:tab w:val="right" w:leader="dot" w:pos="8306"/>
         </w:tabs>
@@ -2180,7 +2178,7 @@
     </w:p>
     <w:p>
       <w:pPr>
-        <w:pStyle w:val="21"/>
+        <w:pStyle w:val="17"/>
         <w:tabs>
           <w:tab w:val="right" w:leader="dot" w:pos="8306"/>
         </w:tabs>
@@ -2293,7 +2291,7 @@
     </w:p>
     <w:p>
       <w:pPr>
-        <w:pStyle w:val="21"/>
+        <w:pStyle w:val="17"/>
         <w:tabs>
           <w:tab w:val="right" w:leader="dot" w:pos="8306"/>
         </w:tabs>
@@ -2406,7 +2404,7 @@
     </w:p>
     <w:p>
       <w:pPr>
-        <w:pStyle w:val="21"/>
+        <w:pStyle w:val="17"/>
         <w:tabs>
           <w:tab w:val="right" w:leader="dot" w:pos="8306"/>
         </w:tabs>
@@ -2519,7 +2517,7 @@
     </w:p>
     <w:p>
       <w:pPr>
-        <w:pStyle w:val="31"/>
+        <w:pStyle w:val="23"/>
         <w:tabs>
           <w:tab w:val="right" w:leader="dot" w:pos="8306"/>
         </w:tabs>
@@ -2632,7 +2630,7 @@
     </w:p>
     <w:p>
       <w:pPr>
-        <w:pStyle w:val="31"/>
+        <w:pStyle w:val="23"/>
         <w:tabs>
           <w:tab w:val="right" w:leader="dot" w:pos="8306"/>
         </w:tabs>
@@ -2745,7 +2743,7 @@
     </w:p>
     <w:p>
       <w:pPr>
-        <w:pStyle w:val="31"/>
+        <w:pStyle w:val="23"/>
         <w:tabs>
           <w:tab w:val="right" w:leader="dot" w:pos="8306"/>
         </w:tabs>
@@ -2858,7 +2856,7 @@
     </w:p>
     <w:p>
       <w:pPr>
-        <w:pStyle w:val="31"/>
+        <w:pStyle w:val="23"/>
         <w:tabs>
           <w:tab w:val="right" w:leader="dot" w:pos="8306"/>
         </w:tabs>
@@ -2971,7 +2969,7 @@
     </w:p>
     <w:p>
       <w:pPr>
-        <w:pStyle w:val="31"/>
+        <w:pStyle w:val="23"/>
         <w:tabs>
           <w:tab w:val="right" w:leader="dot" w:pos="8306"/>
         </w:tabs>
@@ -3084,7 +3082,7 @@
     </w:p>
     <w:p>
       <w:pPr>
-        <w:pStyle w:val="31"/>
+        <w:pStyle w:val="23"/>
         <w:tabs>
           <w:tab w:val="right" w:leader="dot" w:pos="8306"/>
         </w:tabs>
@@ -3197,7 +3195,7 @@
     </w:p>
     <w:p>
       <w:pPr>
-        <w:pStyle w:val="31"/>
+        <w:pStyle w:val="23"/>
         <w:tabs>
           <w:tab w:val="right" w:leader="dot" w:pos="8306"/>
         </w:tabs>
@@ -3310,7 +3308,7 @@
     </w:p>
     <w:p>
       <w:pPr>
-        <w:pStyle w:val="31"/>
+        <w:pStyle w:val="23"/>
         <w:tabs>
           <w:tab w:val="right" w:leader="dot" w:pos="8306"/>
         </w:tabs>
@@ -3423,7 +3421,7 @@
     </w:p>
     <w:p>
       <w:pPr>
-        <w:pStyle w:val="42"/>
+        <w:pStyle w:val="28"/>
         <w:tabs>
           <w:tab w:val="right" w:leader="dot" w:pos="8306"/>
         </w:tabs>
@@ -3536,7 +3534,7 @@
     </w:p>
     <w:p>
       <w:pPr>
-        <w:pStyle w:val="42"/>
+        <w:pStyle w:val="28"/>
         <w:tabs>
           <w:tab w:val="right" w:leader="dot" w:pos="8306"/>
         </w:tabs>
@@ -3649,7 +3647,7 @@
     </w:p>
     <w:p>
       <w:pPr>
-        <w:pStyle w:val="42"/>
+        <w:pStyle w:val="28"/>
         <w:tabs>
           <w:tab w:val="right" w:leader="dot" w:pos="8306"/>
         </w:tabs>
@@ -3762,7 +3760,7 @@
     </w:p>
     <w:p>
       <w:pPr>
-        <w:pStyle w:val="31"/>
+        <w:pStyle w:val="23"/>
         <w:tabs>
           <w:tab w:val="right" w:leader="dot" w:pos="8306"/>
         </w:tabs>
@@ -8033,177 +8031,72 @@
     </w:p>
     <w:p>
       <w:pPr>
-        <w:rPr>
-          <w:rFonts w:hint="eastAsia"/>
-          <w:lang w:val="en-US" w:eastAsia="zh-CN"/>
-        </w:rPr>
-      </w:pPr>
-    </w:p>
-    <w:p>
-      <w:pPr>
-        <w:pStyle w:val="2"/>
-        <w:rPr>
-          <w:rFonts w:hint="eastAsia"/>
-          <w:lang w:val="en-US" w:eastAsia="zh-CN"/>
-        </w:rPr>
-      </w:pPr>
-      <w:bookmarkStart w:id="22" w:name="_Toc17862"/>
-      <w:r>
-        <w:rPr>
-          <w:rFonts w:hint="eastAsia"/>
-          <w:lang w:val="en-US" w:eastAsia="zh-CN"/>
-        </w:rPr>
-        <w:t>7.类图</w:t>
-      </w:r>
-      <w:bookmarkEnd w:id="22"/>
-    </w:p>
-    <w:p>
-      <w:pPr>
-        <w:rPr>
-          <w:rFonts w:hint="eastAsia"/>
-          <w:lang w:val="en-US" w:eastAsia="zh-CN"/>
-        </w:rPr>
-      </w:pPr>
-    </w:p>
-    <w:p>
-      <w:pPr>
-        <w:pStyle w:val="2"/>
-        <w:rPr>
-          <w:rFonts w:hint="eastAsia"/>
-          <w:lang w:val="en-US" w:eastAsia="zh-CN"/>
-        </w:rPr>
-      </w:pPr>
-      <w:bookmarkStart w:id="23" w:name="_Toc29340"/>
-      <w:r>
-        <w:rPr>
-          <w:rFonts w:hint="eastAsia"/>
-          <w:lang w:val="en-US" w:eastAsia="zh-CN"/>
-        </w:rPr>
-        <w:t>8.流程图</w:t>
-      </w:r>
-      <w:bookmarkEnd w:id="23"/>
-    </w:p>
-    <w:p>
-      <w:pPr>
-        <w:rPr>
-          <w:rFonts w:hint="eastAsia"/>
-          <w:lang w:val="en-US" w:eastAsia="zh-CN"/>
-        </w:rPr>
-      </w:pPr>
-    </w:p>
-    <w:p>
-      <w:pPr>
-        <w:pStyle w:val="2"/>
-        <w:rPr>
-          <w:rFonts w:hint="eastAsia"/>
-          <w:lang w:val="en-US" w:eastAsia="zh-CN"/>
-        </w:rPr>
-      </w:pPr>
-      <w:bookmarkStart w:id="24" w:name="_Toc25072"/>
-      <w:r>
-        <w:rPr>
-          <w:rFonts w:hint="eastAsia"/>
-          <w:lang w:val="en-US" w:eastAsia="zh-CN"/>
-        </w:rPr>
-        <w:t>9.头文件</w:t>
-      </w:r>
-      <w:bookmarkEnd w:id="24"/>
-    </w:p>
-    <w:p>
-      <w:pPr>
-        <w:rPr>
-          <w:rFonts w:hint="eastAsia"/>
-          <w:lang w:val="en-US" w:eastAsia="zh-CN"/>
-        </w:rPr>
-      </w:pPr>
-      <w:r>
-        <w:rPr>
-          <w:rFonts w:hint="eastAsia"/>
-          <w:lang w:val="en-US" w:eastAsia="zh-CN"/>
-        </w:rPr>
-        <w:t>通信格式</w:t>
-      </w:r>
-    </w:p>
-    <w:p>
-      <w:pPr>
-        <w:rPr>
-          <w:rFonts w:hint="eastAsia"/>
-          <w:lang w:val="en-US" w:eastAsia="zh-CN"/>
-        </w:rPr>
-      </w:pPr>
-    </w:p>
-    <w:p>
-      <w:pPr>
-        <w:rPr>
-          <w:rFonts w:hint="eastAsia"/>
-          <w:lang w:val="en-US" w:eastAsia="zh-CN"/>
-        </w:rPr>
-      </w:pPr>
-      <w:r>
-        <w:rPr>
-          <w:rFonts w:hint="eastAsia"/>
-          <w:lang w:val="en-US" w:eastAsia="zh-CN"/>
-        </w:rPr>
-        <w:t>头文件定义</w:t>
-      </w:r>
-    </w:p>
-    <w:p>
-      <w:pPr>
-        <w:rPr>
-          <w:rFonts w:hint="eastAsia"/>
-          <w:lang w:val="en-US" w:eastAsia="zh-CN"/>
-        </w:rPr>
-      </w:pPr>
-    </w:p>
-    <w:p>
-      <w:pPr>
-        <w:pStyle w:val="2"/>
-        <w:rPr>
-          <w:rFonts w:hint="eastAsia"/>
-          <w:lang w:val="en-US" w:eastAsia="zh-CN"/>
-        </w:rPr>
-      </w:pPr>
-      <w:bookmarkStart w:id="25" w:name="_Toc672"/>
-      <w:r>
-        <w:rPr>
-          <w:rFonts w:hint="eastAsia"/>
-          <w:lang w:val="en-US" w:eastAsia="zh-CN"/>
-        </w:rPr>
-        <w:t>10.开发阶段</w:t>
-      </w:r>
-      <w:bookmarkEnd w:id="25"/>
-    </w:p>
-    <w:p>
-      <w:pPr>
         <w:pStyle w:val="5"/>
         <w:rPr>
           <w:rFonts w:hint="eastAsia"/>
           <w:lang w:val="en-US" w:eastAsia="zh-CN"/>
         </w:rPr>
       </w:pPr>
-      <w:bookmarkStart w:id="26" w:name="_Toc9207"/>
-      <w:r>
-        <w:rPr>
-          <w:rFonts w:hint="eastAsia"/>
-          <w:lang w:val="en-US" w:eastAsia="zh-CN"/>
-        </w:rPr>
-        <w:t>10.1.M1--创建模型、支持基本功能</w:t>
-      </w:r>
-      <w:bookmarkEnd w:id="26"/>
-    </w:p>
-    <w:p>
-      <w:pPr>
-        <w:rPr>
-          <w:rFonts w:hint="eastAsia"/>
-          <w:lang w:val="en-US" w:eastAsia="zh-CN"/>
-        </w:rPr>
-      </w:pPr>
-      <w:r>
-        <w:rPr>
-          <w:rFonts w:hint="eastAsia"/>
-          <w:lang w:val="en-US" w:eastAsia="zh-CN"/>
-        </w:rPr>
-        <w:t>第一阶段，主要创建客户端和服务器模型，保证正常的通信机制，和基本的业务模型，具体来说，主要是如下几个方面：</w:t>
+      <w:r>
+        <w:rPr>
+          <w:rFonts w:hint="eastAsia"/>
+          <w:lang w:val="en-US" w:eastAsia="zh-CN"/>
+        </w:rPr>
+        <w:t>6.1.客户端</w:t>
+      </w:r>
+    </w:p>
+    <w:p>
+      <w:pPr>
+        <w:pStyle w:val="7"/>
+        <w:rPr>
+          <w:rFonts w:hint="eastAsia"/>
+          <w:lang w:val="en-US" w:eastAsia="zh-CN"/>
+        </w:rPr>
+      </w:pPr>
+      <w:r>
+        <w:rPr>
+          <w:rFonts w:hint="eastAsia"/>
+          <w:lang w:val="en-US" w:eastAsia="zh-CN"/>
+        </w:rPr>
+        <w:t>6.1.1.线程</w:t>
+      </w:r>
+    </w:p>
+    <w:p>
+      <w:pPr>
+        <w:rPr>
+          <w:rFonts w:hint="eastAsia"/>
+          <w:lang w:val="en-US" w:eastAsia="zh-CN"/>
+        </w:rPr>
+      </w:pPr>
+      <w:r>
+        <w:rPr>
+          <w:rFonts w:hint="eastAsia"/>
+          <w:lang w:val="en-US" w:eastAsia="zh-CN"/>
+        </w:rPr>
+        <w:t>客户端需要支持心跳包发送线程、文件数据接收线程；</w:t>
+      </w:r>
+    </w:p>
+    <w:p>
+      <w:pPr>
+        <w:rPr>
+          <w:rFonts w:hint="eastAsia"/>
+          <w:lang w:val="en-US" w:eastAsia="zh-CN"/>
+        </w:rPr>
+      </w:pPr>
+    </w:p>
+    <w:p>
+      <w:pPr>
+        <w:rPr>
+          <w:rFonts w:hint="eastAsia"/>
+          <w:lang w:val="en-US" w:eastAsia="zh-CN"/>
+        </w:rPr>
+      </w:pPr>
+      <w:r>
+        <w:rPr>
+          <w:rFonts w:hint="eastAsia"/>
+          <w:lang w:val="en-US" w:eastAsia="zh-CN"/>
+        </w:rPr>
+        <w:t>心跳包发送线程，概述如下：</w:t>
       </w:r>
     </w:p>
     <w:p>
@@ -8212,18 +8105,18 @@
           <w:ilvl w:val="0"/>
           <w:numId w:val="21"/>
         </w:numPr>
-        <w:ind w:left="840" w:leftChars="0" w:hanging="420" w:firstLineChars="0"/>
-        <w:rPr>
-          <w:rFonts w:hint="eastAsia"/>
-          <w:lang w:val="en-US" w:eastAsia="zh-CN"/>
-        </w:rPr>
-      </w:pPr>
-      <w:r>
-        <w:rPr>
-          <w:rFonts w:hint="eastAsia"/>
-          <w:lang w:val="en-US" w:eastAsia="zh-CN"/>
-        </w:rPr>
-        <w:t>加解密模块：支持正常的加解密；</w:t>
+        <w:ind w:left="845" w:leftChars="0" w:hanging="425" w:firstLineChars="0"/>
+        <w:rPr>
+          <w:rFonts w:hint="eastAsia"/>
+          <w:lang w:val="en-US" w:eastAsia="zh-CN"/>
+        </w:rPr>
+      </w:pPr>
+      <w:r>
+        <w:rPr>
+          <w:rFonts w:hint="eastAsia"/>
+          <w:lang w:val="en-US" w:eastAsia="zh-CN"/>
+        </w:rPr>
+        <w:t>密钥协商后启动该线程，程序退出时停止；</w:t>
       </w:r>
     </w:p>
     <w:p>
@@ -8232,107 +8125,129 @@
           <w:ilvl w:val="0"/>
           <w:numId w:val="21"/>
         </w:numPr>
-        <w:ind w:left="840" w:leftChars="0" w:hanging="420" w:firstLineChars="0"/>
-        <w:rPr>
-          <w:rFonts w:hint="eastAsia"/>
-          <w:lang w:val="en-US" w:eastAsia="zh-CN"/>
-        </w:rPr>
-      </w:pPr>
-      <w:r>
-        <w:rPr>
-          <w:rFonts w:hint="eastAsia"/>
-          <w:lang w:val="en-US" w:eastAsia="zh-CN"/>
-        </w:rPr>
-        <w:t>信息校验模块：支持需要的校验算法；</w:t>
-      </w:r>
-    </w:p>
-    <w:p>
-      <w:pPr>
-        <w:numPr>
-          <w:ilvl w:val="0"/>
+        <w:ind w:left="845" w:leftChars="0" w:hanging="425" w:firstLineChars="0"/>
+        <w:rPr>
+          <w:rFonts w:hint="eastAsia"/>
+          <w:lang w:val="en-US" w:eastAsia="zh-CN"/>
+        </w:rPr>
+      </w:pPr>
+      <w:r>
+        <w:rPr>
+          <w:rFonts w:hint="eastAsia"/>
+          <w:lang w:val="en-US" w:eastAsia="zh-CN"/>
+        </w:rPr>
+        <w:t>通过返回值判断服务器是否运行正常：</w:t>
+      </w:r>
+    </w:p>
+    <w:p>
+      <w:pPr>
+        <w:numPr>
+          <w:ilvl w:val="1"/>
           <w:numId w:val="21"/>
         </w:numPr>
-        <w:ind w:left="840" w:leftChars="0" w:hanging="420" w:firstLineChars="0"/>
-        <w:rPr>
-          <w:rFonts w:hint="eastAsia"/>
-          <w:lang w:val="en-US" w:eastAsia="zh-CN"/>
-        </w:rPr>
-      </w:pPr>
-      <w:r>
-        <w:rPr>
-          <w:rFonts w:hint="eastAsia"/>
-          <w:lang w:val="en-US" w:eastAsia="zh-CN"/>
-        </w:rPr>
-        <w:t>通信模块：client和server可以正常通信；</w:t>
-      </w:r>
-    </w:p>
-    <w:p>
-      <w:pPr>
-        <w:numPr>
-          <w:ilvl w:val="0"/>
+        <w:ind w:left="1265" w:leftChars="0" w:hanging="425" w:firstLineChars="0"/>
+        <w:rPr>
+          <w:rFonts w:hint="eastAsia"/>
+          <w:lang w:val="en-US" w:eastAsia="zh-CN"/>
+        </w:rPr>
+      </w:pPr>
+      <w:r>
+        <w:rPr>
+          <w:rFonts w:hint="eastAsia"/>
+          <w:lang w:val="en-US" w:eastAsia="zh-CN"/>
+        </w:rPr>
+        <w:t>能正常获取返回值：服务器正常运行；</w:t>
+      </w:r>
+    </w:p>
+    <w:p>
+      <w:pPr>
+        <w:numPr>
+          <w:ilvl w:val="1"/>
           <w:numId w:val="21"/>
         </w:numPr>
-        <w:ind w:left="840" w:leftChars="0" w:hanging="420" w:firstLineChars="0"/>
-        <w:rPr>
-          <w:rFonts w:hint="eastAsia"/>
-          <w:lang w:val="en-US" w:eastAsia="zh-CN"/>
-        </w:rPr>
-      </w:pPr>
-      <w:r>
-        <w:rPr>
-          <w:rFonts w:hint="eastAsia"/>
-          <w:lang w:val="en-US" w:eastAsia="zh-CN"/>
-        </w:rPr>
-        <w:t>心跳包管理模块：客户端可以正常发送心跳包，服务器可以管理心跳包，两者都可以根据心跳包的正常与否，做出正确的反应；</w:t>
-      </w:r>
-    </w:p>
-    <w:p>
-      <w:pPr>
-        <w:numPr>
-          <w:ilvl w:val="0"/>
+        <w:ind w:left="1265" w:leftChars="0" w:hanging="425" w:firstLineChars="0"/>
+        <w:rPr>
+          <w:rFonts w:hint="eastAsia"/>
+          <w:lang w:val="en-US" w:eastAsia="zh-CN"/>
+        </w:rPr>
+      </w:pPr>
+      <w:r>
+        <w:rPr>
+          <w:rFonts w:hint="eastAsia"/>
+          <w:lang w:val="en-US" w:eastAsia="zh-CN"/>
+        </w:rPr>
+        <w:t>获取不到返回值：与服务器通信中断，停止当前所有任务，等待连接；</w:t>
+      </w:r>
+    </w:p>
+    <w:p>
+      <w:pPr>
+        <w:numPr>
+          <w:ilvl w:val="1"/>
           <w:numId w:val="21"/>
         </w:numPr>
-        <w:ind w:left="840" w:leftChars="0" w:hanging="420" w:firstLineChars="0"/>
-        <w:rPr>
-          <w:rFonts w:hint="eastAsia"/>
-          <w:lang w:val="en-US" w:eastAsia="zh-CN"/>
-        </w:rPr>
-      </w:pPr>
-      <w:r>
-        <w:rPr>
-          <w:rFonts w:hint="eastAsia"/>
-          <w:lang w:val="en-US" w:eastAsia="zh-CN"/>
-        </w:rPr>
-        <w:t>基本功能之密钥协商：可以正常进行密钥协商；</w:t>
-      </w:r>
-    </w:p>
-    <w:p>
-      <w:pPr>
-        <w:numPr>
-          <w:ilvl w:val="0"/>
-          <w:numId w:val="21"/>
-        </w:numPr>
-        <w:ind w:left="840" w:leftChars="0" w:hanging="420" w:firstLineChars="0"/>
-        <w:rPr>
-          <w:rFonts w:hint="eastAsia"/>
-          <w:lang w:val="en-US" w:eastAsia="zh-CN"/>
-        </w:rPr>
-      </w:pPr>
-      <w:r>
-        <w:rPr>
-          <w:rFonts w:hint="eastAsia"/>
-          <w:lang w:val="en-US" w:eastAsia="zh-CN"/>
-        </w:rPr>
-        <w:t>基本功能之获取文件列表：client可以正确获取到server当前的所有文件的列表信息，并展示给用户；</w:t>
-      </w:r>
-    </w:p>
-    <w:p>
-      <w:pPr>
-        <w:rPr>
-          <w:rFonts w:hint="eastAsia"/>
-          <w:lang w:val="en-US" w:eastAsia="zh-CN"/>
-        </w:rPr>
-      </w:pPr>
+        <w:ind w:left="1265" w:leftChars="0" w:hanging="425" w:firstLineChars="0"/>
+        <w:rPr>
+          <w:rFonts w:hint="eastAsia"/>
+          <w:lang w:val="en-US" w:eastAsia="zh-CN"/>
+        </w:rPr>
+      </w:pPr>
+      <w:r>
+        <w:rPr>
+          <w:rFonts w:hint="eastAsia"/>
+          <w:lang w:val="en-US" w:eastAsia="zh-CN"/>
+        </w:rPr>
+        <w:t>返回值有其他意义：比如服务器上的文件列表发生变化，通过该返回值体现，告知client重新获取一次服务器文件列表，等等；</w:t>
+      </w:r>
+    </w:p>
+    <w:p>
+      <w:pPr>
+        <w:numPr>
+          <w:numId w:val="0"/>
+        </w:numPr>
+        <w:ind w:firstLine="420" w:firstLineChars="0"/>
+        <w:rPr>
+          <w:rFonts w:hint="eastAsia"/>
+          <w:lang w:val="en-US" w:eastAsia="zh-CN"/>
+        </w:rPr>
+      </w:pPr>
+    </w:p>
+    <w:p>
+      <w:pPr>
+        <w:numPr>
+          <w:numId w:val="0"/>
+        </w:numPr>
+        <w:ind w:firstLine="420" w:firstLineChars="0"/>
+        <w:rPr>
+          <w:rFonts w:hint="eastAsia"/>
+          <w:lang w:val="en-US" w:eastAsia="zh-CN"/>
+        </w:rPr>
+      </w:pPr>
+      <w:r>
+        <w:rPr>
+          <w:rFonts w:hint="eastAsia"/>
+          <w:lang w:val="en-US" w:eastAsia="zh-CN"/>
+        </w:rPr>
+        <w:t>文件接收，需要2个线程，一个负责接收来自于server的回复数据，称为接收线程；一个用来将数据写入到指定文件中，称为写入线程；</w:t>
+      </w:r>
+    </w:p>
+    <w:p>
+      <w:pPr>
+        <w:numPr>
+          <w:numId w:val="0"/>
+        </w:numPr>
+        <w:ind w:firstLine="420" w:firstLineChars="0"/>
+        <w:rPr>
+          <w:rFonts w:hint="eastAsia"/>
+          <w:lang w:val="en-US" w:eastAsia="zh-CN"/>
+        </w:rPr>
+      </w:pPr>
+      <w:r>
+        <w:rPr>
+          <w:rFonts w:hint="eastAsia"/>
+          <w:lang w:val="en-US" w:eastAsia="zh-CN"/>
+        </w:rPr>
+        <w:t>主要用来在下载文件时使用：</w:t>
+      </w:r>
     </w:p>
     <w:p>
       <w:pPr>
@@ -8340,18 +8255,18 @@
           <w:ilvl w:val="0"/>
           <w:numId w:val="22"/>
         </w:numPr>
-        <w:ind w:left="845" w:leftChars="0" w:hanging="425" w:firstLineChars="0"/>
-        <w:rPr>
-          <w:rFonts w:hint="eastAsia"/>
-          <w:lang w:val="en-US" w:eastAsia="zh-CN"/>
-        </w:rPr>
-      </w:pPr>
-      <w:r>
-        <w:rPr>
-          <w:rFonts w:hint="eastAsia"/>
-          <w:lang w:val="en-US" w:eastAsia="zh-CN"/>
-        </w:rPr>
-        <w:t>MoCloudUtilsCrypt，moCloudUtilsCheck，打桩；</w:t>
+        <w:ind w:left="0" w:leftChars="0" w:firstLine="420" w:firstLineChars="200"/>
+        <w:rPr>
+          <w:rFonts w:hint="eastAsia"/>
+          <w:lang w:val="en-US" w:eastAsia="zh-CN"/>
+        </w:rPr>
+      </w:pPr>
+      <w:r>
+        <w:rPr>
+          <w:rFonts w:hint="eastAsia"/>
+          <w:lang w:val="en-US" w:eastAsia="zh-CN"/>
+        </w:rPr>
+        <w:t>程序启动后，启动写入线程，由于该线程以信号量作为触发机制，因此不占用系统资源；有确切的下载请求时，再启动接收线程；</w:t>
       </w:r>
     </w:p>
     <w:p>
@@ -8360,18 +8275,18 @@
           <w:ilvl w:val="0"/>
           <w:numId w:val="22"/>
         </w:numPr>
-        <w:ind w:left="845" w:leftChars="0" w:hanging="425" w:firstLineChars="0"/>
-        <w:rPr>
-          <w:rFonts w:hint="eastAsia"/>
-          <w:lang w:val="en-US" w:eastAsia="zh-CN"/>
-        </w:rPr>
-      </w:pPr>
-      <w:r>
-        <w:rPr>
-          <w:rFonts w:hint="eastAsia"/>
-          <w:lang w:val="en-US" w:eastAsia="zh-CN"/>
-        </w:rPr>
-        <w:t>moCloudUtilsType，moCloudUtils，实现；</w:t>
+        <w:ind w:left="0" w:leftChars="0" w:firstLine="420" w:firstLineChars="200"/>
+        <w:rPr>
+          <w:rFonts w:hint="eastAsia"/>
+          <w:lang w:val="en-US" w:eastAsia="zh-CN"/>
+        </w:rPr>
+      </w:pPr>
+      <w:r>
+        <w:rPr>
+          <w:rFonts w:hint="eastAsia"/>
+          <w:lang w:val="en-US" w:eastAsia="zh-CN"/>
+        </w:rPr>
+        <w:t>程序退出时停止这两个线程；</w:t>
       </w:r>
     </w:p>
     <w:p>
@@ -8380,6 +8295,442 @@
           <w:ilvl w:val="0"/>
           <w:numId w:val="22"/>
         </w:numPr>
+        <w:ind w:left="0" w:leftChars="0" w:firstLine="420" w:firstLineChars="200"/>
+        <w:rPr>
+          <w:rFonts w:hint="eastAsia"/>
+          <w:lang w:val="en-US" w:eastAsia="zh-CN"/>
+        </w:rPr>
+      </w:pPr>
+      <w:r>
+        <w:rPr>
+          <w:rFonts w:hint="eastAsia"/>
+          <w:lang w:val="en-US" w:eastAsia="zh-CN"/>
+        </w:rPr>
+        <w:t>接收线程接收到数据后，将数据暂存到本地内存；写入线程被唤醒后，读取本地内存的数据后，写入特定文件；</w:t>
+      </w:r>
+    </w:p>
+    <w:p>
+      <w:pPr>
+        <w:rPr>
+          <w:rFonts w:hint="eastAsia"/>
+          <w:lang w:val="en-US" w:eastAsia="zh-CN"/>
+        </w:rPr>
+      </w:pPr>
+    </w:p>
+    <w:p>
+      <w:pPr>
+        <w:pStyle w:val="7"/>
+        <w:rPr>
+          <w:rFonts w:hint="eastAsia"/>
+          <w:lang w:val="en-US" w:eastAsia="zh-CN"/>
+        </w:rPr>
+      </w:pPr>
+      <w:r>
+        <w:rPr>
+          <w:rFonts w:hint="eastAsia"/>
+          <w:lang w:val="en-US" w:eastAsia="zh-CN"/>
+        </w:rPr>
+        <w:t>6.1.2.内存</w:t>
+      </w:r>
+    </w:p>
+    <w:p>
+      <w:pPr>
+        <w:rPr>
+          <w:rFonts w:hint="eastAsia"/>
+          <w:lang w:val="en-US" w:eastAsia="zh-CN"/>
+        </w:rPr>
+      </w:pPr>
+      <w:r>
+        <w:rPr>
+          <w:rFonts w:hint="eastAsia"/>
+          <w:lang w:val="en-US" w:eastAsia="zh-CN"/>
+        </w:rPr>
+        <w:t>上传文件时，一次限定最多传送多少个字节的block，只需要初始化的时候，分配特定size的内存，存放这个block的size即可，由于数据部分不加密，因此这个内存的size也更好确定；</w:t>
+      </w:r>
+    </w:p>
+    <w:p>
+      <w:pPr>
+        <w:rPr>
+          <w:rFonts w:hint="eastAsia"/>
+          <w:lang w:val="en-US" w:eastAsia="zh-CN"/>
+        </w:rPr>
+      </w:pPr>
+    </w:p>
+    <w:p>
+      <w:pPr>
+        <w:rPr>
+          <w:rFonts w:hint="eastAsia"/>
+          <w:lang w:val="en-US" w:eastAsia="zh-CN"/>
+        </w:rPr>
+      </w:pPr>
+      <w:r>
+        <w:rPr>
+          <w:rFonts w:hint="eastAsia"/>
+          <w:lang w:val="en-US" w:eastAsia="zh-CN"/>
+        </w:rPr>
+        <w:t>下载文件时，为了减少写入操作的缓慢导致的可能性阻塞，</w:t>
+      </w:r>
+      <w:bookmarkStart w:id="30" w:name="_GoBack"/>
+      <w:bookmarkEnd w:id="30"/>
+    </w:p>
+    <w:p>
+      <w:pPr>
+        <w:rPr>
+          <w:rFonts w:hint="eastAsia"/>
+          <w:lang w:val="en-US" w:eastAsia="zh-CN"/>
+        </w:rPr>
+      </w:pPr>
+    </w:p>
+    <w:p>
+      <w:pPr>
+        <w:rPr>
+          <w:rFonts w:hint="eastAsia"/>
+          <w:b/>
+          <w:bCs/>
+          <w:lang w:val="en-US" w:eastAsia="zh-CN"/>
+        </w:rPr>
+      </w:pPr>
+      <w:r>
+        <w:rPr>
+          <w:rFonts w:hint="eastAsia"/>
+          <w:lang w:val="en-US" w:eastAsia="zh-CN"/>
+        </w:rPr>
+        <w:t>读取文件列表时，由于文件的个数无法预估，因此采取动态内存的方式，将得到的所有文件信息，以链表的形式存储；在使用完成后，将链表空间释放；</w:t>
+      </w:r>
+    </w:p>
+    <w:p>
+      <w:pPr>
+        <w:rPr>
+          <w:rFonts w:hint="eastAsia"/>
+          <w:lang w:val="en-US" w:eastAsia="zh-CN"/>
+        </w:rPr>
+      </w:pPr>
+    </w:p>
+    <w:p>
+      <w:pPr>
+        <w:pStyle w:val="5"/>
+        <w:rPr>
+          <w:rFonts w:hint="eastAsia"/>
+          <w:lang w:val="en-US" w:eastAsia="zh-CN"/>
+        </w:rPr>
+      </w:pPr>
+      <w:r>
+        <w:rPr>
+          <w:rFonts w:hint="eastAsia"/>
+          <w:lang w:val="en-US" w:eastAsia="zh-CN"/>
+        </w:rPr>
+        <w:t>6.2.服务器</w:t>
+      </w:r>
+    </w:p>
+    <w:p>
+      <w:pPr>
+        <w:rPr>
+          <w:rFonts w:hint="eastAsia"/>
+          <w:lang w:val="en-US" w:eastAsia="zh-CN"/>
+        </w:rPr>
+      </w:pPr>
+    </w:p>
+    <w:p>
+      <w:pPr>
+        <w:pStyle w:val="2"/>
+        <w:rPr>
+          <w:rFonts w:hint="eastAsia"/>
+          <w:lang w:val="en-US" w:eastAsia="zh-CN"/>
+        </w:rPr>
+      </w:pPr>
+      <w:bookmarkStart w:id="22" w:name="_Toc17862"/>
+      <w:r>
+        <w:rPr>
+          <w:rFonts w:hint="eastAsia"/>
+          <w:lang w:val="en-US" w:eastAsia="zh-CN"/>
+        </w:rPr>
+        <w:t>7.类图</w:t>
+      </w:r>
+      <w:bookmarkEnd w:id="22"/>
+    </w:p>
+    <w:p>
+      <w:pPr>
+        <w:rPr>
+          <w:rFonts w:hint="eastAsia"/>
+          <w:lang w:val="en-US" w:eastAsia="zh-CN"/>
+        </w:rPr>
+      </w:pPr>
+    </w:p>
+    <w:p>
+      <w:pPr>
+        <w:pStyle w:val="2"/>
+        <w:rPr>
+          <w:rFonts w:hint="eastAsia"/>
+          <w:lang w:val="en-US" w:eastAsia="zh-CN"/>
+        </w:rPr>
+      </w:pPr>
+      <w:bookmarkStart w:id="23" w:name="_Toc29340"/>
+      <w:r>
+        <w:rPr>
+          <w:rFonts w:hint="eastAsia"/>
+          <w:lang w:val="en-US" w:eastAsia="zh-CN"/>
+        </w:rPr>
+        <w:t>8.流程图</w:t>
+      </w:r>
+      <w:bookmarkEnd w:id="23"/>
+    </w:p>
+    <w:p>
+      <w:pPr>
+        <w:rPr>
+          <w:rFonts w:hint="eastAsia"/>
+          <w:lang w:val="en-US" w:eastAsia="zh-CN"/>
+        </w:rPr>
+      </w:pPr>
+    </w:p>
+    <w:p>
+      <w:pPr>
+        <w:pStyle w:val="2"/>
+        <w:rPr>
+          <w:rFonts w:hint="eastAsia"/>
+          <w:lang w:val="en-US" w:eastAsia="zh-CN"/>
+        </w:rPr>
+      </w:pPr>
+      <w:bookmarkStart w:id="24" w:name="_Toc25072"/>
+      <w:r>
+        <w:rPr>
+          <w:rFonts w:hint="eastAsia"/>
+          <w:lang w:val="en-US" w:eastAsia="zh-CN"/>
+        </w:rPr>
+        <w:t>9.头文件</w:t>
+      </w:r>
+      <w:bookmarkEnd w:id="24"/>
+    </w:p>
+    <w:p>
+      <w:pPr>
+        <w:rPr>
+          <w:rFonts w:hint="eastAsia"/>
+          <w:lang w:val="en-US" w:eastAsia="zh-CN"/>
+        </w:rPr>
+      </w:pPr>
+      <w:r>
+        <w:rPr>
+          <w:rFonts w:hint="eastAsia"/>
+          <w:lang w:val="en-US" w:eastAsia="zh-CN"/>
+        </w:rPr>
+        <w:t>通信格式</w:t>
+      </w:r>
+    </w:p>
+    <w:p>
+      <w:pPr>
+        <w:rPr>
+          <w:rFonts w:hint="eastAsia"/>
+          <w:lang w:val="en-US" w:eastAsia="zh-CN"/>
+        </w:rPr>
+      </w:pPr>
+    </w:p>
+    <w:p>
+      <w:pPr>
+        <w:rPr>
+          <w:rFonts w:hint="eastAsia"/>
+          <w:lang w:val="en-US" w:eastAsia="zh-CN"/>
+        </w:rPr>
+      </w:pPr>
+      <w:r>
+        <w:rPr>
+          <w:rFonts w:hint="eastAsia"/>
+          <w:lang w:val="en-US" w:eastAsia="zh-CN"/>
+        </w:rPr>
+        <w:t>头文件定义</w:t>
+      </w:r>
+    </w:p>
+    <w:p>
+      <w:pPr>
+        <w:rPr>
+          <w:rFonts w:hint="eastAsia"/>
+          <w:lang w:val="en-US" w:eastAsia="zh-CN"/>
+        </w:rPr>
+      </w:pPr>
+    </w:p>
+    <w:p>
+      <w:pPr>
+        <w:pStyle w:val="2"/>
+        <w:rPr>
+          <w:rFonts w:hint="eastAsia"/>
+          <w:lang w:val="en-US" w:eastAsia="zh-CN"/>
+        </w:rPr>
+      </w:pPr>
+      <w:bookmarkStart w:id="25" w:name="_Toc672"/>
+      <w:r>
+        <w:rPr>
+          <w:rFonts w:hint="eastAsia"/>
+          <w:lang w:val="en-US" w:eastAsia="zh-CN"/>
+        </w:rPr>
+        <w:t>10.开发阶段</w:t>
+      </w:r>
+      <w:bookmarkEnd w:id="25"/>
+    </w:p>
+    <w:p>
+      <w:pPr>
+        <w:pStyle w:val="5"/>
+        <w:rPr>
+          <w:rFonts w:hint="eastAsia"/>
+          <w:lang w:val="en-US" w:eastAsia="zh-CN"/>
+        </w:rPr>
+      </w:pPr>
+      <w:bookmarkStart w:id="26" w:name="_Toc9207"/>
+      <w:r>
+        <w:rPr>
+          <w:rFonts w:hint="eastAsia"/>
+          <w:lang w:val="en-US" w:eastAsia="zh-CN"/>
+        </w:rPr>
+        <w:t>10.1.M1--创建模型、支持基本功能</w:t>
+      </w:r>
+      <w:bookmarkEnd w:id="26"/>
+    </w:p>
+    <w:p>
+      <w:pPr>
+        <w:rPr>
+          <w:rFonts w:hint="eastAsia"/>
+          <w:lang w:val="en-US" w:eastAsia="zh-CN"/>
+        </w:rPr>
+      </w:pPr>
+      <w:r>
+        <w:rPr>
+          <w:rFonts w:hint="eastAsia"/>
+          <w:lang w:val="en-US" w:eastAsia="zh-CN"/>
+        </w:rPr>
+        <w:t>第一阶段，主要创建客户端和服务器模型，保证正常的通信机制，和基本的业务模型，具体来说，主要是如下几个方面：</w:t>
+      </w:r>
+    </w:p>
+    <w:p>
+      <w:pPr>
+        <w:numPr>
+          <w:ilvl w:val="0"/>
+          <w:numId w:val="23"/>
+        </w:numPr>
+        <w:ind w:left="840" w:leftChars="0" w:hanging="420" w:firstLineChars="0"/>
+        <w:rPr>
+          <w:rFonts w:hint="eastAsia"/>
+          <w:lang w:val="en-US" w:eastAsia="zh-CN"/>
+        </w:rPr>
+      </w:pPr>
+      <w:r>
+        <w:rPr>
+          <w:rFonts w:hint="eastAsia"/>
+          <w:lang w:val="en-US" w:eastAsia="zh-CN"/>
+        </w:rPr>
+        <w:t>加解密模块：支持正常的加解密；</w:t>
+      </w:r>
+    </w:p>
+    <w:p>
+      <w:pPr>
+        <w:numPr>
+          <w:ilvl w:val="0"/>
+          <w:numId w:val="23"/>
+        </w:numPr>
+        <w:ind w:left="840" w:leftChars="0" w:hanging="420" w:firstLineChars="0"/>
+        <w:rPr>
+          <w:rFonts w:hint="eastAsia"/>
+          <w:lang w:val="en-US" w:eastAsia="zh-CN"/>
+        </w:rPr>
+      </w:pPr>
+      <w:r>
+        <w:rPr>
+          <w:rFonts w:hint="eastAsia"/>
+          <w:lang w:val="en-US" w:eastAsia="zh-CN"/>
+        </w:rPr>
+        <w:t>信息校验模块：支持需要的校验算法；</w:t>
+      </w:r>
+    </w:p>
+    <w:p>
+      <w:pPr>
+        <w:numPr>
+          <w:ilvl w:val="0"/>
+          <w:numId w:val="23"/>
+        </w:numPr>
+        <w:ind w:left="840" w:leftChars="0" w:hanging="420" w:firstLineChars="0"/>
+        <w:rPr>
+          <w:rFonts w:hint="eastAsia"/>
+          <w:lang w:val="en-US" w:eastAsia="zh-CN"/>
+        </w:rPr>
+      </w:pPr>
+      <w:r>
+        <w:rPr>
+          <w:rFonts w:hint="eastAsia"/>
+          <w:lang w:val="en-US" w:eastAsia="zh-CN"/>
+        </w:rPr>
+        <w:t>通信模块：client和server可以正常通信；</w:t>
+      </w:r>
+    </w:p>
+    <w:p>
+      <w:pPr>
+        <w:numPr>
+          <w:ilvl w:val="0"/>
+          <w:numId w:val="23"/>
+        </w:numPr>
+        <w:ind w:left="840" w:leftChars="0" w:hanging="420" w:firstLineChars="0"/>
+        <w:rPr>
+          <w:rFonts w:hint="eastAsia"/>
+          <w:lang w:val="en-US" w:eastAsia="zh-CN"/>
+        </w:rPr>
+      </w:pPr>
+      <w:r>
+        <w:rPr>
+          <w:rFonts w:hint="eastAsia"/>
+          <w:lang w:val="en-US" w:eastAsia="zh-CN"/>
+        </w:rPr>
+        <w:t>心跳包管理模块：客户端可以正常发送心跳包，服务器可以管理心跳包，两者都可以根据心跳包的正常与否，做出正确的反应；</w:t>
+      </w:r>
+    </w:p>
+    <w:p>
+      <w:pPr>
+        <w:numPr>
+          <w:ilvl w:val="0"/>
+          <w:numId w:val="23"/>
+        </w:numPr>
+        <w:ind w:left="840" w:leftChars="0" w:hanging="420" w:firstLineChars="0"/>
+        <w:rPr>
+          <w:rFonts w:hint="eastAsia"/>
+          <w:lang w:val="en-US" w:eastAsia="zh-CN"/>
+        </w:rPr>
+      </w:pPr>
+      <w:r>
+        <w:rPr>
+          <w:rFonts w:hint="eastAsia"/>
+          <w:lang w:val="en-US" w:eastAsia="zh-CN"/>
+        </w:rPr>
+        <w:t>基本功能之密钥协商：可以正常进行密钥协商；</w:t>
+      </w:r>
+    </w:p>
+    <w:p>
+      <w:pPr>
+        <w:numPr>
+          <w:ilvl w:val="0"/>
+          <w:numId w:val="23"/>
+        </w:numPr>
+        <w:ind w:left="840" w:leftChars="0" w:hanging="420" w:firstLineChars="0"/>
+        <w:rPr>
+          <w:rFonts w:hint="eastAsia"/>
+          <w:lang w:val="en-US" w:eastAsia="zh-CN"/>
+        </w:rPr>
+      </w:pPr>
+      <w:r>
+        <w:rPr>
+          <w:rFonts w:hint="eastAsia"/>
+          <w:lang w:val="en-US" w:eastAsia="zh-CN"/>
+        </w:rPr>
+        <w:t>基本功能之获取文件列表：client可以正确获取到server当前的所有文件的列表信息，并展示给用户；</w:t>
+      </w:r>
+    </w:p>
+    <w:p>
+      <w:pPr>
+        <w:rPr>
+          <w:rFonts w:hint="eastAsia"/>
+          <w:lang w:val="en-US" w:eastAsia="zh-CN"/>
+        </w:rPr>
+      </w:pPr>
+    </w:p>
+    <w:p>
+      <w:pPr>
+        <w:numPr>
+          <w:ilvl w:val="0"/>
+          <w:numId w:val="24"/>
+        </w:numPr>
         <w:ind w:left="845" w:leftChars="0" w:hanging="425" w:firstLineChars="0"/>
         <w:rPr>
           <w:rFonts w:hint="eastAsia"/>
@@ -8391,6 +8742,46 @@
           <w:rFonts w:hint="eastAsia"/>
           <w:lang w:val="en-US" w:eastAsia="zh-CN"/>
         </w:rPr>
+        <w:t>MoCloudUtilsCrypt，moCloudUtilsCheck，打桩；</w:t>
+      </w:r>
+    </w:p>
+    <w:p>
+      <w:pPr>
+        <w:numPr>
+          <w:ilvl w:val="0"/>
+          <w:numId w:val="24"/>
+        </w:numPr>
+        <w:ind w:left="845" w:leftChars="0" w:hanging="425" w:firstLineChars="0"/>
+        <w:rPr>
+          <w:rFonts w:hint="eastAsia"/>
+          <w:lang w:val="en-US" w:eastAsia="zh-CN"/>
+        </w:rPr>
+      </w:pPr>
+      <w:r>
+        <w:rPr>
+          <w:rFonts w:hint="eastAsia"/>
+          <w:lang w:val="en-US" w:eastAsia="zh-CN"/>
+        </w:rPr>
+        <w:t>moCloudUtilsType，moCloudUtils，实现；</w:t>
+      </w:r>
+    </w:p>
+    <w:p>
+      <w:pPr>
+        <w:numPr>
+          <w:ilvl w:val="0"/>
+          <w:numId w:val="24"/>
+        </w:numPr>
+        <w:ind w:left="845" w:leftChars="0" w:hanging="425" w:firstLineChars="0"/>
+        <w:rPr>
+          <w:rFonts w:hint="eastAsia"/>
+          <w:lang w:val="en-US" w:eastAsia="zh-CN"/>
+        </w:rPr>
+      </w:pPr>
+      <w:r>
+        <w:rPr>
+          <w:rFonts w:hint="eastAsia"/>
+          <w:lang w:val="en-US" w:eastAsia="zh-CN"/>
+        </w:rPr>
         <w:t>moCloudClient：</w:t>
       </w:r>
     </w:p>
@@ -8398,7 +8789,7 @@
       <w:pPr>
         <w:numPr>
           <w:ilvl w:val="1"/>
-          <w:numId w:val="22"/>
+          <w:numId w:val="24"/>
         </w:numPr>
         <w:ind w:left="1265" w:leftChars="0" w:hanging="425" w:firstLineChars="0"/>
         <w:rPr>
@@ -8418,7 +8809,7 @@
       <w:pPr>
         <w:numPr>
           <w:ilvl w:val="1"/>
-          <w:numId w:val="22"/>
+          <w:numId w:val="24"/>
         </w:numPr>
         <w:ind w:left="1265" w:leftChars="0" w:hanging="425" w:firstLineChars="0"/>
         <w:rPr>
@@ -8438,7 +8829,7 @@
       <w:pPr>
         <w:numPr>
           <w:ilvl w:val="1"/>
-          <w:numId w:val="22"/>
+          <w:numId w:val="24"/>
         </w:numPr>
         <w:ind w:left="1265" w:leftChars="0" w:hanging="425" w:firstLineChars="0"/>
         <w:rPr>
@@ -8458,7 +8849,7 @@
       <w:pPr>
         <w:numPr>
           <w:ilvl w:val="1"/>
-          <w:numId w:val="22"/>
+          <w:numId w:val="24"/>
         </w:numPr>
         <w:ind w:left="1265" w:leftChars="0" w:hanging="425" w:firstLineChars="0"/>
         <w:rPr>
@@ -8478,7 +8869,7 @@
       <w:pPr>
         <w:numPr>
           <w:ilvl w:val="1"/>
-          <w:numId w:val="22"/>
+          <w:numId w:val="24"/>
         </w:numPr>
         <w:ind w:left="1265" w:leftChars="0" w:hanging="425" w:firstLineChars="0"/>
         <w:rPr>
@@ -8498,7 +8889,7 @@
       <w:pPr>
         <w:numPr>
           <w:ilvl w:val="1"/>
-          <w:numId w:val="22"/>
+          <w:numId w:val="24"/>
         </w:numPr>
         <w:ind w:left="1265" w:leftChars="0" w:hanging="425" w:firstLineChars="0"/>
         <w:rPr>
@@ -8518,7 +8909,7 @@
       <w:pPr>
         <w:numPr>
           <w:ilvl w:val="0"/>
-          <w:numId w:val="22"/>
+          <w:numId w:val="24"/>
         </w:numPr>
         <w:ind w:left="845" w:leftChars="0" w:hanging="425" w:firstLineChars="0"/>
         <w:rPr>
@@ -8538,7 +8929,7 @@
       <w:pPr>
         <w:numPr>
           <w:ilvl w:val="0"/>
-          <w:numId w:val="22"/>
+          <w:numId w:val="24"/>
         </w:numPr>
         <w:ind w:left="845" w:leftChars="0" w:hanging="425" w:firstLineChars="0"/>
         <w:rPr>
@@ -8558,7 +8949,7 @@
       <w:pPr>
         <w:numPr>
           <w:ilvl w:val="0"/>
-          <w:numId w:val="22"/>
+          <w:numId w:val="24"/>
         </w:numPr>
         <w:ind w:left="845" w:leftChars="0" w:hanging="425" w:firstLineChars="0"/>
         <w:rPr>
@@ -8578,7 +8969,7 @@
       <w:pPr>
         <w:numPr>
           <w:ilvl w:val="0"/>
-          <w:numId w:val="22"/>
+          <w:numId w:val="24"/>
         </w:numPr>
         <w:ind w:left="845" w:leftChars="0" w:hanging="425" w:firstLineChars="0"/>
         <w:rPr>
@@ -8598,7 +8989,7 @@
       <w:pPr>
         <w:numPr>
           <w:ilvl w:val="0"/>
-          <w:numId w:val="22"/>
+          <w:numId w:val="24"/>
         </w:numPr>
         <w:ind w:left="845" w:leftChars="0" w:hanging="425" w:firstLineChars="0"/>
         <w:rPr>
@@ -8618,7 +9009,7 @@
       <w:pPr>
         <w:numPr>
           <w:ilvl w:val="0"/>
-          <w:numId w:val="22"/>
+          <w:numId w:val="24"/>
         </w:numPr>
         <w:ind w:left="845" w:leftChars="0" w:hanging="425" w:firstLineChars="0"/>
         <w:rPr>
@@ -8748,7 +9139,7 @@
 <w:ftr xmlns:wpc="http://schemas.microsoft.com/office/word/2010/wordprocessingCanvas" xmlns:mc="http://schemas.openxmlformats.org/markup-compatibility/2006" xmlns:o="urn:schemas-microsoft-com:office:office" xmlns:r="http://schemas.openxmlformats.org/officeDocument/2006/relationships" xmlns:m="http://schemas.openxmlformats.org/officeDocument/2006/math" xmlns:v="urn:schemas-microsoft-com:vml" xmlns:wp14="http://schemas.microsoft.com/office/word/2010/wordprocessingDrawing" xmlns:wp="http://schemas.openxmlformats.org/drawingml/2006/wordprocessingDrawing" xmlns:w10="urn:schemas-microsoft-com:office:word" xmlns:w="http://schemas.openxmlformats.org/wordprocessingml/2006/main" xmlns:w14="http://schemas.microsoft.com/office/word/2010/wordml" xmlns:wpg="http://schemas.microsoft.com/office/word/2010/wordprocessingGroup" xmlns:wpi="http://schemas.microsoft.com/office/word/2010/wordprocessingInk" xmlns:wne="http://schemas.microsoft.com/office/word/2006/wordml" xmlns:wps="http://schemas.microsoft.com/office/word/2010/wordprocessingShape" mc:Ignorable="w14 wp14">
   <w:p>
     <w:pPr>
-      <w:pStyle w:val="27"/>
+      <w:pStyle w:val="19"/>
       <w:ind w:firstLine="360"/>
     </w:pPr>
   </w:p>
@@ -8759,7 +9150,7 @@
 <w:ftr xmlns:wpc="http://schemas.microsoft.com/office/word/2010/wordprocessingCanvas" xmlns:mc="http://schemas.openxmlformats.org/markup-compatibility/2006" xmlns:o="urn:schemas-microsoft-com:office:office" xmlns:r="http://schemas.openxmlformats.org/officeDocument/2006/relationships" xmlns:m="http://schemas.openxmlformats.org/officeDocument/2006/math" xmlns:v="urn:schemas-microsoft-com:vml" xmlns:wp14="http://schemas.microsoft.com/office/word/2010/wordprocessingDrawing" xmlns:wp="http://schemas.openxmlformats.org/drawingml/2006/wordprocessingDrawing" xmlns:w10="urn:schemas-microsoft-com:office:word" xmlns:w="http://schemas.openxmlformats.org/wordprocessingml/2006/main" xmlns:w14="http://schemas.microsoft.com/office/word/2010/wordml" xmlns:wpg="http://schemas.microsoft.com/office/word/2010/wordprocessingGroup" xmlns:wpi="http://schemas.microsoft.com/office/word/2010/wordprocessingInk" xmlns:wne="http://schemas.microsoft.com/office/word/2006/wordml" xmlns:wps="http://schemas.microsoft.com/office/word/2010/wordprocessingShape" mc:Ignorable="w14 wp14">
   <w:p>
     <w:pPr>
-      <w:pStyle w:val="27"/>
+      <w:pStyle w:val="19"/>
       <w:ind w:firstLine="360"/>
     </w:pPr>
   </w:p>
@@ -8770,7 +9161,7 @@
 <w:ftr xmlns:wpc="http://schemas.microsoft.com/office/word/2010/wordprocessingCanvas" xmlns:mc="http://schemas.openxmlformats.org/markup-compatibility/2006" xmlns:o="urn:schemas-microsoft-com:office:office" xmlns:r="http://schemas.openxmlformats.org/officeDocument/2006/relationships" xmlns:m="http://schemas.openxmlformats.org/officeDocument/2006/math" xmlns:v="urn:schemas-microsoft-com:vml" xmlns:wp14="http://schemas.microsoft.com/office/word/2010/wordprocessingDrawing" xmlns:wp="http://schemas.openxmlformats.org/drawingml/2006/wordprocessingDrawing" xmlns:w10="urn:schemas-microsoft-com:office:word" xmlns:w="http://schemas.openxmlformats.org/wordprocessingml/2006/main" xmlns:w14="http://schemas.microsoft.com/office/word/2010/wordml" xmlns:wpg="http://schemas.microsoft.com/office/word/2010/wordprocessingGroup" xmlns:wpi="http://schemas.microsoft.com/office/word/2010/wordprocessingInk" xmlns:wne="http://schemas.microsoft.com/office/word/2006/wordml" xmlns:wps="http://schemas.microsoft.com/office/word/2010/wordprocessingShape" mc:Ignorable="w14 wp14">
   <w:p>
     <w:pPr>
-      <w:pStyle w:val="27"/>
+      <w:pStyle w:val="19"/>
       <w:ind w:firstLine="360"/>
     </w:pPr>
   </w:p>
@@ -8781,7 +9172,7 @@
 <w:hdr xmlns:wpc="http://schemas.microsoft.com/office/word/2010/wordprocessingCanvas" xmlns:mc="http://schemas.openxmlformats.org/markup-compatibility/2006" xmlns:o="urn:schemas-microsoft-com:office:office" xmlns:r="http://schemas.openxmlformats.org/officeDocument/2006/relationships" xmlns:m="http://schemas.openxmlformats.org/officeDocument/2006/math" xmlns:v="urn:schemas-microsoft-com:vml" xmlns:wp14="http://schemas.microsoft.com/office/word/2010/wordprocessingDrawing" xmlns:wp="http://schemas.openxmlformats.org/drawingml/2006/wordprocessingDrawing" xmlns:w10="urn:schemas-microsoft-com:office:word" xmlns:w="http://schemas.openxmlformats.org/wordprocessingml/2006/main" xmlns:w14="http://schemas.microsoft.com/office/word/2010/wordml" xmlns:wpg="http://schemas.microsoft.com/office/word/2010/wordprocessingGroup" xmlns:wpi="http://schemas.microsoft.com/office/word/2010/wordprocessingInk" xmlns:wne="http://schemas.microsoft.com/office/word/2006/wordml" xmlns:wps="http://schemas.microsoft.com/office/word/2010/wordprocessingShape" mc:Ignorable="w14 wp14">
   <w:p>
     <w:pPr>
-      <w:pStyle w:val="29"/>
+      <w:pStyle w:val="21"/>
       <w:ind w:firstLine="360"/>
     </w:pPr>
   </w:p>
@@ -8792,7 +9183,7 @@
 <w:hdr xmlns:wpc="http://schemas.microsoft.com/office/word/2010/wordprocessingCanvas" xmlns:mc="http://schemas.openxmlformats.org/markup-compatibility/2006" xmlns:o="urn:schemas-microsoft-com:office:office" xmlns:r="http://schemas.openxmlformats.org/officeDocument/2006/relationships" xmlns:m="http://schemas.openxmlformats.org/officeDocument/2006/math" xmlns:v="urn:schemas-microsoft-com:vml" xmlns:wp14="http://schemas.microsoft.com/office/word/2010/wordprocessingDrawing" xmlns:wp="http://schemas.openxmlformats.org/drawingml/2006/wordprocessingDrawing" xmlns:w10="urn:schemas-microsoft-com:office:word" xmlns:w="http://schemas.openxmlformats.org/wordprocessingml/2006/main" xmlns:w14="http://schemas.microsoft.com/office/word/2010/wordml" xmlns:wpg="http://schemas.microsoft.com/office/word/2010/wordprocessingGroup" xmlns:wpi="http://schemas.microsoft.com/office/word/2010/wordprocessingInk" xmlns:wne="http://schemas.microsoft.com/office/word/2006/wordml" xmlns:wps="http://schemas.microsoft.com/office/word/2010/wordprocessingShape" mc:Ignorable="w14 wp14">
   <w:p>
     <w:pPr>
-      <w:pStyle w:val="29"/>
+      <w:pStyle w:val="21"/>
       <w:ind w:firstLine="360"/>
     </w:pPr>
   </w:p>
@@ -8803,7 +9194,7 @@
 <w:hdr xmlns:wpc="http://schemas.microsoft.com/office/word/2010/wordprocessingCanvas" xmlns:mc="http://schemas.openxmlformats.org/markup-compatibility/2006" xmlns:o="urn:schemas-microsoft-com:office:office" xmlns:r="http://schemas.openxmlformats.org/officeDocument/2006/relationships" xmlns:m="http://schemas.openxmlformats.org/officeDocument/2006/math" xmlns:v="urn:schemas-microsoft-com:vml" xmlns:wp14="http://schemas.microsoft.com/office/word/2010/wordprocessingDrawing" xmlns:wp="http://schemas.openxmlformats.org/drawingml/2006/wordprocessingDrawing" xmlns:w10="urn:schemas-microsoft-com:office:word" xmlns:w="http://schemas.openxmlformats.org/wordprocessingml/2006/main" xmlns:w14="http://schemas.microsoft.com/office/word/2010/wordml" xmlns:wpg="http://schemas.microsoft.com/office/word/2010/wordprocessingGroup" xmlns:wpi="http://schemas.microsoft.com/office/word/2010/wordprocessingInk" xmlns:wne="http://schemas.microsoft.com/office/word/2006/wordml" xmlns:wps="http://schemas.microsoft.com/office/word/2010/wordprocessingShape" mc:Ignorable="w14 wp14">
   <w:p>
     <w:pPr>
-      <w:pStyle w:val="29"/>
+      <w:pStyle w:val="21"/>
       <w:ind w:firstLine="360"/>
     </w:pPr>
   </w:p>
@@ -8832,18 +9223,158 @@
       </w:rPr>
     </w:lvl>
   </w:abstractNum>
-  <w:abstractNum w:abstractNumId="4">
-    <w:nsid w:val="00000004"/>
+  <w:abstractNum w:abstractNumId="1">
+    <w:nsid w:val="00000001"/>
     <w:multiLevelType w:val="multilevel"/>
-    <w:tmpl w:val="00000004"/>
+    <w:tmpl w:val="00000001"/>
     <w:lvl w:ilvl="0" w:tentative="1">
       <w:start w:val="1"/>
+      <w:numFmt w:val="decimalEnclosedCircleChinese"/>
+      <w:suff w:val="nothing"/>
+      <w:lvlText w:val="%1　"/>
+      <w:lvlJc w:val="left"/>
+      <w:pPr>
+        <w:ind w:left="0" w:firstLine="400"/>
+      </w:pPr>
+      <w:rPr>
+        <w:rFonts w:hint="eastAsia"/>
+      </w:rPr>
+    </w:lvl>
+    <w:lvl w:ilvl="1" w:tentative="1">
+      <w:start w:val="1"/>
+      <w:numFmt w:val="lowerLetter"/>
+      <w:lvlText w:val="%2)"/>
+      <w:lvlJc w:val="left"/>
+      <w:pPr>
+        <w:tabs>
+          <w:tab w:val="left" w:pos="840"/>
+        </w:tabs>
+        <w:ind w:left="840" w:hanging="420"/>
+      </w:pPr>
+      <w:rPr>
+        <w:rFonts w:hint="default"/>
+      </w:rPr>
+    </w:lvl>
+    <w:lvl w:ilvl="2" w:tentative="1">
+      <w:start w:val="1"/>
+      <w:numFmt w:val="lowerRoman"/>
+      <w:lvlText w:val="%3."/>
+      <w:lvlJc w:val="left"/>
+      <w:pPr>
+        <w:tabs>
+          <w:tab w:val="left" w:pos="1260"/>
+        </w:tabs>
+        <w:ind w:left="1260" w:hanging="420"/>
+      </w:pPr>
+      <w:rPr>
+        <w:rFonts w:hint="default"/>
+      </w:rPr>
+    </w:lvl>
+    <w:lvl w:ilvl="3" w:tentative="1">
+      <w:start w:val="1"/>
       <w:numFmt w:val="decimal"/>
-      <w:suff w:val="nothing"/>
-      <w:lvlText w:val="%1．"/>
-      <w:lvlJc w:val="left"/>
-      <w:pPr>
-        <w:ind w:left="0" w:firstLine="400"/>
+      <w:lvlText w:val="%4."/>
+      <w:lvlJc w:val="left"/>
+      <w:pPr>
+        <w:tabs>
+          <w:tab w:val="left" w:pos="1680"/>
+        </w:tabs>
+        <w:ind w:left="1680" w:hanging="420"/>
+      </w:pPr>
+      <w:rPr>
+        <w:rFonts w:hint="default"/>
+      </w:rPr>
+    </w:lvl>
+    <w:lvl w:ilvl="4" w:tentative="1">
+      <w:start w:val="1"/>
+      <w:numFmt w:val="lowerLetter"/>
+      <w:lvlText w:val="%5)"/>
+      <w:lvlJc w:val="left"/>
+      <w:pPr>
+        <w:tabs>
+          <w:tab w:val="left" w:pos="2100"/>
+        </w:tabs>
+        <w:ind w:left="2100" w:hanging="420"/>
+      </w:pPr>
+      <w:rPr>
+        <w:rFonts w:hint="default"/>
+      </w:rPr>
+    </w:lvl>
+    <w:lvl w:ilvl="5" w:tentative="1">
+      <w:start w:val="1"/>
+      <w:numFmt w:val="lowerRoman"/>
+      <w:lvlText w:val="%6."/>
+      <w:lvlJc w:val="left"/>
+      <w:pPr>
+        <w:tabs>
+          <w:tab w:val="left" w:pos="2520"/>
+        </w:tabs>
+        <w:ind w:left="2520" w:hanging="420"/>
+      </w:pPr>
+      <w:rPr>
+        <w:rFonts w:hint="default"/>
+      </w:rPr>
+    </w:lvl>
+    <w:lvl w:ilvl="6" w:tentative="1">
+      <w:start w:val="1"/>
+      <w:numFmt w:val="decimal"/>
+      <w:lvlText w:val="%7."/>
+      <w:lvlJc w:val="left"/>
+      <w:pPr>
+        <w:tabs>
+          <w:tab w:val="left" w:pos="2940"/>
+        </w:tabs>
+        <w:ind w:left="2940" w:hanging="420"/>
+      </w:pPr>
+      <w:rPr>
+        <w:rFonts w:hint="default"/>
+      </w:rPr>
+    </w:lvl>
+    <w:lvl w:ilvl="7" w:tentative="1">
+      <w:start w:val="1"/>
+      <w:numFmt w:val="lowerLetter"/>
+      <w:lvlText w:val="%8)"/>
+      <w:lvlJc w:val="left"/>
+      <w:pPr>
+        <w:tabs>
+          <w:tab w:val="left" w:pos="3360"/>
+        </w:tabs>
+        <w:ind w:left="3360" w:hanging="420"/>
+      </w:pPr>
+      <w:rPr>
+        <w:rFonts w:hint="default"/>
+      </w:rPr>
+    </w:lvl>
+    <w:lvl w:ilvl="8" w:tentative="1">
+      <w:start w:val="1"/>
+      <w:numFmt w:val="lowerRoman"/>
+      <w:lvlText w:val="%9."/>
+      <w:lvlJc w:val="left"/>
+      <w:pPr>
+        <w:tabs>
+          <w:tab w:val="left" w:pos="3780"/>
+        </w:tabs>
+        <w:ind w:left="3780" w:hanging="420"/>
+      </w:pPr>
+      <w:rPr>
+        <w:rFonts w:hint="default"/>
+      </w:rPr>
+    </w:lvl>
+  </w:abstractNum>
+  <w:abstractNum w:abstractNumId="2">
+    <w:nsid w:val="00000002"/>
+    <w:multiLevelType w:val="multilevel"/>
+    <w:tmpl w:val="00000002"/>
+    <w:lvl w:ilvl="0" w:tentative="1">
+      <w:start w:val="1"/>
+      <w:numFmt w:val="decimal"/>
+      <w:lvlText w:val="%1)"/>
+      <w:lvlJc w:val="left"/>
+      <w:pPr>
+        <w:tabs>
+          <w:tab w:val="left" w:pos="845"/>
+        </w:tabs>
+        <w:ind w:left="425" w:hanging="425"/>
       </w:pPr>
       <w:rPr>
         <w:rFonts w:hint="default"/>
@@ -8976,15 +9507,15 @@
     <w:tmpl w:val="00000005"/>
     <w:lvl w:ilvl="0" w:tentative="1">
       <w:start w:val="1"/>
-      <w:numFmt w:val="decimalEnclosedCircleChinese"/>
+      <w:numFmt w:val="decimal"/>
       <w:suff w:val="nothing"/>
-      <w:lvlText w:val="%1　"/>
+      <w:lvlText w:val="%1．"/>
       <w:lvlJc w:val="left"/>
       <w:pPr>
         <w:ind w:left="0" w:firstLine="400"/>
       </w:pPr>
       <w:rPr>
-        <w:rFonts w:hint="eastAsia"/>
+        <w:rFonts w:hint="default"/>
       </w:rPr>
     </w:lvl>
     <w:lvl w:ilvl="1" w:tentative="1">
@@ -9108,14 +9639,14 @@
       </w:rPr>
     </w:lvl>
   </w:abstractNum>
-  <w:abstractNum w:abstractNumId="7">
-    <w:nsid w:val="00000007"/>
+  <w:abstractNum w:abstractNumId="14">
+    <w:nsid w:val="0000000E"/>
     <w:multiLevelType w:val="multilevel"/>
-    <w:tmpl w:val="00000007"/>
+    <w:tmpl w:val="0000000E"/>
     <w:lvl w:ilvl="0" w:tentative="1">
       <w:start w:val="1"/>
       <w:numFmt w:val="decimal"/>
-      <w:lvlText w:val="%1)"/>
+      <w:lvlText w:val="%1."/>
       <w:lvlJc w:val="left"/>
       <w:pPr>
         <w:tabs>
@@ -9248,10 +9779,10 @@
       </w:rPr>
     </w:lvl>
   </w:abstractNum>
-  <w:abstractNum w:abstractNumId="10">
-    <w:nsid w:val="0000000A"/>
+  <w:abstractNum w:abstractNumId="15">
+    <w:nsid w:val="0000000F"/>
     <w:multiLevelType w:val="multilevel"/>
-    <w:tmpl w:val="0000000A"/>
+    <w:tmpl w:val="0000000F"/>
     <w:lvl w:ilvl="0" w:tentative="1">
       <w:start w:val="1"/>
       <w:numFmt w:val="decimal"/>
@@ -9261,7 +9792,7 @@
         <w:tabs>
           <w:tab w:val="left" w:pos="845"/>
         </w:tabs>
-        <w:ind w:left="425" w:hanging="425"/>
+        <w:ind w:left="425" w:leftChars="0" w:hanging="425" w:firstLineChars="0"/>
       </w:pPr>
       <w:rPr>
         <w:rFonts w:hint="default"/>
@@ -9276,7 +9807,7 @@
         <w:tabs>
           <w:tab w:val="left" w:pos="840"/>
         </w:tabs>
-        <w:ind w:left="840" w:hanging="420"/>
+        <w:ind w:left="840" w:leftChars="0" w:hanging="420" w:firstLineChars="0"/>
       </w:pPr>
       <w:rPr>
         <w:rFonts w:hint="default"/>
@@ -9291,7 +9822,7 @@
         <w:tabs>
           <w:tab w:val="left" w:pos="1260"/>
         </w:tabs>
-        <w:ind w:left="1260" w:hanging="420"/>
+        <w:ind w:left="1260" w:leftChars="0" w:hanging="420" w:firstLineChars="0"/>
       </w:pPr>
       <w:rPr>
         <w:rFonts w:hint="default"/>
@@ -9306,7 +9837,7 @@
         <w:tabs>
           <w:tab w:val="left" w:pos="1680"/>
         </w:tabs>
-        <w:ind w:left="1680" w:hanging="420"/>
+        <w:ind w:left="1680" w:leftChars="0" w:hanging="420" w:firstLineChars="0"/>
       </w:pPr>
       <w:rPr>
         <w:rFonts w:hint="default"/>
@@ -9321,7 +9852,7 @@
         <w:tabs>
           <w:tab w:val="left" w:pos="2100"/>
         </w:tabs>
-        <w:ind w:left="2100" w:hanging="420"/>
+        <w:ind w:left="2100" w:leftChars="0" w:hanging="420" w:firstLineChars="0"/>
       </w:pPr>
       <w:rPr>
         <w:rFonts w:hint="default"/>
@@ -9336,7 +9867,7 @@
         <w:tabs>
           <w:tab w:val="left" w:pos="2520"/>
         </w:tabs>
-        <w:ind w:left="2520" w:hanging="420"/>
+        <w:ind w:left="2520" w:leftChars="0" w:hanging="420" w:firstLineChars="0"/>
       </w:pPr>
       <w:rPr>
         <w:rFonts w:hint="default"/>
@@ -9351,7 +9882,7 @@
         <w:tabs>
           <w:tab w:val="left" w:pos="2940"/>
         </w:tabs>
-        <w:ind w:left="2940" w:hanging="420"/>
+        <w:ind w:left="2940" w:leftChars="0" w:hanging="420" w:firstLineChars="0"/>
       </w:pPr>
       <w:rPr>
         <w:rFonts w:hint="default"/>
@@ -9366,7 +9897,7 @@
         <w:tabs>
           <w:tab w:val="left" w:pos="3360"/>
         </w:tabs>
-        <w:ind w:left="3360" w:hanging="420"/>
+        <w:ind w:left="3360" w:leftChars="0" w:hanging="420" w:firstLineChars="0"/>
       </w:pPr>
       <w:rPr>
         <w:rFonts w:hint="default"/>
@@ -9381,147 +9912,7 @@
         <w:tabs>
           <w:tab w:val="left" w:pos="3780"/>
         </w:tabs>
-        <w:ind w:left="3780" w:hanging="420"/>
-      </w:pPr>
-      <w:rPr>
-        <w:rFonts w:hint="default"/>
-      </w:rPr>
-    </w:lvl>
-  </w:abstractNum>
-  <w:abstractNum w:abstractNumId="11">
-    <w:nsid w:val="0000000B"/>
-    <w:multiLevelType w:val="multilevel"/>
-    <w:tmpl w:val="0000000B"/>
-    <w:lvl w:ilvl="0" w:tentative="1">
-      <w:start w:val="1"/>
-      <w:numFmt w:val="decimal"/>
-      <w:lvlText w:val="%1."/>
-      <w:lvlJc w:val="left"/>
-      <w:pPr>
-        <w:tabs>
-          <w:tab w:val="left" w:pos="425"/>
-        </w:tabs>
-        <w:ind w:left="425" w:hanging="425"/>
-      </w:pPr>
-      <w:rPr>
-        <w:rFonts w:hint="default"/>
-      </w:rPr>
-    </w:lvl>
-    <w:lvl w:ilvl="1" w:tentative="1">
-      <w:start w:val="1"/>
-      <w:numFmt w:val="lowerLetter"/>
-      <w:lvlText w:val="%2)"/>
-      <w:lvlJc w:val="left"/>
-      <w:pPr>
-        <w:tabs>
-          <w:tab w:val="left" w:pos="840"/>
-        </w:tabs>
-        <w:ind w:left="840" w:hanging="420"/>
-      </w:pPr>
-      <w:rPr>
-        <w:rFonts w:hint="default"/>
-      </w:rPr>
-    </w:lvl>
-    <w:lvl w:ilvl="2" w:tentative="1">
-      <w:start w:val="1"/>
-      <w:numFmt w:val="lowerRoman"/>
-      <w:lvlText w:val="%3."/>
-      <w:lvlJc w:val="left"/>
-      <w:pPr>
-        <w:tabs>
-          <w:tab w:val="left" w:pos="1260"/>
-        </w:tabs>
-        <w:ind w:left="1260" w:hanging="420"/>
-      </w:pPr>
-      <w:rPr>
-        <w:rFonts w:hint="default"/>
-      </w:rPr>
-    </w:lvl>
-    <w:lvl w:ilvl="3" w:tentative="1">
-      <w:start w:val="1"/>
-      <w:numFmt w:val="decimal"/>
-      <w:lvlText w:val="%4."/>
-      <w:lvlJc w:val="left"/>
-      <w:pPr>
-        <w:tabs>
-          <w:tab w:val="left" w:pos="1680"/>
-        </w:tabs>
-        <w:ind w:left="1680" w:hanging="420"/>
-      </w:pPr>
-      <w:rPr>
-        <w:rFonts w:hint="default"/>
-      </w:rPr>
-    </w:lvl>
-    <w:lvl w:ilvl="4" w:tentative="1">
-      <w:start w:val="1"/>
-      <w:numFmt w:val="lowerLetter"/>
-      <w:lvlText w:val="%5)"/>
-      <w:lvlJc w:val="left"/>
-      <w:pPr>
-        <w:tabs>
-          <w:tab w:val="left" w:pos="2100"/>
-        </w:tabs>
-        <w:ind w:left="2100" w:hanging="420"/>
-      </w:pPr>
-      <w:rPr>
-        <w:rFonts w:hint="default"/>
-      </w:rPr>
-    </w:lvl>
-    <w:lvl w:ilvl="5" w:tentative="1">
-      <w:start w:val="1"/>
-      <w:numFmt w:val="lowerRoman"/>
-      <w:lvlText w:val="%6."/>
-      <w:lvlJc w:val="left"/>
-      <w:pPr>
-        <w:tabs>
-          <w:tab w:val="left" w:pos="2520"/>
-        </w:tabs>
-        <w:ind w:left="2520" w:hanging="420"/>
-      </w:pPr>
-      <w:rPr>
-        <w:rFonts w:hint="default"/>
-      </w:rPr>
-    </w:lvl>
-    <w:lvl w:ilvl="6" w:tentative="1">
-      <w:start w:val="1"/>
-      <w:numFmt w:val="decimal"/>
-      <w:lvlText w:val="%7."/>
-      <w:lvlJc w:val="left"/>
-      <w:pPr>
-        <w:tabs>
-          <w:tab w:val="left" w:pos="2940"/>
-        </w:tabs>
-        <w:ind w:left="2940" w:hanging="420"/>
-      </w:pPr>
-      <w:rPr>
-        <w:rFonts w:hint="default"/>
-      </w:rPr>
-    </w:lvl>
-    <w:lvl w:ilvl="7" w:tentative="1">
-      <w:start w:val="1"/>
-      <w:numFmt w:val="lowerLetter"/>
-      <w:lvlText w:val="%8)"/>
-      <w:lvlJc w:val="left"/>
-      <w:pPr>
-        <w:tabs>
-          <w:tab w:val="left" w:pos="3360"/>
-        </w:tabs>
-        <w:ind w:left="3360" w:hanging="420"/>
-      </w:pPr>
-      <w:rPr>
-        <w:rFonts w:hint="default"/>
-      </w:rPr>
-    </w:lvl>
-    <w:lvl w:ilvl="8" w:tentative="1">
-      <w:start w:val="1"/>
-      <w:numFmt w:val="lowerRoman"/>
-      <w:lvlText w:val="%9."/>
-      <w:lvlJc w:val="left"/>
-      <w:pPr>
-        <w:tabs>
-          <w:tab w:val="left" w:pos="3780"/>
-        </w:tabs>
-        <w:ind w:left="3780" w:hanging="420"/>
+        <w:ind w:left="3780" w:leftChars="0" w:hanging="420" w:firstLineChars="0"/>
       </w:pPr>
       <w:rPr>
         <w:rFonts w:hint="default"/>
@@ -9530,167 +9921,167 @@
   </w:abstractNum>
   <w:abstractNum w:abstractNumId="16">
     <w:nsid w:val="00000010"/>
-    <w:multiLevelType w:val="singleLevel"/>
+    <w:multiLevelType w:val="multilevel"/>
     <w:tmpl w:val="00000010"/>
     <w:lvl w:ilvl="0" w:tentative="1">
       <w:start w:val="1"/>
-      <w:numFmt w:val="bullet"/>
-      <w:lvlText w:val=""/>
-      <w:lvlJc w:val="left"/>
-      <w:pPr>
-        <w:tabs>
-          <w:tab w:val="left" w:pos="420"/>
-        </w:tabs>
-        <w:ind w:left="420" w:hanging="420"/>
-      </w:pPr>
-      <w:rPr>
-        <w:rFonts w:hint="default" w:ascii="Wingdings" w:hAnsi="Wingdings"/>
+      <w:numFmt w:val="decimal"/>
+      <w:lvlText w:val="%1."/>
+      <w:lvlJc w:val="left"/>
+      <w:pPr>
+        <w:tabs>
+          <w:tab w:val="left" w:pos="845"/>
+        </w:tabs>
+        <w:ind w:left="425" w:hanging="425"/>
+      </w:pPr>
+      <w:rPr>
+        <w:rFonts w:hint="default"/>
+      </w:rPr>
+    </w:lvl>
+    <w:lvl w:ilvl="1" w:tentative="1">
+      <w:start w:val="1"/>
+      <w:numFmt w:val="lowerLetter"/>
+      <w:lvlText w:val="%2)"/>
+      <w:lvlJc w:val="left"/>
+      <w:pPr>
+        <w:tabs>
+          <w:tab w:val="left" w:pos="840"/>
+        </w:tabs>
+        <w:ind w:left="840" w:hanging="420"/>
+      </w:pPr>
+      <w:rPr>
+        <w:rFonts w:hint="default"/>
+      </w:rPr>
+    </w:lvl>
+    <w:lvl w:ilvl="2" w:tentative="1">
+      <w:start w:val="1"/>
+      <w:numFmt w:val="lowerRoman"/>
+      <w:lvlText w:val="%3."/>
+      <w:lvlJc w:val="left"/>
+      <w:pPr>
+        <w:tabs>
+          <w:tab w:val="left" w:pos="1260"/>
+        </w:tabs>
+        <w:ind w:left="1260" w:hanging="420"/>
+      </w:pPr>
+      <w:rPr>
+        <w:rFonts w:hint="default"/>
+      </w:rPr>
+    </w:lvl>
+    <w:lvl w:ilvl="3" w:tentative="1">
+      <w:start w:val="1"/>
+      <w:numFmt w:val="decimal"/>
+      <w:lvlText w:val="%4."/>
+      <w:lvlJc w:val="left"/>
+      <w:pPr>
+        <w:tabs>
+          <w:tab w:val="left" w:pos="1680"/>
+        </w:tabs>
+        <w:ind w:left="1680" w:hanging="420"/>
+      </w:pPr>
+      <w:rPr>
+        <w:rFonts w:hint="default"/>
+      </w:rPr>
+    </w:lvl>
+    <w:lvl w:ilvl="4" w:tentative="1">
+      <w:start w:val="1"/>
+      <w:numFmt w:val="lowerLetter"/>
+      <w:lvlText w:val="%5)"/>
+      <w:lvlJc w:val="left"/>
+      <w:pPr>
+        <w:tabs>
+          <w:tab w:val="left" w:pos="2100"/>
+        </w:tabs>
+        <w:ind w:left="2100" w:hanging="420"/>
+      </w:pPr>
+      <w:rPr>
+        <w:rFonts w:hint="default"/>
+      </w:rPr>
+    </w:lvl>
+    <w:lvl w:ilvl="5" w:tentative="1">
+      <w:start w:val="1"/>
+      <w:numFmt w:val="lowerRoman"/>
+      <w:lvlText w:val="%6."/>
+      <w:lvlJc w:val="left"/>
+      <w:pPr>
+        <w:tabs>
+          <w:tab w:val="left" w:pos="2520"/>
+        </w:tabs>
+        <w:ind w:left="2520" w:hanging="420"/>
+      </w:pPr>
+      <w:rPr>
+        <w:rFonts w:hint="default"/>
+      </w:rPr>
+    </w:lvl>
+    <w:lvl w:ilvl="6" w:tentative="1">
+      <w:start w:val="1"/>
+      <w:numFmt w:val="decimal"/>
+      <w:lvlText w:val="%7."/>
+      <w:lvlJc w:val="left"/>
+      <w:pPr>
+        <w:tabs>
+          <w:tab w:val="left" w:pos="2940"/>
+        </w:tabs>
+        <w:ind w:left="2940" w:hanging="420"/>
+      </w:pPr>
+      <w:rPr>
+        <w:rFonts w:hint="default"/>
+      </w:rPr>
+    </w:lvl>
+    <w:lvl w:ilvl="7" w:tentative="1">
+      <w:start w:val="1"/>
+      <w:numFmt w:val="lowerLetter"/>
+      <w:lvlText w:val="%8)"/>
+      <w:lvlJc w:val="left"/>
+      <w:pPr>
+        <w:tabs>
+          <w:tab w:val="left" w:pos="3360"/>
+        </w:tabs>
+        <w:ind w:left="3360" w:hanging="420"/>
+      </w:pPr>
+      <w:rPr>
+        <w:rFonts w:hint="default"/>
+      </w:rPr>
+    </w:lvl>
+    <w:lvl w:ilvl="8" w:tentative="1">
+      <w:start w:val="1"/>
+      <w:numFmt w:val="lowerRoman"/>
+      <w:lvlText w:val="%9."/>
+      <w:lvlJc w:val="left"/>
+      <w:pPr>
+        <w:tabs>
+          <w:tab w:val="left" w:pos="3780"/>
+        </w:tabs>
+        <w:ind w:left="3780" w:hanging="420"/>
+      </w:pPr>
+      <w:rPr>
+        <w:rFonts w:hint="default"/>
       </w:rPr>
     </w:lvl>
   </w:abstractNum>
   <w:abstractNum w:abstractNumId="17">
     <w:nsid w:val="00000011"/>
-    <w:multiLevelType w:val="multilevel"/>
+    <w:multiLevelType w:val="singleLevel"/>
     <w:tmpl w:val="00000011"/>
     <w:lvl w:ilvl="0" w:tentative="1">
       <w:start w:val="1"/>
-      <w:numFmt w:val="decimal"/>
-      <w:lvlText w:val="%1."/>
-      <w:lvlJc w:val="left"/>
-      <w:pPr>
-        <w:tabs>
-          <w:tab w:val="left" w:pos="845"/>
-        </w:tabs>
-        <w:ind w:left="425" w:hanging="425"/>
-      </w:pPr>
-      <w:rPr>
-        <w:rFonts w:hint="default"/>
-      </w:rPr>
-    </w:lvl>
-    <w:lvl w:ilvl="1" w:tentative="1">
-      <w:start w:val="1"/>
-      <w:numFmt w:val="lowerLetter"/>
-      <w:lvlText w:val="%2)"/>
+      <w:numFmt w:val="bullet"/>
+      <w:lvlText w:val=""/>
       <w:lvlJc w:val="left"/>
       <w:pPr>
         <w:tabs>
           <w:tab w:val="left" w:pos="840"/>
         </w:tabs>
-        <w:ind w:left="840" w:hanging="420"/>
-      </w:pPr>
-      <w:rPr>
-        <w:rFonts w:hint="default"/>
-      </w:rPr>
-    </w:lvl>
-    <w:lvl w:ilvl="2" w:tentative="1">
-      <w:start w:val="1"/>
-      <w:numFmt w:val="lowerRoman"/>
-      <w:lvlText w:val="%3."/>
-      <w:lvlJc w:val="left"/>
-      <w:pPr>
-        <w:tabs>
-          <w:tab w:val="left" w:pos="1260"/>
-        </w:tabs>
-        <w:ind w:left="1260" w:hanging="420"/>
-      </w:pPr>
-      <w:rPr>
-        <w:rFonts w:hint="default"/>
-      </w:rPr>
-    </w:lvl>
-    <w:lvl w:ilvl="3" w:tentative="1">
-      <w:start w:val="1"/>
-      <w:numFmt w:val="decimal"/>
-      <w:lvlText w:val="%4."/>
-      <w:lvlJc w:val="left"/>
-      <w:pPr>
-        <w:tabs>
-          <w:tab w:val="left" w:pos="1680"/>
-        </w:tabs>
-        <w:ind w:left="1680" w:hanging="420"/>
-      </w:pPr>
-      <w:rPr>
-        <w:rFonts w:hint="default"/>
-      </w:rPr>
-    </w:lvl>
-    <w:lvl w:ilvl="4" w:tentative="1">
-      <w:start w:val="1"/>
-      <w:numFmt w:val="lowerLetter"/>
-      <w:lvlText w:val="%5)"/>
-      <w:lvlJc w:val="left"/>
-      <w:pPr>
-        <w:tabs>
-          <w:tab w:val="left" w:pos="2100"/>
-        </w:tabs>
-        <w:ind w:left="2100" w:hanging="420"/>
-      </w:pPr>
-      <w:rPr>
-        <w:rFonts w:hint="default"/>
-      </w:rPr>
-    </w:lvl>
-    <w:lvl w:ilvl="5" w:tentative="1">
-      <w:start w:val="1"/>
-      <w:numFmt w:val="lowerRoman"/>
-      <w:lvlText w:val="%6."/>
-      <w:lvlJc w:val="left"/>
-      <w:pPr>
-        <w:tabs>
-          <w:tab w:val="left" w:pos="2520"/>
-        </w:tabs>
-        <w:ind w:left="2520" w:hanging="420"/>
-      </w:pPr>
-      <w:rPr>
-        <w:rFonts w:hint="default"/>
-      </w:rPr>
-    </w:lvl>
-    <w:lvl w:ilvl="6" w:tentative="1">
-      <w:start w:val="1"/>
-      <w:numFmt w:val="decimal"/>
-      <w:lvlText w:val="%7."/>
-      <w:lvlJc w:val="left"/>
-      <w:pPr>
-        <w:tabs>
-          <w:tab w:val="left" w:pos="2940"/>
-        </w:tabs>
-        <w:ind w:left="2940" w:hanging="420"/>
-      </w:pPr>
-      <w:rPr>
-        <w:rFonts w:hint="default"/>
-      </w:rPr>
-    </w:lvl>
-    <w:lvl w:ilvl="7" w:tentative="1">
-      <w:start w:val="1"/>
-      <w:numFmt w:val="lowerLetter"/>
-      <w:lvlText w:val="%8)"/>
-      <w:lvlJc w:val="left"/>
-      <w:pPr>
-        <w:tabs>
-          <w:tab w:val="left" w:pos="3360"/>
-        </w:tabs>
-        <w:ind w:left="3360" w:hanging="420"/>
-      </w:pPr>
-      <w:rPr>
-        <w:rFonts w:hint="default"/>
-      </w:rPr>
-    </w:lvl>
-    <w:lvl w:ilvl="8" w:tentative="1">
-      <w:start w:val="1"/>
-      <w:numFmt w:val="lowerRoman"/>
-      <w:lvlText w:val="%9."/>
-      <w:lvlJc w:val="left"/>
-      <w:pPr>
-        <w:tabs>
-          <w:tab w:val="left" w:pos="3780"/>
-        </w:tabs>
-        <w:ind w:left="3780" w:hanging="420"/>
-      </w:pPr>
-      <w:rPr>
-        <w:rFonts w:hint="default"/>
+        <w:ind w:left="420" w:hanging="420"/>
+      </w:pPr>
+      <w:rPr>
+        <w:rFonts w:hint="default" w:ascii="Wingdings" w:hAnsi="Wingdings"/>
       </w:rPr>
     </w:lvl>
   </w:abstractNum>
   <w:abstractNum w:abstractNumId="18">
     <w:nsid w:val="00000012"/>
-    <w:multiLevelType w:val="singleLevel"/>
+    <w:multiLevelType w:val="multilevel"/>
     <w:tmpl w:val="00000012"/>
     <w:lvl w:ilvl="0" w:tentative="1">
       <w:start w:val="1"/>
@@ -9699,9 +10090,129 @@
       <w:lvlJc w:val="left"/>
       <w:pPr>
         <w:tabs>
-          <w:tab w:val="left" w:pos="425"/>
-        </w:tabs>
-        <w:ind w:left="425" w:hanging="425"/>
+          <w:tab w:val="left" w:pos="845"/>
+        </w:tabs>
+        <w:ind w:left="425" w:leftChars="0" w:hanging="425" w:firstLineChars="0"/>
+      </w:pPr>
+      <w:rPr>
+        <w:rFonts w:hint="default"/>
+      </w:rPr>
+    </w:lvl>
+    <w:lvl w:ilvl="1" w:tentative="1">
+      <w:start w:val="1"/>
+      <w:numFmt w:val="lowerLetter"/>
+      <w:lvlText w:val="%2)"/>
+      <w:lvlJc w:val="left"/>
+      <w:pPr>
+        <w:tabs>
+          <w:tab w:val="left" w:pos="840"/>
+        </w:tabs>
+        <w:ind w:left="840" w:leftChars="0" w:hanging="420" w:firstLineChars="0"/>
+      </w:pPr>
+      <w:rPr>
+        <w:rFonts w:hint="default"/>
+      </w:rPr>
+    </w:lvl>
+    <w:lvl w:ilvl="2" w:tentative="1">
+      <w:start w:val="1"/>
+      <w:numFmt w:val="lowerRoman"/>
+      <w:lvlText w:val="%3."/>
+      <w:lvlJc w:val="left"/>
+      <w:pPr>
+        <w:tabs>
+          <w:tab w:val="left" w:pos="1260"/>
+        </w:tabs>
+        <w:ind w:left="1260" w:leftChars="0" w:hanging="420" w:firstLineChars="0"/>
+      </w:pPr>
+      <w:rPr>
+        <w:rFonts w:hint="default"/>
+      </w:rPr>
+    </w:lvl>
+    <w:lvl w:ilvl="3" w:tentative="1">
+      <w:start w:val="1"/>
+      <w:numFmt w:val="decimal"/>
+      <w:lvlText w:val="%4."/>
+      <w:lvlJc w:val="left"/>
+      <w:pPr>
+        <w:tabs>
+          <w:tab w:val="left" w:pos="1680"/>
+        </w:tabs>
+        <w:ind w:left="1680" w:leftChars="0" w:hanging="420" w:firstLineChars="0"/>
+      </w:pPr>
+      <w:rPr>
+        <w:rFonts w:hint="default"/>
+      </w:rPr>
+    </w:lvl>
+    <w:lvl w:ilvl="4" w:tentative="1">
+      <w:start w:val="1"/>
+      <w:numFmt w:val="lowerLetter"/>
+      <w:lvlText w:val="%5)"/>
+      <w:lvlJc w:val="left"/>
+      <w:pPr>
+        <w:tabs>
+          <w:tab w:val="left" w:pos="2100"/>
+        </w:tabs>
+        <w:ind w:left="2100" w:leftChars="0" w:hanging="420" w:firstLineChars="0"/>
+      </w:pPr>
+      <w:rPr>
+        <w:rFonts w:hint="default"/>
+      </w:rPr>
+    </w:lvl>
+    <w:lvl w:ilvl="5" w:tentative="1">
+      <w:start w:val="1"/>
+      <w:numFmt w:val="lowerRoman"/>
+      <w:lvlText w:val="%6."/>
+      <w:lvlJc w:val="left"/>
+      <w:pPr>
+        <w:tabs>
+          <w:tab w:val="left" w:pos="2520"/>
+        </w:tabs>
+        <w:ind w:left="2520" w:leftChars="0" w:hanging="420" w:firstLineChars="0"/>
+      </w:pPr>
+      <w:rPr>
+        <w:rFonts w:hint="default"/>
+      </w:rPr>
+    </w:lvl>
+    <w:lvl w:ilvl="6" w:tentative="1">
+      <w:start w:val="1"/>
+      <w:numFmt w:val="decimal"/>
+      <w:lvlText w:val="%7."/>
+      <w:lvlJc w:val="left"/>
+      <w:pPr>
+        <w:tabs>
+          <w:tab w:val="left" w:pos="2940"/>
+        </w:tabs>
+        <w:ind w:left="2940" w:leftChars="0" w:hanging="420" w:firstLineChars="0"/>
+      </w:pPr>
+      <w:rPr>
+        <w:rFonts w:hint="default"/>
+      </w:rPr>
+    </w:lvl>
+    <w:lvl w:ilvl="7" w:tentative="1">
+      <w:start w:val="1"/>
+      <w:numFmt w:val="lowerLetter"/>
+      <w:lvlText w:val="%8)"/>
+      <w:lvlJc w:val="left"/>
+      <w:pPr>
+        <w:tabs>
+          <w:tab w:val="left" w:pos="3360"/>
+        </w:tabs>
+        <w:ind w:left="3360" w:leftChars="0" w:hanging="420" w:firstLineChars="0"/>
+      </w:pPr>
+      <w:rPr>
+        <w:rFonts w:hint="default"/>
+      </w:rPr>
+    </w:lvl>
+    <w:lvl w:ilvl="8" w:tentative="1">
+      <w:start w:val="1"/>
+      <w:numFmt w:val="lowerRoman"/>
+      <w:lvlText w:val="%9."/>
+      <w:lvlJc w:val="left"/>
+      <w:pPr>
+        <w:tabs>
+          <w:tab w:val="left" w:pos="3780"/>
+        </w:tabs>
+        <w:ind w:left="3780" w:leftChars="0" w:hanging="420" w:firstLineChars="0"/>
       </w:pPr>
       <w:rPr>
         <w:rFonts w:hint="default"/>
@@ -9715,7 +10226,7 @@
     <w:lvl w:ilvl="0" w:tentative="1">
       <w:start w:val="1"/>
       <w:numFmt w:val="decimal"/>
-      <w:lvlText w:val="%1)"/>
+      <w:lvlText w:val="%1."/>
       <w:lvlJc w:val="left"/>
       <w:pPr>
         <w:tabs>
@@ -9850,7 +10361,7 @@
   </w:abstractNum>
   <w:abstractNum w:abstractNumId="20">
     <w:nsid w:val="00000014"/>
-    <w:multiLevelType w:val="singleLevel"/>
+    <w:multiLevelType w:val="multilevel"/>
     <w:tmpl w:val="00000014"/>
     <w:lvl w:ilvl="0" w:tentative="1">
       <w:start w:val="1"/>
@@ -9859,9 +10370,269 @@
       <w:lvlJc w:val="left"/>
       <w:pPr>
         <w:tabs>
+          <w:tab w:val="left" w:pos="425"/>
+        </w:tabs>
+        <w:ind w:left="425" w:hanging="425"/>
+      </w:pPr>
+      <w:rPr>
+        <w:rFonts w:hint="default"/>
+      </w:rPr>
+    </w:lvl>
+    <w:lvl w:ilvl="1" w:tentative="1">
+      <w:start w:val="1"/>
+      <w:numFmt w:val="lowerLetter"/>
+      <w:lvlText w:val="%2)"/>
+      <w:lvlJc w:val="left"/>
+      <w:pPr>
+        <w:tabs>
+          <w:tab w:val="left" w:pos="840"/>
+        </w:tabs>
+        <w:ind w:left="840" w:hanging="420"/>
+      </w:pPr>
+      <w:rPr>
+        <w:rFonts w:hint="default"/>
+      </w:rPr>
+    </w:lvl>
+    <w:lvl w:ilvl="2" w:tentative="1">
+      <w:start w:val="1"/>
+      <w:numFmt w:val="lowerRoman"/>
+      <w:lvlText w:val="%3."/>
+      <w:lvlJc w:val="left"/>
+      <w:pPr>
+        <w:tabs>
+          <w:tab w:val="left" w:pos="1260"/>
+        </w:tabs>
+        <w:ind w:left="1260" w:hanging="420"/>
+      </w:pPr>
+      <w:rPr>
+        <w:rFonts w:hint="default"/>
+      </w:rPr>
+    </w:lvl>
+    <w:lvl w:ilvl="3" w:tentative="1">
+      <w:start w:val="1"/>
+      <w:numFmt w:val="decimal"/>
+      <w:lvlText w:val="%4."/>
+      <w:lvlJc w:val="left"/>
+      <w:pPr>
+        <w:tabs>
+          <w:tab w:val="left" w:pos="1680"/>
+        </w:tabs>
+        <w:ind w:left="1680" w:hanging="420"/>
+      </w:pPr>
+      <w:rPr>
+        <w:rFonts w:hint="default"/>
+      </w:rPr>
+    </w:lvl>
+    <w:lvl w:ilvl="4" w:tentative="1">
+      <w:start w:val="1"/>
+      <w:numFmt w:val="lowerLetter"/>
+      <w:lvlText w:val="%5)"/>
+      <w:lvlJc w:val="left"/>
+      <w:pPr>
+        <w:tabs>
+          <w:tab w:val="left" w:pos="2100"/>
+        </w:tabs>
+        <w:ind w:left="2100" w:hanging="420"/>
+      </w:pPr>
+      <w:rPr>
+        <w:rFonts w:hint="default"/>
+      </w:rPr>
+    </w:lvl>
+    <w:lvl w:ilvl="5" w:tentative="1">
+      <w:start w:val="1"/>
+      <w:numFmt w:val="lowerRoman"/>
+      <w:lvlText w:val="%6."/>
+      <w:lvlJc w:val="left"/>
+      <w:pPr>
+        <w:tabs>
+          <w:tab w:val="left" w:pos="2520"/>
+        </w:tabs>
+        <w:ind w:left="2520" w:hanging="420"/>
+      </w:pPr>
+      <w:rPr>
+        <w:rFonts w:hint="default"/>
+      </w:rPr>
+    </w:lvl>
+    <w:lvl w:ilvl="6" w:tentative="1">
+      <w:start w:val="1"/>
+      <w:numFmt w:val="decimal"/>
+      <w:lvlText w:val="%7."/>
+      <w:lvlJc w:val="left"/>
+      <w:pPr>
+        <w:tabs>
+          <w:tab w:val="left" w:pos="2940"/>
+        </w:tabs>
+        <w:ind w:left="2940" w:hanging="420"/>
+      </w:pPr>
+      <w:rPr>
+        <w:rFonts w:hint="default"/>
+      </w:rPr>
+    </w:lvl>
+    <w:lvl w:ilvl="7" w:tentative="1">
+      <w:start w:val="1"/>
+      <w:numFmt w:val="lowerLetter"/>
+      <w:lvlText w:val="%8)"/>
+      <w:lvlJc w:val="left"/>
+      <w:pPr>
+        <w:tabs>
+          <w:tab w:val="left" w:pos="3360"/>
+        </w:tabs>
+        <w:ind w:left="3360" w:hanging="420"/>
+      </w:pPr>
+      <w:rPr>
+        <w:rFonts w:hint="default"/>
+      </w:rPr>
+    </w:lvl>
+    <w:lvl w:ilvl="8" w:tentative="1">
+      <w:start w:val="1"/>
+      <w:numFmt w:val="lowerRoman"/>
+      <w:lvlText w:val="%9."/>
+      <w:lvlJc w:val="left"/>
+      <w:pPr>
+        <w:tabs>
+          <w:tab w:val="left" w:pos="3780"/>
+        </w:tabs>
+        <w:ind w:left="3780" w:hanging="420"/>
+      </w:pPr>
+      <w:rPr>
+        <w:rFonts w:hint="default"/>
+      </w:rPr>
+    </w:lvl>
+  </w:abstractNum>
+  <w:abstractNum w:abstractNumId="21">
+    <w:nsid w:val="00000015"/>
+    <w:multiLevelType w:val="multilevel"/>
+    <w:tmpl w:val="00000015"/>
+    <w:lvl w:ilvl="0" w:tentative="1">
+      <w:start w:val="1"/>
+      <w:numFmt w:val="decimal"/>
+      <w:lvlText w:val="%1."/>
+      <w:lvlJc w:val="left"/>
+      <w:pPr>
+        <w:tabs>
           <w:tab w:val="left" w:pos="845"/>
         </w:tabs>
-        <w:ind w:left="425" w:leftChars="0" w:hanging="425" w:firstLineChars="0"/>
+        <w:ind w:left="425" w:hanging="425"/>
+      </w:pPr>
+      <w:rPr>
+        <w:rFonts w:hint="default"/>
+      </w:rPr>
+    </w:lvl>
+    <w:lvl w:ilvl="1" w:tentative="1">
+      <w:start w:val="1"/>
+      <w:numFmt w:val="lowerLetter"/>
+      <w:lvlText w:val="%2)"/>
+      <w:lvlJc w:val="left"/>
+      <w:pPr>
+        <w:tabs>
+          <w:tab w:val="left" w:pos="840"/>
+        </w:tabs>
+        <w:ind w:left="840" w:hanging="420"/>
+      </w:pPr>
+      <w:rPr>
+        <w:rFonts w:hint="default"/>
+      </w:rPr>
+    </w:lvl>
+    <w:lvl w:ilvl="2" w:tentative="1">
+      <w:start w:val="1"/>
+      <w:numFmt w:val="lowerRoman"/>
+      <w:lvlText w:val="%3."/>
+      <w:lvlJc w:val="left"/>
+      <w:pPr>
+        <w:tabs>
+          <w:tab w:val="left" w:pos="1260"/>
+        </w:tabs>
+        <w:ind w:left="1260" w:hanging="420"/>
+      </w:pPr>
+      <w:rPr>
+        <w:rFonts w:hint="default"/>
+      </w:rPr>
+    </w:lvl>
+    <w:lvl w:ilvl="3" w:tentative="1">
+      <w:start w:val="1"/>
+      <w:numFmt w:val="decimal"/>
+      <w:lvlText w:val="%4."/>
+      <w:lvlJc w:val="left"/>
+      <w:pPr>
+        <w:tabs>
+          <w:tab w:val="left" w:pos="1680"/>
+        </w:tabs>
+        <w:ind w:left="1680" w:hanging="420"/>
+      </w:pPr>
+      <w:rPr>
+        <w:rFonts w:hint="default"/>
+      </w:rPr>
+    </w:lvl>
+    <w:lvl w:ilvl="4" w:tentative="1">
+      <w:start w:val="1"/>
+      <w:numFmt w:val="lowerLetter"/>
+      <w:lvlText w:val="%5)"/>
+      <w:lvlJc w:val="left"/>
+      <w:pPr>
+        <w:tabs>
+          <w:tab w:val="left" w:pos="2100"/>
+        </w:tabs>
+        <w:ind w:left="2100" w:hanging="420"/>
+      </w:pPr>
+      <w:rPr>
+        <w:rFonts w:hint="default"/>
+      </w:rPr>
+    </w:lvl>
+    <w:lvl w:ilvl="5" w:tentative="1">
+      <w:start w:val="1"/>
+      <w:numFmt w:val="lowerRoman"/>
+      <w:lvlText w:val="%6."/>
+      <w:lvlJc w:val="left"/>
+      <w:pPr>
+        <w:tabs>
+          <w:tab w:val="left" w:pos="2520"/>
+        </w:tabs>
+        <w:ind w:left="2520" w:hanging="420"/>
+      </w:pPr>
+      <w:rPr>
+        <w:rFonts w:hint="default"/>
+      </w:rPr>
+    </w:lvl>
+    <w:lvl w:ilvl="6" w:tentative="1">
+      <w:start w:val="1"/>
+      <w:numFmt w:val="decimal"/>
+      <w:lvlText w:val="%7."/>
+      <w:lvlJc w:val="left"/>
+      <w:pPr>
+        <w:tabs>
+          <w:tab w:val="left" w:pos="2940"/>
+        </w:tabs>
+        <w:ind w:left="2940" w:hanging="420"/>
+      </w:pPr>
+      <w:rPr>
+        <w:rFonts w:hint="default"/>
+      </w:rPr>
+    </w:lvl>
+    <w:lvl w:ilvl="7" w:tentative="1">
+      <w:start w:val="1"/>
+      <w:numFmt w:val="lowerLetter"/>
+      <w:lvlText w:val="%8)"/>
+      <w:lvlJc w:val="left"/>
+      <w:pPr>
+        <w:tabs>
+          <w:tab w:val="left" w:pos="3360"/>
+        </w:tabs>
+        <w:ind w:left="3360" w:hanging="420"/>
+      </w:pPr>
+      <w:rPr>
+        <w:rFonts w:hint="default"/>
+      </w:rPr>
+    </w:lvl>
+    <w:lvl w:ilvl="8" w:tentative="1">
+      <w:start w:val="1"/>
+      <w:numFmt w:val="lowerRoman"/>
+      <w:lvlText w:val="%9."/>
+      <w:lvlJc w:val="left"/>
+      <w:pPr>
+        <w:tabs>
+          <w:tab w:val="left" w:pos="3780"/>
+        </w:tabs>
+        <w:ind w:left="3780" w:hanging="420"/>
       </w:pPr>
       <w:rPr>
         <w:rFonts w:hint="default"/>
@@ -9870,7 +10641,7 @@
   </w:abstractNum>
   <w:abstractNum w:abstractNumId="22">
     <w:nsid w:val="00000016"/>
-    <w:multiLevelType w:val="multilevel"/>
+    <w:multiLevelType w:val="singleLevel"/>
     <w:tmpl w:val="00000016"/>
     <w:lvl w:ilvl="0" w:tentative="1">
       <w:start w:val="1"/>
@@ -9882,126 +10653,6 @@
           <w:tab w:val="left" w:pos="845"/>
         </w:tabs>
         <w:ind w:left="425" w:leftChars="0" w:hanging="425" w:firstLineChars="0"/>
-      </w:pPr>
-      <w:rPr>
-        <w:rFonts w:hint="default"/>
-      </w:rPr>
-    </w:lvl>
-    <w:lvl w:ilvl="1" w:tentative="1">
-      <w:start w:val="1"/>
-      <w:numFmt w:val="lowerLetter"/>
-      <w:lvlText w:val="%2)"/>
-      <w:lvlJc w:val="left"/>
-      <w:pPr>
-        <w:tabs>
-          <w:tab w:val="left" w:pos="840"/>
-        </w:tabs>
-        <w:ind w:left="840" w:leftChars="0" w:hanging="420" w:firstLineChars="0"/>
-      </w:pPr>
-      <w:rPr>
-        <w:rFonts w:hint="default"/>
-      </w:rPr>
-    </w:lvl>
-    <w:lvl w:ilvl="2" w:tentative="1">
-      <w:start w:val="1"/>
-      <w:numFmt w:val="lowerRoman"/>
-      <w:lvlText w:val="%3."/>
-      <w:lvlJc w:val="left"/>
-      <w:pPr>
-        <w:tabs>
-          <w:tab w:val="left" w:pos="1260"/>
-        </w:tabs>
-        <w:ind w:left="1260" w:leftChars="0" w:hanging="420" w:firstLineChars="0"/>
-      </w:pPr>
-      <w:rPr>
-        <w:rFonts w:hint="default"/>
-      </w:rPr>
-    </w:lvl>
-    <w:lvl w:ilvl="3" w:tentative="1">
-      <w:start w:val="1"/>
-      <w:numFmt w:val="decimal"/>
-      <w:lvlText w:val="%4."/>
-      <w:lvlJc w:val="left"/>
-      <w:pPr>
-        <w:tabs>
-          <w:tab w:val="left" w:pos="1680"/>
-        </w:tabs>
-        <w:ind w:left="1680" w:leftChars="0" w:hanging="420" w:firstLineChars="0"/>
-      </w:pPr>
-      <w:rPr>
-        <w:rFonts w:hint="default"/>
-      </w:rPr>
-    </w:lvl>
-    <w:lvl w:ilvl="4" w:tentative="1">
-      <w:start w:val="1"/>
-      <w:numFmt w:val="lowerLetter"/>
-      <w:lvlText w:val="%5)"/>
-      <w:lvlJc w:val="left"/>
-      <w:pPr>
-        <w:tabs>
-          <w:tab w:val="left" w:pos="2100"/>
-        </w:tabs>
-        <w:ind w:left="2100" w:leftChars="0" w:hanging="420" w:firstLineChars="0"/>
-      </w:pPr>
-      <w:rPr>
-        <w:rFonts w:hint="default"/>
-      </w:rPr>
-    </w:lvl>
-    <w:lvl w:ilvl="5" w:tentative="1">
-      <w:start w:val="1"/>
-      <w:numFmt w:val="lowerRoman"/>
-      <w:lvlText w:val="%6."/>
-      <w:lvlJc w:val="left"/>
-      <w:pPr>
-        <w:tabs>
-          <w:tab w:val="left" w:pos="2520"/>
-        </w:tabs>
-        <w:ind w:left="2520" w:leftChars="0" w:hanging="420" w:firstLineChars="0"/>
-      </w:pPr>
-      <w:rPr>
-        <w:rFonts w:hint="default"/>
-      </w:rPr>
-    </w:lvl>
-    <w:lvl w:ilvl="6" w:tentative="1">
-      <w:start w:val="1"/>
-      <w:numFmt w:val="decimal"/>
-      <w:lvlText w:val="%7."/>
-      <w:lvlJc w:val="left"/>
-      <w:pPr>
-        <w:tabs>
-          <w:tab w:val="left" w:pos="2940"/>
-        </w:tabs>
-        <w:ind w:left="2940" w:leftChars="0" w:hanging="420" w:firstLineChars="0"/>
-      </w:pPr>
-      <w:rPr>
-        <w:rFonts w:hint="default"/>
-      </w:rPr>
-    </w:lvl>
-    <w:lvl w:ilvl="7" w:tentative="1">
-      <w:start w:val="1"/>
-      <w:numFmt w:val="lowerLetter"/>
-      <w:lvlText w:val="%8)"/>
-      <w:lvlJc w:val="left"/>
-      <w:pPr>
-        <w:tabs>
-          <w:tab w:val="left" w:pos="3360"/>
-        </w:tabs>
-        <w:ind w:left="3360" w:leftChars="0" w:hanging="420" w:firstLineChars="0"/>
-      </w:pPr>
-      <w:rPr>
-        <w:rFonts w:hint="default"/>
-      </w:rPr>
-    </w:lvl>
-    <w:lvl w:ilvl="8" w:tentative="1">
-      <w:start w:val="1"/>
-      <w:numFmt w:val="lowerRoman"/>
-      <w:lvlText w:val="%9."/>
-      <w:lvlJc w:val="left"/>
-      <w:pPr>
-        <w:tabs>
-          <w:tab w:val="left" w:pos="3780"/>
-        </w:tabs>
-        <w:ind w:left="3780" w:leftChars="0" w:hanging="420" w:firstLineChars="0"/>
       </w:pPr>
       <w:rPr>
         <w:rFonts w:hint="default"/>
@@ -10010,18 +10661,138 @@
   </w:abstractNum>
   <w:abstractNum w:abstractNumId="23">
     <w:nsid w:val="00000017"/>
-    <w:multiLevelType w:val="singleLevel"/>
+    <w:multiLevelType w:val="multilevel"/>
     <w:tmpl w:val="00000017"/>
     <w:lvl w:ilvl="0" w:tentative="1">
       <w:start w:val="1"/>
       <w:numFmt w:val="decimal"/>
-      <w:lvlText w:val="%1."/>
+      <w:lvlText w:val="%1)"/>
       <w:lvlJc w:val="left"/>
       <w:pPr>
         <w:tabs>
           <w:tab w:val="left" w:pos="845"/>
         </w:tabs>
-        <w:ind w:left="425" w:leftChars="0" w:hanging="425" w:firstLineChars="0"/>
+        <w:ind w:left="425" w:hanging="425"/>
+      </w:pPr>
+      <w:rPr>
+        <w:rFonts w:hint="default"/>
+      </w:rPr>
+    </w:lvl>
+    <w:lvl w:ilvl="1" w:tentative="1">
+      <w:start w:val="1"/>
+      <w:numFmt w:val="lowerLetter"/>
+      <w:lvlText w:val="%2)"/>
+      <w:lvlJc w:val="left"/>
+      <w:pPr>
+        <w:tabs>
+          <w:tab w:val="left" w:pos="840"/>
+        </w:tabs>
+        <w:ind w:left="840" w:hanging="420"/>
+      </w:pPr>
+      <w:rPr>
+        <w:rFonts w:hint="default"/>
+      </w:rPr>
+    </w:lvl>
+    <w:lvl w:ilvl="2" w:tentative="1">
+      <w:start w:val="1"/>
+      <w:numFmt w:val="lowerRoman"/>
+      <w:lvlText w:val="%3."/>
+      <w:lvlJc w:val="left"/>
+      <w:pPr>
+        <w:tabs>
+          <w:tab w:val="left" w:pos="1260"/>
+        </w:tabs>
+        <w:ind w:left="1260" w:hanging="420"/>
+      </w:pPr>
+      <w:rPr>
+        <w:rFonts w:hint="default"/>
+      </w:rPr>
+    </w:lvl>
+    <w:lvl w:ilvl="3" w:tentative="1">
+      <w:start w:val="1"/>
+      <w:numFmt w:val="decimal"/>
+      <w:lvlText w:val="%4."/>
+      <w:lvlJc w:val="left"/>
+      <w:pPr>
+        <w:tabs>
+          <w:tab w:val="left" w:pos="1680"/>
+        </w:tabs>
+        <w:ind w:left="1680" w:hanging="420"/>
+      </w:pPr>
+      <w:rPr>
+        <w:rFonts w:hint="default"/>
+      </w:rPr>
+    </w:lvl>
+    <w:lvl w:ilvl="4" w:tentative="1">
+      <w:start w:val="1"/>
+      <w:numFmt w:val="lowerLetter"/>
+      <w:lvlText w:val="%5)"/>
+      <w:lvlJc w:val="left"/>
+      <w:pPr>
+        <w:tabs>
+          <w:tab w:val="left" w:pos="2100"/>
+        </w:tabs>
+        <w:ind w:left="2100" w:hanging="420"/>
+      </w:pPr>
+      <w:rPr>
+        <w:rFonts w:hint="default"/>
+      </w:rPr>
+    </w:lvl>
+    <w:lvl w:ilvl="5" w:tentative="1">
+      <w:start w:val="1"/>
+      <w:numFmt w:val="lowerRoman"/>
+      <w:lvlText w:val="%6."/>
+      <w:lvlJc w:val="left"/>
+      <w:pPr>
+        <w:tabs>
+          <w:tab w:val="left" w:pos="2520"/>
+        </w:tabs>
+        <w:ind w:left="2520" w:hanging="420"/>
+      </w:pPr>
+      <w:rPr>
+        <w:rFonts w:hint="default"/>
+      </w:rPr>
+    </w:lvl>
+    <w:lvl w:ilvl="6" w:tentative="1">
+      <w:start w:val="1"/>
+      <w:numFmt w:val="decimal"/>
+      <w:lvlText w:val="%7."/>
+      <w:lvlJc w:val="left"/>
+      <w:pPr>
+        <w:tabs>
+          <w:tab w:val="left" w:pos="2940"/>
+        </w:tabs>
+        <w:ind w:left="2940" w:hanging="420"/>
+      </w:pPr>
+      <w:rPr>
+        <w:rFonts w:hint="default"/>
+      </w:rPr>
+    </w:lvl>
+    <w:lvl w:ilvl="7" w:tentative="1">
+      <w:start w:val="1"/>
+      <w:numFmt w:val="lowerLetter"/>
+      <w:lvlText w:val="%8)"/>
+      <w:lvlJc w:val="left"/>
+      <w:pPr>
+        <w:tabs>
+          <w:tab w:val="left" w:pos="3360"/>
+        </w:tabs>
+        <w:ind w:left="3360" w:hanging="420"/>
+      </w:pPr>
+      <w:rPr>
+        <w:rFonts w:hint="default"/>
+      </w:rPr>
+    </w:lvl>
+    <w:lvl w:ilvl="8" w:tentative="1">
+      <w:start w:val="1"/>
+      <w:numFmt w:val="lowerRoman"/>
+      <w:lvlText w:val="%9."/>
+      <w:lvlJc w:val="left"/>
+      <w:pPr>
+        <w:tabs>
+          <w:tab w:val="left" w:pos="3780"/>
+        </w:tabs>
+        <w:ind w:left="3780" w:hanging="420"/>
       </w:pPr>
       <w:rPr>
         <w:rFonts w:hint="default"/>
@@ -10054,17 +10825,17 @@
     <w:tmpl w:val="00000019"/>
     <w:lvl w:ilvl="0" w:tentative="1">
       <w:start w:val="1"/>
-      <w:numFmt w:val="decimal"/>
-      <w:lvlText w:val="%1."/>
-      <w:lvlJc w:val="left"/>
-      <w:pPr>
-        <w:tabs>
-          <w:tab w:val="left" w:pos="845"/>
-        </w:tabs>
-        <w:ind w:left="425" w:leftChars="0" w:hanging="425" w:firstLineChars="0"/>
-      </w:pPr>
-      <w:rPr>
-        <w:rFonts w:hint="default"/>
+      <w:numFmt w:val="bullet"/>
+      <w:lvlText w:val=""/>
+      <w:lvlJc w:val="left"/>
+      <w:pPr>
+        <w:tabs>
+          <w:tab w:val="left" w:pos="420"/>
+        </w:tabs>
+        <w:ind w:left="420" w:hanging="420"/>
+      </w:pPr>
+      <w:rPr>
+        <w:rFonts w:hint="default" w:ascii="Wingdings" w:hAnsi="Wingdings"/>
       </w:rPr>
     </w:lvl>
   </w:abstractNum>
@@ -10081,7 +10852,7 @@
         <w:tabs>
           <w:tab w:val="left" w:pos="845"/>
         </w:tabs>
-        <w:ind w:left="425" w:leftChars="0" w:hanging="425" w:firstLineChars="0"/>
+        <w:ind w:left="425" w:hanging="425"/>
       </w:pPr>
       <w:rPr>
         <w:rFonts w:hint="default"/>
@@ -10096,7 +10867,7 @@
         <w:tabs>
           <w:tab w:val="left" w:pos="840"/>
         </w:tabs>
-        <w:ind w:left="840" w:leftChars="0" w:hanging="420" w:firstLineChars="0"/>
+        <w:ind w:left="840" w:hanging="420"/>
       </w:pPr>
       <w:rPr>
         <w:rFonts w:hint="default"/>
@@ -10111,7 +10882,7 @@
         <w:tabs>
           <w:tab w:val="left" w:pos="1260"/>
         </w:tabs>
-        <w:ind w:left="1260" w:leftChars="0" w:hanging="420" w:firstLineChars="0"/>
+        <w:ind w:left="1260" w:hanging="420"/>
       </w:pPr>
       <w:rPr>
         <w:rFonts w:hint="default"/>
@@ -10126,7 +10897,7 @@
         <w:tabs>
           <w:tab w:val="left" w:pos="1680"/>
         </w:tabs>
-        <w:ind w:left="1680" w:leftChars="0" w:hanging="420" w:firstLineChars="0"/>
+        <w:ind w:left="1680" w:hanging="420"/>
       </w:pPr>
       <w:rPr>
         <w:rFonts w:hint="default"/>
@@ -10141,7 +10912,7 @@
         <w:tabs>
           <w:tab w:val="left" w:pos="2100"/>
         </w:tabs>
-        <w:ind w:left="2100" w:leftChars="0" w:hanging="420" w:firstLineChars="0"/>
+        <w:ind w:left="2100" w:hanging="420"/>
       </w:pPr>
       <w:rPr>
         <w:rFonts w:hint="default"/>
@@ -10156,7 +10927,7 @@
         <w:tabs>
           <w:tab w:val="left" w:pos="2520"/>
         </w:tabs>
-        <w:ind w:left="2520" w:leftChars="0" w:hanging="420" w:firstLineChars="0"/>
+        <w:ind w:left="2520" w:hanging="420"/>
       </w:pPr>
       <w:rPr>
         <w:rFonts w:hint="default"/>
@@ -10171,7 +10942,7 @@
         <w:tabs>
           <w:tab w:val="left" w:pos="2940"/>
         </w:tabs>
-        <w:ind w:left="2940" w:leftChars="0" w:hanging="420" w:firstLineChars="0"/>
+        <w:ind w:left="2940" w:hanging="420"/>
       </w:pPr>
       <w:rPr>
         <w:rFonts w:hint="default"/>
@@ -10186,7 +10957,7 @@
         <w:tabs>
           <w:tab w:val="left" w:pos="3360"/>
         </w:tabs>
-        <w:ind w:left="3360" w:leftChars="0" w:hanging="420" w:firstLineChars="0"/>
+        <w:ind w:left="3360" w:hanging="420"/>
       </w:pPr>
       <w:rPr>
         <w:rFonts w:hint="default"/>
@@ -10201,7 +10972,7 @@
         <w:tabs>
           <w:tab w:val="left" w:pos="3780"/>
         </w:tabs>
-        <w:ind w:left="3780" w:leftChars="0" w:hanging="420" w:firstLineChars="0"/>
+        <w:ind w:left="3780" w:hanging="420"/>
       </w:pPr>
       <w:rPr>
         <w:rFonts w:hint="default"/>
@@ -10221,7 +10992,7 @@
         <w:tabs>
           <w:tab w:val="left" w:pos="845"/>
         </w:tabs>
-        <w:ind w:left="425" w:leftChars="0" w:hanging="425" w:firstLineChars="0"/>
+        <w:ind w:left="425" w:hanging="425"/>
       </w:pPr>
       <w:rPr>
         <w:rFonts w:hint="default"/>
@@ -10236,7 +11007,7 @@
         <w:tabs>
           <w:tab w:val="left" w:pos="840"/>
         </w:tabs>
-        <w:ind w:left="840" w:leftChars="0" w:hanging="420" w:firstLineChars="0"/>
+        <w:ind w:left="840" w:hanging="420"/>
       </w:pPr>
       <w:rPr>
         <w:rFonts w:hint="default"/>
@@ -10251,7 +11022,7 @@
         <w:tabs>
           <w:tab w:val="left" w:pos="1260"/>
         </w:tabs>
-        <w:ind w:left="1260" w:leftChars="0" w:hanging="420" w:firstLineChars="0"/>
+        <w:ind w:left="1260" w:hanging="420"/>
       </w:pPr>
       <w:rPr>
         <w:rFonts w:hint="default"/>
@@ -10266,7 +11037,7 @@
         <w:tabs>
           <w:tab w:val="left" w:pos="1680"/>
         </w:tabs>
-        <w:ind w:left="1680" w:leftChars="0" w:hanging="420" w:firstLineChars="0"/>
+        <w:ind w:left="1680" w:hanging="420"/>
       </w:pPr>
       <w:rPr>
         <w:rFonts w:hint="default"/>
@@ -10281,7 +11052,7 @@
         <w:tabs>
           <w:tab w:val="left" w:pos="2100"/>
         </w:tabs>
-        <w:ind w:left="2100" w:leftChars="0" w:hanging="420" w:firstLineChars="0"/>
+        <w:ind w:left="2100" w:hanging="420"/>
       </w:pPr>
       <w:rPr>
         <w:rFonts w:hint="default"/>
@@ -10296,7 +11067,7 @@
         <w:tabs>
           <w:tab w:val="left" w:pos="2520"/>
         </w:tabs>
-        <w:ind w:left="2520" w:leftChars="0" w:hanging="420" w:firstLineChars="0"/>
+        <w:ind w:left="2520" w:hanging="420"/>
       </w:pPr>
       <w:rPr>
         <w:rFonts w:hint="default"/>
@@ -10311,7 +11082,7 @@
         <w:tabs>
           <w:tab w:val="left" w:pos="2940"/>
         </w:tabs>
-        <w:ind w:left="2940" w:leftChars="0" w:hanging="420" w:firstLineChars="0"/>
+        <w:ind w:left="2940" w:hanging="420"/>
       </w:pPr>
       <w:rPr>
         <w:rFonts w:hint="default"/>
@@ -10326,7 +11097,7 @@
         <w:tabs>
           <w:tab w:val="left" w:pos="3360"/>
         </w:tabs>
-        <w:ind w:left="3360" w:leftChars="0" w:hanging="420" w:firstLineChars="0"/>
+        <w:ind w:left="3360" w:hanging="420"/>
       </w:pPr>
       <w:rPr>
         <w:rFonts w:hint="default"/>
@@ -10341,7 +11112,7 @@
         <w:tabs>
           <w:tab w:val="left" w:pos="3780"/>
         </w:tabs>
-        <w:ind w:left="3780" w:leftChars="0" w:hanging="420" w:firstLineChars="0"/>
+        <w:ind w:left="3780" w:hanging="420"/>
       </w:pPr>
       <w:rPr>
         <w:rFonts w:hint="default"/>
@@ -10350,7 +11121,7 @@
   </w:abstractNum>
   <w:abstractNum w:abstractNumId="28">
     <w:nsid w:val="0000001C"/>
-    <w:multiLevelType w:val="multilevel"/>
+    <w:multiLevelType w:val="singleLevel"/>
     <w:tmpl w:val="0000001C"/>
     <w:lvl w:ilvl="0" w:tentative="1">
       <w:start w:val="1"/>
@@ -10361,127 +11132,7 @@
         <w:tabs>
           <w:tab w:val="left" w:pos="845"/>
         </w:tabs>
-        <w:ind w:left="425" w:hanging="425"/>
-      </w:pPr>
-      <w:rPr>
-        <w:rFonts w:hint="default"/>
-      </w:rPr>
-    </w:lvl>
-    <w:lvl w:ilvl="1" w:tentative="1">
-      <w:start w:val="1"/>
-      <w:numFmt w:val="lowerLetter"/>
-      <w:lvlText w:val="%2)"/>
-      <w:lvlJc w:val="left"/>
-      <w:pPr>
-        <w:tabs>
-          <w:tab w:val="left" w:pos="840"/>
-        </w:tabs>
-        <w:ind w:left="840" w:hanging="420"/>
-      </w:pPr>
-      <w:rPr>
-        <w:rFonts w:hint="default"/>
-      </w:rPr>
-    </w:lvl>
-    <w:lvl w:ilvl="2" w:tentative="1">
-      <w:start w:val="1"/>
-      <w:numFmt w:val="lowerRoman"/>
-      <w:lvlText w:val="%3."/>
-      <w:lvlJc w:val="left"/>
-      <w:pPr>
-        <w:tabs>
-          <w:tab w:val="left" w:pos="1260"/>
-        </w:tabs>
-        <w:ind w:left="1260" w:hanging="420"/>
-      </w:pPr>
-      <w:rPr>
-        <w:rFonts w:hint="default"/>
-      </w:rPr>
-    </w:lvl>
-    <w:lvl w:ilvl="3" w:tentative="1">
-      <w:start w:val="1"/>
-      <w:numFmt w:val="decimal"/>
-      <w:lvlText w:val="%4."/>
-      <w:lvlJc w:val="left"/>
-      <w:pPr>
-        <w:tabs>
-          <w:tab w:val="left" w:pos="1680"/>
-        </w:tabs>
-        <w:ind w:left="1680" w:hanging="420"/>
-      </w:pPr>
-      <w:rPr>
-        <w:rFonts w:hint="default"/>
-      </w:rPr>
-    </w:lvl>
-    <w:lvl w:ilvl="4" w:tentative="1">
-      <w:start w:val="1"/>
-      <w:numFmt w:val="lowerLetter"/>
-      <w:lvlText w:val="%5)"/>
-      <w:lvlJc w:val="left"/>
-      <w:pPr>
-        <w:tabs>
-          <w:tab w:val="left" w:pos="2100"/>
-        </w:tabs>
-        <w:ind w:left="2100" w:hanging="420"/>
-      </w:pPr>
-      <w:rPr>
-        <w:rFonts w:hint="default"/>
-      </w:rPr>
-    </w:lvl>
-    <w:lvl w:ilvl="5" w:tentative="1">
-      <w:start w:val="1"/>
-      <w:numFmt w:val="lowerRoman"/>
-      <w:lvlText w:val="%6."/>
-      <w:lvlJc w:val="left"/>
-      <w:pPr>
-        <w:tabs>
-          <w:tab w:val="left" w:pos="2520"/>
-        </w:tabs>
-        <w:ind w:left="2520" w:hanging="420"/>
-      </w:pPr>
-      <w:rPr>
-        <w:rFonts w:hint="default"/>
-      </w:rPr>
-    </w:lvl>
-    <w:lvl w:ilvl="6" w:tentative="1">
-      <w:start w:val="1"/>
-      <w:numFmt w:val="decimal"/>
-      <w:lvlText w:val="%7."/>
-      <w:lvlJc w:val="left"/>
-      <w:pPr>
-        <w:tabs>
-          <w:tab w:val="left" w:pos="2940"/>
-        </w:tabs>
-        <w:ind w:left="2940" w:hanging="420"/>
-      </w:pPr>
-      <w:rPr>
-        <w:rFonts w:hint="default"/>
-      </w:rPr>
-    </w:lvl>
-    <w:lvl w:ilvl="7" w:tentative="1">
-      <w:start w:val="1"/>
-      <w:numFmt w:val="lowerLetter"/>
-      <w:lvlText w:val="%8)"/>
-      <w:lvlJc w:val="left"/>
-      <w:pPr>
-        <w:tabs>
-          <w:tab w:val="left" w:pos="3360"/>
-        </w:tabs>
-        <w:ind w:left="3360" w:hanging="420"/>
-      </w:pPr>
-      <w:rPr>
-        <w:rFonts w:hint="default"/>
-      </w:rPr>
-    </w:lvl>
-    <w:lvl w:ilvl="8" w:tentative="1">
-      <w:start w:val="1"/>
-      <w:numFmt w:val="lowerRoman"/>
-      <w:lvlText w:val="%9."/>
-      <w:lvlJc w:val="left"/>
-      <w:pPr>
-        <w:tabs>
-          <w:tab w:val="left" w:pos="3780"/>
-        </w:tabs>
-        <w:ind w:left="3780" w:hanging="420"/>
+        <w:ind w:left="425" w:leftChars="0" w:hanging="425" w:firstLineChars="0"/>
       </w:pPr>
       <w:rPr>
         <w:rFonts w:hint="default"/>
@@ -10501,7 +11152,7 @@
         <w:tabs>
           <w:tab w:val="left" w:pos="845"/>
         </w:tabs>
-        <w:ind w:left="425" w:hanging="425"/>
+        <w:ind w:left="425" w:leftChars="0" w:hanging="425" w:firstLineChars="0"/>
       </w:pPr>
       <w:rPr>
         <w:rFonts w:hint="default"/>
@@ -10516,7 +11167,7 @@
         <w:tabs>
           <w:tab w:val="left" w:pos="840"/>
         </w:tabs>
-        <w:ind w:left="840" w:hanging="420"/>
+        <w:ind w:left="840" w:leftChars="0" w:hanging="420" w:firstLineChars="0"/>
       </w:pPr>
       <w:rPr>
         <w:rFonts w:hint="default"/>
@@ -10531,7 +11182,7 @@
         <w:tabs>
           <w:tab w:val="left" w:pos="1260"/>
         </w:tabs>
-        <w:ind w:left="1260" w:hanging="420"/>
+        <w:ind w:left="1260" w:leftChars="0" w:hanging="420" w:firstLineChars="0"/>
       </w:pPr>
       <w:rPr>
         <w:rFonts w:hint="default"/>
@@ -10546,7 +11197,7 @@
         <w:tabs>
           <w:tab w:val="left" w:pos="1680"/>
         </w:tabs>
-        <w:ind w:left="1680" w:hanging="420"/>
+        <w:ind w:left="1680" w:leftChars="0" w:hanging="420" w:firstLineChars="0"/>
       </w:pPr>
       <w:rPr>
         <w:rFonts w:hint="default"/>
@@ -10561,7 +11212,7 @@
         <w:tabs>
           <w:tab w:val="left" w:pos="2100"/>
         </w:tabs>
-        <w:ind w:left="2100" w:hanging="420"/>
+        <w:ind w:left="2100" w:leftChars="0" w:hanging="420" w:firstLineChars="0"/>
       </w:pPr>
       <w:rPr>
         <w:rFonts w:hint="default"/>
@@ -10576,7 +11227,7 @@
         <w:tabs>
           <w:tab w:val="left" w:pos="2520"/>
         </w:tabs>
-        <w:ind w:left="2520" w:hanging="420"/>
+        <w:ind w:left="2520" w:leftChars="0" w:hanging="420" w:firstLineChars="0"/>
       </w:pPr>
       <w:rPr>
         <w:rFonts w:hint="default"/>
@@ -10591,7 +11242,7 @@
         <w:tabs>
           <w:tab w:val="left" w:pos="2940"/>
         </w:tabs>
-        <w:ind w:left="2940" w:hanging="420"/>
+        <w:ind w:left="2940" w:leftChars="0" w:hanging="420" w:firstLineChars="0"/>
       </w:pPr>
       <w:rPr>
         <w:rFonts w:hint="default"/>
@@ -10606,7 +11257,7 @@
         <w:tabs>
           <w:tab w:val="left" w:pos="3360"/>
         </w:tabs>
-        <w:ind w:left="3360" w:hanging="420"/>
+        <w:ind w:left="3360" w:leftChars="0" w:hanging="420" w:firstLineChars="0"/>
       </w:pPr>
       <w:rPr>
         <w:rFonts w:hint="default"/>
@@ -10621,7 +11272,7 @@
         <w:tabs>
           <w:tab w:val="left" w:pos="3780"/>
         </w:tabs>
-        <w:ind w:left="3780" w:hanging="420"/>
+        <w:ind w:left="3780" w:leftChars="0" w:hanging="420" w:firstLineChars="0"/>
       </w:pPr>
       <w:rPr>
         <w:rFonts w:hint="default"/>
@@ -10634,23 +11285,23 @@
     <w:tmpl w:val="0000001E"/>
     <w:lvl w:ilvl="0" w:tentative="1">
       <w:start w:val="1"/>
-      <w:numFmt w:val="bullet"/>
-      <w:lvlText w:val=""/>
-      <w:lvlJc w:val="left"/>
-      <w:pPr>
-        <w:tabs>
-          <w:tab w:val="left" w:pos="840"/>
-        </w:tabs>
-        <w:ind w:left="420" w:hanging="420"/>
-      </w:pPr>
-      <w:rPr>
-        <w:rFonts w:hint="default" w:ascii="Wingdings" w:hAnsi="Wingdings"/>
+      <w:numFmt w:val="decimal"/>
+      <w:lvlText w:val="%1."/>
+      <w:lvlJc w:val="left"/>
+      <w:pPr>
+        <w:tabs>
+          <w:tab w:val="left" w:pos="845"/>
+        </w:tabs>
+        <w:ind w:left="425" w:leftChars="0" w:hanging="425" w:firstLineChars="0"/>
+      </w:pPr>
+      <w:rPr>
+        <w:rFonts w:hint="default"/>
       </w:rPr>
     </w:lvl>
   </w:abstractNum>
   <w:abstractNum w:abstractNumId="31">
     <w:nsid w:val="0000001F"/>
-    <w:multiLevelType w:val="multilevel"/>
+    <w:multiLevelType w:val="singleLevel"/>
     <w:tmpl w:val="0000001F"/>
     <w:lvl w:ilvl="0" w:tentative="1">
       <w:start w:val="1"/>
@@ -10659,129 +11310,9 @@
       <w:lvlJc w:val="left"/>
       <w:pPr>
         <w:tabs>
-          <w:tab w:val="left" w:pos="845"/>
+          <w:tab w:val="left" w:pos="425"/>
         </w:tabs>
         <w:ind w:left="425" w:hanging="425"/>
-      </w:pPr>
-      <w:rPr>
-        <w:rFonts w:hint="default"/>
-      </w:rPr>
-    </w:lvl>
-    <w:lvl w:ilvl="1" w:tentative="1">
-      <w:start w:val="1"/>
-      <w:numFmt w:val="lowerLetter"/>
-      <w:lvlText w:val="%2)"/>
-      <w:lvlJc w:val="left"/>
-      <w:pPr>
-        <w:tabs>
-          <w:tab w:val="left" w:pos="840"/>
-        </w:tabs>
-        <w:ind w:left="840" w:hanging="420"/>
-      </w:pPr>
-      <w:rPr>
-        <w:rFonts w:hint="default"/>
-      </w:rPr>
-    </w:lvl>
-    <w:lvl w:ilvl="2" w:tentative="1">
-      <w:start w:val="1"/>
-      <w:numFmt w:val="lowerRoman"/>
-      <w:lvlText w:val="%3."/>
-      <w:lvlJc w:val="left"/>
-      <w:pPr>
-        <w:tabs>
-          <w:tab w:val="left" w:pos="1260"/>
-        </w:tabs>
-        <w:ind w:left="1260" w:hanging="420"/>
-      </w:pPr>
-      <w:rPr>
-        <w:rFonts w:hint="default"/>
-      </w:rPr>
-    </w:lvl>
-    <w:lvl w:ilvl="3" w:tentative="1">
-      <w:start w:val="1"/>
-      <w:numFmt w:val="decimal"/>
-      <w:lvlText w:val="%4."/>
-      <w:lvlJc w:val="left"/>
-      <w:pPr>
-        <w:tabs>
-          <w:tab w:val="left" w:pos="1680"/>
-        </w:tabs>
-        <w:ind w:left="1680" w:hanging="420"/>
-      </w:pPr>
-      <w:rPr>
-        <w:rFonts w:hint="default"/>
-      </w:rPr>
-    </w:lvl>
-    <w:lvl w:ilvl="4" w:tentative="1">
-      <w:start w:val="1"/>
-      <w:numFmt w:val="lowerLetter"/>
-      <w:lvlText w:val="%5)"/>
-      <w:lvlJc w:val="left"/>
-      <w:pPr>
-        <w:tabs>
-          <w:tab w:val="left" w:pos="2100"/>
-        </w:tabs>
-        <w:ind w:left="2100" w:hanging="420"/>
-      </w:pPr>
-      <w:rPr>
-        <w:rFonts w:hint="default"/>
-      </w:rPr>
-    </w:lvl>
-    <w:lvl w:ilvl="5" w:tentative="1">
-      <w:start w:val="1"/>
-      <w:numFmt w:val="lowerRoman"/>
-      <w:lvlText w:val="%6."/>
-      <w:lvlJc w:val="left"/>
-      <w:pPr>
-        <w:tabs>
-          <w:tab w:val="left" w:pos="2520"/>
-        </w:tabs>
-        <w:ind w:left="2520" w:hanging="420"/>
-      </w:pPr>
-      <w:rPr>
-        <w:rFonts w:hint="default"/>
-      </w:rPr>
-    </w:lvl>
-    <w:lvl w:ilvl="6" w:tentative="1">
-      <w:start w:val="1"/>
-      <w:numFmt w:val="decimal"/>
-      <w:lvlText w:val="%7."/>
-      <w:lvlJc w:val="left"/>
-      <w:pPr>
-        <w:tabs>
-          <w:tab w:val="left" w:pos="2940"/>
-        </w:tabs>
-        <w:ind w:left="2940" w:hanging="420"/>
-      </w:pPr>
-      <w:rPr>
-        <w:rFonts w:hint="default"/>
-      </w:rPr>
-    </w:lvl>
-    <w:lvl w:ilvl="7" w:tentative="1">
-      <w:start w:val="1"/>
-      <w:numFmt w:val="lowerLetter"/>
-      <w:lvlText w:val="%8)"/>
-      <w:lvlJc w:val="left"/>
-      <w:pPr>
-        <w:tabs>
-          <w:tab w:val="left" w:pos="3360"/>
-        </w:tabs>
-        <w:ind w:left="3360" w:hanging="420"/>
-      </w:pPr>
-      <w:rPr>
-        <w:rFonts w:hint="default"/>
-      </w:rPr>
-    </w:lvl>
-    <w:lvl w:ilvl="8" w:tentative="1">
-      <w:start w:val="1"/>
-      <w:numFmt w:val="lowerRoman"/>
-      <w:lvlText w:val="%9."/>
-      <w:lvlJc w:val="left"/>
-      <w:pPr>
-        <w:tabs>
-          <w:tab w:val="left" w:pos="3780"/>
-        </w:tabs>
-        <w:ind w:left="3780" w:hanging="420"/>
       </w:pPr>
       <w:rPr>
         <w:rFonts w:hint="default"/>
@@ -10801,7 +11332,7 @@
         <w:tabs>
           <w:tab w:val="left" w:pos="845"/>
         </w:tabs>
-        <w:ind w:left="425" w:hanging="425"/>
+        <w:ind w:left="425" w:leftChars="0" w:hanging="425" w:firstLineChars="0"/>
       </w:pPr>
       <w:rPr>
         <w:rFonts w:hint="default"/>
@@ -10816,7 +11347,7 @@
         <w:tabs>
           <w:tab w:val="left" w:pos="840"/>
         </w:tabs>
-        <w:ind w:left="840" w:hanging="420"/>
+        <w:ind w:left="840" w:leftChars="0" w:hanging="420" w:firstLineChars="0"/>
       </w:pPr>
       <w:rPr>
         <w:rFonts w:hint="default"/>
@@ -10831,7 +11362,7 @@
         <w:tabs>
           <w:tab w:val="left" w:pos="1260"/>
         </w:tabs>
-        <w:ind w:left="1260" w:hanging="420"/>
+        <w:ind w:left="1260" w:leftChars="0" w:hanging="420" w:firstLineChars="0"/>
       </w:pPr>
       <w:rPr>
         <w:rFonts w:hint="default"/>
@@ -10846,7 +11377,7 @@
         <w:tabs>
           <w:tab w:val="left" w:pos="1680"/>
         </w:tabs>
-        <w:ind w:left="1680" w:hanging="420"/>
+        <w:ind w:left="1680" w:leftChars="0" w:hanging="420" w:firstLineChars="0"/>
       </w:pPr>
       <w:rPr>
         <w:rFonts w:hint="default"/>
@@ -10861,7 +11392,7 @@
         <w:tabs>
           <w:tab w:val="left" w:pos="2100"/>
         </w:tabs>
-        <w:ind w:left="2100" w:hanging="420"/>
+        <w:ind w:left="2100" w:leftChars="0" w:hanging="420" w:firstLineChars="0"/>
       </w:pPr>
       <w:rPr>
         <w:rFonts w:hint="default"/>
@@ -10876,7 +11407,7 @@
         <w:tabs>
           <w:tab w:val="left" w:pos="2520"/>
         </w:tabs>
-        <w:ind w:left="2520" w:hanging="420"/>
+        <w:ind w:left="2520" w:leftChars="0" w:hanging="420" w:firstLineChars="0"/>
       </w:pPr>
       <w:rPr>
         <w:rFonts w:hint="default"/>
@@ -10891,7 +11422,7 @@
         <w:tabs>
           <w:tab w:val="left" w:pos="2940"/>
         </w:tabs>
-        <w:ind w:left="2940" w:hanging="420"/>
+        <w:ind w:left="2940" w:leftChars="0" w:hanging="420" w:firstLineChars="0"/>
       </w:pPr>
       <w:rPr>
         <w:rFonts w:hint="default"/>
@@ -10906,7 +11437,7 @@
         <w:tabs>
           <w:tab w:val="left" w:pos="3360"/>
         </w:tabs>
-        <w:ind w:left="3360" w:hanging="420"/>
+        <w:ind w:left="3360" w:leftChars="0" w:hanging="420" w:firstLineChars="0"/>
       </w:pPr>
       <w:rPr>
         <w:rFonts w:hint="default"/>
@@ -10921,78 +11452,102 @@
         <w:tabs>
           <w:tab w:val="left" w:pos="3780"/>
         </w:tabs>
-        <w:ind w:left="3780" w:hanging="420"/>
-      </w:pPr>
-      <w:rPr>
-        <w:rFonts w:hint="default"/>
+        <w:ind w:left="3780" w:leftChars="0" w:hanging="420" w:firstLineChars="0"/>
+      </w:pPr>
+      <w:rPr>
+        <w:rFonts w:hint="default"/>
+      </w:rPr>
+    </w:lvl>
+  </w:abstractNum>
+  <w:abstractNum w:abstractNumId="33">
+    <w:nsid w:val="00000021"/>
+    <w:multiLevelType w:val="singleLevel"/>
+    <w:tmpl w:val="00000021"/>
+    <w:lvl w:ilvl="0" w:tentative="1">
+      <w:start w:val="1"/>
+      <w:numFmt w:val="chineseCounting"/>
+      <w:suff w:val="nothing"/>
+      <w:lvlText w:val="（%1）"/>
+      <w:lvlJc w:val="left"/>
+      <w:pPr>
+        <w:ind w:left="0" w:leftChars="0" w:firstLine="420" w:firstLineChars="0"/>
+      </w:pPr>
+      <w:rPr>
+        <w:rFonts w:hint="eastAsia"/>
       </w:rPr>
     </w:lvl>
   </w:abstractNum>
   <w:num w:numId="1">
+    <w:abstractNumId w:val="31"/>
+  </w:num>
+  <w:num w:numId="2">
+    <w:abstractNumId w:val="25"/>
+  </w:num>
+  <w:num w:numId="3">
+    <w:abstractNumId w:val="23"/>
+  </w:num>
+  <w:num w:numId="4">
+    <w:abstractNumId w:val="1"/>
+  </w:num>
+  <w:num w:numId="5">
+    <w:abstractNumId w:val="2"/>
+  </w:num>
+  <w:num w:numId="6">
+    <w:abstractNumId w:val="20"/>
+  </w:num>
+  <w:num w:numId="7">
+    <w:abstractNumId w:val="5"/>
+  </w:num>
+  <w:num w:numId="8">
+    <w:abstractNumId w:val="19"/>
+  </w:num>
+  <w:num w:numId="9">
+    <w:abstractNumId w:val="17"/>
+  </w:num>
+  <w:num w:numId="10">
+    <w:abstractNumId w:val="21"/>
+  </w:num>
+  <w:num w:numId="11">
+    <w:abstractNumId w:val="27"/>
+  </w:num>
+  <w:num w:numId="12">
+    <w:abstractNumId w:val="26"/>
+  </w:num>
+  <w:num w:numId="13">
+    <w:abstractNumId w:val="16"/>
+  </w:num>
+  <w:num w:numId="14">
     <w:abstractNumId w:val="18"/>
   </w:num>
-  <w:num w:numId="2">
-    <w:abstractNumId w:val="16"/>
-  </w:num>
-  <w:num w:numId="3">
-    <w:abstractNumId w:val="19"/>
-  </w:num>
-  <w:num w:numId="4">
-    <w:abstractNumId w:val="5"/>
-  </w:num>
-  <w:num w:numId="5">
-    <w:abstractNumId w:val="7"/>
-  </w:num>
-  <w:num w:numId="6">
-    <w:abstractNumId w:val="11"/>
-  </w:num>
-  <w:num w:numId="7">
-    <w:abstractNumId w:val="4"/>
-  </w:num>
-  <w:num w:numId="8">
-    <w:abstractNumId w:val="10"/>
-  </w:num>
-  <w:num w:numId="9">
-    <w:abstractNumId w:val="30"/>
-  </w:num>
-  <w:num w:numId="10">
-    <w:abstractNumId w:val="31"/>
-  </w:num>
-  <w:num w:numId="11">
-    <w:abstractNumId w:val="32"/>
-  </w:num>
-  <w:num w:numId="12">
-    <w:abstractNumId w:val="28"/>
-  </w:num>
-  <w:num w:numId="13">
-    <w:abstractNumId w:val="29"/>
-  </w:num>
-  <w:num w:numId="14">
-    <w:abstractNumId w:val="26"/>
-  </w:num>
   <w:num w:numId="15">
-    <w:abstractNumId w:val="22"/>
+    <w:abstractNumId w:val="15"/>
   </w:num>
   <w:num w:numId="16">
     <w:abstractNumId w:val="24"/>
   </w:num>
   <w:num w:numId="17">
-    <w:abstractNumId w:val="25"/>
+    <w:abstractNumId w:val="22"/>
   </w:num>
   <w:num w:numId="18">
-    <w:abstractNumId w:val="27"/>
+    <w:abstractNumId w:val="29"/>
   </w:num>
   <w:num w:numId="19">
-    <w:abstractNumId w:val="23"/>
+    <w:abstractNumId w:val="30"/>
   </w:num>
   <w:num w:numId="20">
-    <w:abstractNumId w:val="20"/>
+    <w:abstractNumId w:val="28"/>
   </w:num>
   <w:num w:numId="21">
+    <w:abstractNumId w:val="32"/>
+  </w:num>
+  <w:num w:numId="22">
+    <w:abstractNumId w:val="33"/>
+  </w:num>
+  <w:num w:numId="23">
     <w:abstractNumId w:val="0"/>
   </w:num>
-  <w:num w:numId="22">
-    <w:abstractNumId w:val="17"/>
+  <w:num w:numId="24">
+    <w:abstractNumId w:val="14"/>
   </w:num>
 </w:numbering>
 </file>
@@ -11007,7 +11562,7 @@
       </w:rPr>
     </w:rPrDefault>
   </w:docDefaults>
-  <w:style w:type="paragraph" w:default="1" w:styleId="47">
+  <w:style w:type="paragraph" w:default="1" w:styleId="1">
     <w:name w:val="Normal"/>
     <w:pPr>
       <w:widowControl w:val="0"/>
@@ -11025,8 +11580,8 @@
   </w:style>
   <w:style w:type="paragraph" w:styleId="2">
     <w:name w:val="heading 1"/>
-    <w:basedOn w:val="47"/>
-    <w:next w:val="47"/>
+    <w:basedOn w:val="1"/>
+    <w:next w:val="1"/>
     <w:link w:val="3"/>
     <w:pPr>
       <w:keepNext/>
@@ -11046,8 +11601,8 @@
   </w:style>
   <w:style w:type="paragraph" w:styleId="5">
     <w:name w:val="heading 2"/>
-    <w:basedOn w:val="47"/>
-    <w:next w:val="47"/>
+    <w:basedOn w:val="1"/>
+    <w:next w:val="1"/>
     <w:link w:val="6"/>
     <w:pPr>
       <w:keepNext/>
@@ -11066,8 +11621,8 @@
   </w:style>
   <w:style w:type="paragraph" w:styleId="7">
     <w:name w:val="heading 3"/>
-    <w:basedOn w:val="47"/>
-    <w:next w:val="47"/>
+    <w:basedOn w:val="1"/>
+    <w:next w:val="1"/>
     <w:link w:val="8"/>
     <w:pPr>
       <w:keepNext/>
@@ -11086,8 +11641,8 @@
   </w:style>
   <w:style w:type="paragraph" w:styleId="9">
     <w:name w:val="heading 4"/>
-    <w:basedOn w:val="47"/>
-    <w:next w:val="47"/>
+    <w:basedOn w:val="1"/>
+    <w:next w:val="1"/>
     <w:link w:val="10"/>
     <w:pPr>
       <w:keepNext/>
@@ -11106,8 +11661,8 @@
   </w:style>
   <w:style w:type="paragraph" w:styleId="11">
     <w:name w:val="heading 5"/>
-    <w:basedOn w:val="47"/>
-    <w:next w:val="47"/>
+    <w:basedOn w:val="1"/>
+    <w:next w:val="1"/>
     <w:link w:val="12"/>
     <w:pPr>
       <w:keepNext/>
@@ -11126,8 +11681,8 @@
   </w:style>
   <w:style w:type="paragraph" w:styleId="13">
     <w:name w:val="heading 6"/>
-    <w:basedOn w:val="47"/>
-    <w:next w:val="47"/>
+    <w:basedOn w:val="1"/>
+    <w:next w:val="1"/>
     <w:link w:val="14"/>
     <w:pPr>
       <w:keepNext/>
@@ -11227,40 +11782,40 @@
   </w:style>
   <w:style w:type="paragraph" w:styleId="15">
     <w:name w:val="toc 7"/>
-    <w:basedOn w:val="47"/>
-    <w:next w:val="47"/>
+    <w:basedOn w:val="1"/>
+    <w:next w:val="1"/>
     <w:pPr>
       <w:ind w:left="2520" w:leftChars="1200"/>
     </w:pPr>
   </w:style>
-  <w:style w:type="paragraph" w:styleId="18">
+  <w:style w:type="paragraph" w:styleId="16">
     <w:name w:val="toc 5"/>
-    <w:basedOn w:val="47"/>
-    <w:next w:val="47"/>
+    <w:basedOn w:val="1"/>
+    <w:next w:val="1"/>
     <w:pPr>
       <w:ind w:left="1680" w:leftChars="800"/>
     </w:pPr>
   </w:style>
-  <w:style w:type="paragraph" w:styleId="21">
+  <w:style w:type="paragraph" w:styleId="17">
     <w:name w:val="toc 3"/>
-    <w:basedOn w:val="47"/>
-    <w:next w:val="47"/>
+    <w:basedOn w:val="1"/>
+    <w:next w:val="1"/>
     <w:pPr>
       <w:ind w:left="840" w:leftChars="400"/>
     </w:pPr>
   </w:style>
-  <w:style w:type="paragraph" w:styleId="24">
+  <w:style w:type="paragraph" w:styleId="18">
     <w:name w:val="toc 8"/>
-    <w:basedOn w:val="47"/>
-    <w:next w:val="47"/>
+    <w:basedOn w:val="1"/>
+    <w:next w:val="1"/>
     <w:pPr>
       <w:ind w:left="2940" w:leftChars="1400"/>
     </w:pPr>
   </w:style>
-  <w:style w:type="paragraph" w:styleId="27">
+  <w:style w:type="paragraph" w:styleId="19">
     <w:name w:val="footer"/>
-    <w:basedOn w:val="47"/>
-    <w:link w:val="28"/>
+    <w:basedOn w:val="1"/>
+    <w:link w:val="20"/>
     <w:pPr>
       <w:tabs>
         <w:tab w:val="center" w:pos="4153"/>
@@ -11276,10 +11831,10 @@
       <w:szCs w:val="18"/>
     </w:rPr>
   </w:style>
-  <w:style w:type="character" w:customStyle="1" w:styleId="28">
+  <w:style w:type="character" w:customStyle="1" w:styleId="20">
     <w:name w:val="页脚 Char"/>
     <w:basedOn w:val="4"/>
-    <w:link w:val="27"/>
+    <w:link w:val="19"/>
     <w:semiHidden/>
     <w:rPr>
       <w:rFonts w:ascii="Times New Roman" w:hAnsi="Times New Roman"/>
@@ -11287,10 +11842,10 @@
       <w:szCs w:val="18"/>
     </w:rPr>
   </w:style>
-  <w:style w:type="paragraph" w:styleId="29">
+  <w:style w:type="paragraph" w:styleId="21">
     <w:name w:val="header"/>
-    <w:basedOn w:val="47"/>
-    <w:link w:val="30"/>
+    <w:basedOn w:val="1"/>
+    <w:link w:val="22"/>
     <w:pPr>
       <w:pBdr>
         <w:bottom w:val="single" w:color="auto" w:sz="6" w:space="1"/>
@@ -11309,10 +11864,10 @@
       <w:szCs w:val="18"/>
     </w:rPr>
   </w:style>
-  <w:style w:type="character" w:customStyle="1" w:styleId="30">
+  <w:style w:type="character" w:customStyle="1" w:styleId="22">
     <w:name w:val="页眉 Char"/>
     <w:basedOn w:val="4"/>
-    <w:link w:val="29"/>
+    <w:link w:val="21"/>
     <w:semiHidden/>
     <w:rPr>
       <w:rFonts w:ascii="Times New Roman" w:hAnsi="Times New Roman"/>
@@ -11320,24 +11875,24 @@
       <w:szCs w:val="18"/>
     </w:rPr>
   </w:style>
-  <w:style w:type="paragraph" w:styleId="31">
+  <w:style w:type="paragraph" w:styleId="23">
     <w:name w:val="toc 1"/>
-    <w:basedOn w:val="47"/>
-    <w:next w:val="47"/>
+    <w:basedOn w:val="1"/>
+    <w:next w:val="1"/>
   </w:style>
-  <w:style w:type="paragraph" w:styleId="34">
+  <w:style w:type="paragraph" w:styleId="24">
     <w:name w:val="toc 4"/>
-    <w:basedOn w:val="47"/>
-    <w:next w:val="47"/>
+    <w:basedOn w:val="1"/>
+    <w:next w:val="1"/>
     <w:pPr>
       <w:ind w:left="1260" w:leftChars="600"/>
     </w:pPr>
   </w:style>
-  <w:style w:type="paragraph" w:styleId="37">
+  <w:style w:type="paragraph" w:styleId="25">
     <w:name w:val="Subtitle"/>
-    <w:basedOn w:val="47"/>
-    <w:next w:val="47"/>
-    <w:link w:val="38"/>
+    <w:basedOn w:val="1"/>
+    <w:next w:val="1"/>
+    <w:link w:val="26"/>
     <w:pPr>
       <w:spacing w:before="60" w:after="240"/>
       <w:jc w:val="right"/>
@@ -11352,10 +11907,10 @@
       <w:szCs w:val="32"/>
     </w:rPr>
   </w:style>
-  <w:style w:type="character" w:customStyle="1" w:styleId="38">
+  <w:style w:type="character" w:customStyle="1" w:styleId="26">
     <w:name w:val="副标题 Char"/>
     <w:basedOn w:val="4"/>
-    <w:link w:val="37"/>
+    <w:link w:val="25"/>
     <w:semiHidden/>
     <w:rPr>
       <w:rFonts w:ascii="Cambria" w:hAnsi="Cambria" w:eastAsia="黑体" w:cs="黑体"/>
@@ -11366,34 +11921,34 @@
       <w:szCs w:val="32"/>
     </w:rPr>
   </w:style>
-  <w:style w:type="paragraph" w:styleId="39">
+  <w:style w:type="paragraph" w:styleId="27">
     <w:name w:val="toc 6"/>
-    <w:basedOn w:val="47"/>
-    <w:next w:val="47"/>
+    <w:basedOn w:val="1"/>
+    <w:next w:val="1"/>
     <w:pPr>
       <w:ind w:left="2100" w:leftChars="1000"/>
     </w:pPr>
   </w:style>
-  <w:style w:type="paragraph" w:styleId="42">
+  <w:style w:type="paragraph" w:styleId="28">
     <w:name w:val="toc 2"/>
-    <w:basedOn w:val="47"/>
-    <w:next w:val="47"/>
+    <w:basedOn w:val="1"/>
+    <w:next w:val="1"/>
     <w:pPr>
       <w:ind w:left="420" w:leftChars="200"/>
     </w:pPr>
   </w:style>
-  <w:style w:type="paragraph" w:styleId="45">
+  <w:style w:type="paragraph" w:styleId="29">
     <w:name w:val="toc 9"/>
-    <w:basedOn w:val="47"/>
-    <w:next w:val="47"/>
+    <w:basedOn w:val="1"/>
+    <w:next w:val="1"/>
     <w:pPr>
       <w:ind w:left="3360" w:leftChars="1600"/>
     </w:pPr>
   </w:style>
-  <w:style w:type="character" w:customStyle="1" w:styleId="48">
+  <w:style w:type="character" w:customStyle="1" w:styleId="30">
     <w:name w:val="HTML 预设格式 Char"/>
     <w:basedOn w:val="4"/>
-    <w:link w:val="49"/>
+    <w:link w:val="31"/>
     <w:semiHidden/>
     <w:rPr>
       <w:rFonts w:ascii="宋体" w:hAnsi="宋体" w:eastAsia="宋体" w:cs="宋体"/>
@@ -11402,10 +11957,10 @@
       <w:szCs w:val="24"/>
     </w:rPr>
   </w:style>
-  <w:style w:type="paragraph" w:customStyle="1" w:styleId="49">
+  <w:style w:type="paragraph" w:customStyle="1" w:styleId="31">
     <w:name w:val="HTML Preformatted"/>
-    <w:basedOn w:val="47"/>
-    <w:link w:val="48"/>
+    <w:basedOn w:val="1"/>
+    <w:link w:val="30"/>
     <w:pPr>
       <w:widowControl/>
       <w:tabs>
@@ -11437,11 +11992,11 @@
       <w:szCs w:val="24"/>
     </w:rPr>
   </w:style>
-  <w:style w:type="paragraph" w:styleId="50">
+  <w:style w:type="paragraph" w:styleId="32">
     <w:name w:val="Title"/>
-    <w:basedOn w:val="47"/>
-    <w:next w:val="47"/>
-    <w:link w:val="51"/>
+    <w:basedOn w:val="1"/>
+    <w:next w:val="1"/>
+    <w:link w:val="33"/>
     <w:pPr>
       <w:pageBreakBefore/>
       <w:spacing w:before="240" w:after="240" w:line="480" w:lineRule="exact"/>
@@ -11457,10 +12012,10 @@
       <w:szCs w:val="32"/>
     </w:rPr>
   </w:style>
-  <w:style w:type="character" w:customStyle="1" w:styleId="51">
+  <w:style w:type="character" w:customStyle="1" w:styleId="33">
     <w:name w:val="标题 Char"/>
     <w:basedOn w:val="4"/>
-    <w:link w:val="50"/>
+    <w:link w:val="32"/>
     <w:semiHidden/>
     <w:rPr>
       <w:rFonts w:ascii="Cambria" w:hAnsi="Cambria" w:eastAsia="黑体" w:cs="黑体"/>
@@ -11470,7 +12025,7 @@
       <w:szCs w:val="32"/>
     </w:rPr>
   </w:style>
-  <w:style w:type="character" w:styleId="52">
+  <w:style w:type="character" w:styleId="34">
     <w:name w:val="Strong"/>
     <w:basedOn w:val="4"/>
     <w:rPr>
@@ -11478,7 +12033,7 @@
       <w:bCs/>
     </w:rPr>
   </w:style>
-  <w:style w:type="character" w:styleId="53">
+  <w:style w:type="character" w:styleId="35">
     <w:name w:val="Emphasis"/>
     <w:basedOn w:val="4"/>
     <w:rPr>
@@ -11486,7 +12041,7 @@
       <w:iCs/>
     </w:rPr>
   </w:style>
-  <w:style w:type="character" w:styleId="54">
+  <w:style w:type="character" w:styleId="36">
     <w:name w:val="Hyperlink"/>
     <w:basedOn w:val="4"/>
     <w:rPr>
@@ -11494,10 +12049,10 @@
       <w:u w:val="single"/>
     </w:rPr>
   </w:style>
-  <w:style w:type="paragraph" w:customStyle="1" w:styleId="55">
+  <w:style w:type="paragraph" w:customStyle="1" w:styleId="37">
     <w:name w:val="批注框文本 Char Char"/>
-    <w:basedOn w:val="47"/>
-    <w:link w:val="59"/>
+    <w:basedOn w:val="1"/>
+    <w:link w:val="41"/>
     <w:pPr>
       <w:spacing w:line="240" w:lineRule="auto"/>
     </w:pPr>
@@ -11507,16 +12062,16 @@
       <w:szCs w:val="18"/>
     </w:rPr>
   </w:style>
-  <w:style w:type="paragraph" w:customStyle="1" w:styleId="56">
+  <w:style w:type="paragraph" w:customStyle="1" w:styleId="38">
     <w:name w:val="List Paragraph"/>
-    <w:basedOn w:val="47"/>
+    <w:basedOn w:val="1"/>
     <w:pPr>
       <w:ind w:firstLine="420"/>
     </w:pPr>
   </w:style>
-  <w:style w:type="paragraph" w:customStyle="1" w:styleId="57">
+  <w:style w:type="paragraph" w:customStyle="1" w:styleId="39">
     <w:name w:val="Normal (Web)"/>
-    <w:basedOn w:val="47"/>
+    <w:basedOn w:val="1"/>
     <w:pPr>
       <w:widowControl/>
       <w:spacing w:before="100" w:beforeAutospacing="1" w:after="100" w:afterAutospacing="1" w:line="240" w:lineRule="auto"/>
@@ -11530,9 +12085,9 @@
       <w:szCs w:val="24"/>
     </w:rPr>
   </w:style>
-  <w:style w:type="paragraph" w:customStyle="1" w:styleId="58">
+  <w:style w:type="paragraph" w:customStyle="1" w:styleId="40">
     <w:name w:val="xspace-smalltxt"/>
-    <w:basedOn w:val="47"/>
+    <w:basedOn w:val="1"/>
     <w:pPr>
       <w:widowControl/>
       <w:spacing w:before="100" w:beforeAutospacing="1" w:after="100" w:afterAutospacing="1" w:line="240" w:lineRule="auto"/>
@@ -11546,10 +12101,10 @@
       <w:szCs w:val="24"/>
     </w:rPr>
   </w:style>
-  <w:style w:type="character" w:customStyle="1" w:styleId="59">
+  <w:style w:type="character" w:customStyle="1" w:styleId="41">
     <w:name w:val="批注框文本 Char Char Char Char"/>
     <w:basedOn w:val="4"/>
-    <w:link w:val="55"/>
+    <w:link w:val="37"/>
     <w:semiHidden/>
     <w:rPr>
       <w:rFonts w:ascii="Times New Roman" w:hAnsi="Times New Roman"/>
@@ -11557,7 +12112,7 @@
       <w:szCs w:val="18"/>
     </w:rPr>
   </w:style>
-  <w:style w:type="character" w:customStyle="1" w:styleId="60">
+  <w:style w:type="character" w:customStyle="1" w:styleId="42">
     <w:name w:val="HTML Code"/>
     <w:basedOn w:val="4"/>
     <w:rPr>
@@ -11566,12 +12121,12 @@
       <w:szCs w:val="24"/>
     </w:rPr>
   </w:style>
-  <w:style w:type="character" w:customStyle="1" w:styleId="61">
+  <w:style w:type="character" w:customStyle="1" w:styleId="43">
     <w:name w:val="apple-converted-space"/>
     <w:basedOn w:val="4"/>
     <w:rPr/>
   </w:style>
-  <w:style w:type="character" w:customStyle="1" w:styleId="62">
+  <w:style w:type="character" w:customStyle="1" w:styleId="44">
     <w:name w:val="Subtle Emphasis"/>
     <w:basedOn w:val="4"/>
     <w:rPr>
@@ -11580,27 +12135,27 @@
       <w:color w:val="7F7F7F"/>
     </w:rPr>
   </w:style>
-  <w:style w:type="character" w:customStyle="1" w:styleId="63">
+  <w:style w:type="character" w:customStyle="1" w:styleId="45">
     <w:name w:val="xspace-rategood"/>
     <w:basedOn w:val="4"/>
     <w:rPr/>
   </w:style>
-  <w:style w:type="character" w:customStyle="1" w:styleId="64">
+  <w:style w:type="character" w:customStyle="1" w:styleId="46">
     <w:name w:val="xspace-ratebad"/>
     <w:basedOn w:val="4"/>
     <w:rPr/>
   </w:style>
-  <w:style w:type="character" w:customStyle="1" w:styleId="65">
+  <w:style w:type="character" w:customStyle="1" w:styleId="47">
     <w:name w:val="hljs-keyword"/>
     <w:basedOn w:val="4"/>
     <w:rPr/>
   </w:style>
-  <w:style w:type="character" w:customStyle="1" w:styleId="66">
+  <w:style w:type="character" w:customStyle="1" w:styleId="48">
     <w:name w:val="hljs-comment"/>
     <w:basedOn w:val="4"/>
     <w:rPr/>
   </w:style>
-  <w:style w:type="character" w:customStyle="1" w:styleId="67">
+  <w:style w:type="character" w:customStyle="1" w:styleId="49">
     <w:name w:val="hljs-number"/>
     <w:basedOn w:val="4"/>
     <w:rPr/>

</xml_diff>

<commit_message>
modify document for moCloud
</commit_message>
<xml_diff>
--- a/moDoc/moCloud/设计文档.docx
+++ b/moDoc/moCloud/设计文档.docx
@@ -10,7 +10,7 @@
           <w:lang w:val="en-US" w:eastAsia="zh-CN"/>
         </w:rPr>
       </w:pPr>
-      <w:bookmarkStart w:id="0" w:name="_Toc20208"/>
+      <w:bookmarkStart w:id="0" w:name="_Toc25006"/>
       <w:r>
         <w:rPr>
           <w:rFonts w:hint="eastAsia"/>
@@ -28,7 +28,7 @@
           <w:lang w:val="en-US" w:eastAsia="zh-CN"/>
         </w:rPr>
       </w:pPr>
-      <w:bookmarkStart w:id="1" w:name="_Toc27521"/>
+      <w:bookmarkStart w:id="1" w:name="_Toc6437"/>
       <w:r>
         <w:rPr>
           <w:rFonts w:hint="eastAsia"/>
@@ -479,6 +479,121 @@
                 <w:lang w:val="en-US" w:eastAsia="zh-CN"/>
               </w:rPr>
             </w:pPr>
+            <w:r>
+              <w:rPr>
+                <w:rFonts w:hint="eastAsia"/>
+                <w:lang w:val="en-US" w:eastAsia="zh-CN"/>
+              </w:rPr>
+              <w:t>V1.0.3</w:t>
+            </w:r>
+          </w:p>
+        </w:tc>
+        <w:tc>
+          <w:tcPr>
+            <w:tcW w:w="1150" w:type="dxa"/>
+            <w:vAlign w:val="top"/>
+          </w:tcPr>
+          <w:p>
+            <w:pPr>
+              <w:ind w:left="0" w:leftChars="0" w:firstLine="0" w:firstLineChars="0"/>
+              <w:rPr>
+                <w:rFonts w:hint="eastAsia"/>
+                <w:lang w:val="en-US" w:eastAsia="zh-CN"/>
+              </w:rPr>
+            </w:pPr>
+            <w:r>
+              <w:rPr>
+                <w:rFonts w:hint="eastAsia"/>
+                <w:lang w:val="en-US" w:eastAsia="zh-CN"/>
+              </w:rPr>
+              <w:t>WuJinlei</w:t>
+            </w:r>
+          </w:p>
+        </w:tc>
+        <w:tc>
+          <w:tcPr>
+            <w:tcW w:w="1075" w:type="dxa"/>
+            <w:vAlign w:val="top"/>
+          </w:tcPr>
+          <w:p>
+            <w:pPr>
+              <w:ind w:left="0" w:leftChars="0" w:firstLine="0" w:firstLineChars="0"/>
+              <w:rPr>
+                <w:rFonts w:hint="eastAsia"/>
+                <w:lang w:val="en-US" w:eastAsia="zh-CN"/>
+              </w:rPr>
+            </w:pPr>
+            <w:r>
+              <w:rPr>
+                <w:rFonts w:hint="eastAsia"/>
+                <w:lang w:val="en-US" w:eastAsia="zh-CN"/>
+              </w:rPr>
+              <w:t>20180224</w:t>
+            </w:r>
+          </w:p>
+        </w:tc>
+        <w:tc>
+          <w:tcPr>
+            <w:tcW w:w="5230" w:type="dxa"/>
+            <w:vAlign w:val="top"/>
+          </w:tcPr>
+          <w:p>
+            <w:pPr>
+              <w:ind w:left="0" w:leftChars="0" w:firstLine="0" w:firstLineChars="0"/>
+              <w:rPr>
+                <w:rFonts w:hint="eastAsia"/>
+                <w:lang w:val="en-US" w:eastAsia="zh-CN"/>
+              </w:rPr>
+            </w:pPr>
+            <w:r>
+              <w:rPr>
+                <w:rFonts w:hint="eastAsia"/>
+                <w:lang w:val="en-US" w:eastAsia="zh-CN"/>
+              </w:rPr>
+              <w:t>增加遗留问题描述；</w:t>
+            </w:r>
+          </w:p>
+          <w:p>
+            <w:pPr>
+              <w:ind w:left="0" w:leftChars="0" w:firstLine="0" w:firstLineChars="0"/>
+              <w:rPr>
+                <w:rFonts w:hint="eastAsia"/>
+                <w:lang w:val="en-US" w:eastAsia="zh-CN"/>
+              </w:rPr>
+            </w:pPr>
+            <w:r>
+              <w:rPr>
+                <w:rFonts w:hint="eastAsia"/>
+                <w:lang w:val="en-US" w:eastAsia="zh-CN"/>
+              </w:rPr>
+              <w:t>创建</w:t>
+            </w:r>
+            <w:bookmarkStart w:id="44" w:name="_GoBack"/>
+            <w:bookmarkEnd w:id="44"/>
+            <w:r>
+              <w:rPr>
+                <w:rFonts w:hint="eastAsia"/>
+                <w:lang w:val="en-US" w:eastAsia="zh-CN"/>
+              </w:rPr>
+              <w:t>“测试”这个章节；</w:t>
+            </w:r>
+          </w:p>
+        </w:tc>
+      </w:tr>
+      <w:tr>
+        <w:tc>
+          <w:tcPr>
+            <w:tcW w:w="1067" w:type="dxa"/>
+            <w:vAlign w:val="top"/>
+          </w:tcPr>
+          <w:p>
+            <w:pPr>
+              <w:ind w:left="0" w:leftChars="0" w:firstLine="0" w:firstLineChars="0"/>
+              <w:rPr>
+                <w:rFonts w:hint="eastAsia"/>
+                <w:lang w:val="en-US" w:eastAsia="zh-CN"/>
+              </w:rPr>
+            </w:pPr>
           </w:p>
         </w:tc>
         <w:tc>
@@ -556,7 +671,7 @@
           <w:lang w:val="en-US" w:eastAsia="zh-CN"/>
         </w:rPr>
       </w:pPr>
-      <w:bookmarkStart w:id="2" w:name="_Toc22307"/>
+      <w:bookmarkStart w:id="2" w:name="_Toc20641"/>
       <w:r>
         <w:rPr>
           <w:rFonts w:hint="eastAsia"/>
@@ -579,8 +694,6 @@
           <w:lang w:val="en-US" w:eastAsia="zh-CN" w:bidi="ar-SA"/>
         </w:rPr>
       </w:pPr>
-      <w:bookmarkStart w:id="38" w:name="_GoBack"/>
-      <w:bookmarkEnd w:id="38"/>
       <w:r>
         <w:rPr>
           <w:rFonts w:hint="eastAsia"/>
@@ -618,7 +731,7 @@
           <w:szCs w:val="21"/>
           <w:lang w:val="en-US" w:eastAsia="zh-CN" w:bidi="ar-SA"/>
         </w:rPr>
-        <w:instrText xml:space="preserve"> HYPERLINK \l _Toc20208 </w:instrText>
+        <w:instrText xml:space="preserve"> HYPERLINK \l _Toc25006 </w:instrText>
       </w:r>
       <w:r>
         <w:rPr>
@@ -663,7 +776,7 @@
           <w:szCs w:val="21"/>
           <w:lang w:val="en-US" w:eastAsia="zh-CN" w:bidi="ar-SA"/>
         </w:rPr>
-        <w:instrText xml:space="preserve"> PAGEREF _Toc20208 </w:instrText>
+        <w:instrText xml:space="preserve"> PAGEREF _Toc25006 </w:instrText>
       </w:r>
       <w:r>
         <w:rPr>
@@ -731,7 +844,7 @@
           <w:szCs w:val="21"/>
           <w:lang w:val="en-US" w:eastAsia="zh-CN" w:bidi="ar-SA"/>
         </w:rPr>
-        <w:instrText xml:space="preserve"> HYPERLINK \l _Toc27521 </w:instrText>
+        <w:instrText xml:space="preserve"> HYPERLINK \l _Toc6437 </w:instrText>
       </w:r>
       <w:r>
         <w:rPr>
@@ -776,7 +889,7 @@
           <w:szCs w:val="21"/>
           <w:lang w:val="en-US" w:eastAsia="zh-CN" w:bidi="ar-SA"/>
         </w:rPr>
-        <w:instrText xml:space="preserve"> PAGEREF _Toc27521 </w:instrText>
+        <w:instrText xml:space="preserve"> PAGEREF _Toc6437 </w:instrText>
       </w:r>
       <w:r>
         <w:rPr>
@@ -844,7 +957,7 @@
           <w:szCs w:val="21"/>
           <w:lang w:val="en-US" w:eastAsia="zh-CN" w:bidi="ar-SA"/>
         </w:rPr>
-        <w:instrText xml:space="preserve"> HYPERLINK \l _Toc22307 </w:instrText>
+        <w:instrText xml:space="preserve"> HYPERLINK \l _Toc20641 </w:instrText>
       </w:r>
       <w:r>
         <w:rPr>
@@ -889,7 +1002,7 @@
           <w:szCs w:val="21"/>
           <w:lang w:val="en-US" w:eastAsia="zh-CN" w:bidi="ar-SA"/>
         </w:rPr>
-        <w:instrText xml:space="preserve"> PAGEREF _Toc22307 </w:instrText>
+        <w:instrText xml:space="preserve"> PAGEREF _Toc20641 </w:instrText>
       </w:r>
       <w:r>
         <w:rPr>
@@ -957,7 +1070,7 @@
           <w:szCs w:val="21"/>
           <w:lang w:val="en-US" w:eastAsia="zh-CN" w:bidi="ar-SA"/>
         </w:rPr>
-        <w:instrText xml:space="preserve"> HYPERLINK \l _Toc27691 </w:instrText>
+        <w:instrText xml:space="preserve"> HYPERLINK \l _Toc23669 </w:instrText>
       </w:r>
       <w:r>
         <w:rPr>
@@ -1002,7 +1115,7 @@
           <w:szCs w:val="21"/>
           <w:lang w:val="en-US" w:eastAsia="zh-CN" w:bidi="ar-SA"/>
         </w:rPr>
-        <w:instrText xml:space="preserve"> PAGEREF _Toc27691 </w:instrText>
+        <w:instrText xml:space="preserve"> PAGEREF _Toc23669 </w:instrText>
       </w:r>
       <w:r>
         <w:rPr>
@@ -1070,7 +1183,7 @@
           <w:szCs w:val="21"/>
           <w:lang w:val="en-US" w:eastAsia="zh-CN" w:bidi="ar-SA"/>
         </w:rPr>
-        <w:instrText xml:space="preserve"> HYPERLINK \l _Toc4474 </w:instrText>
+        <w:instrText xml:space="preserve"> HYPERLINK \l _Toc32334 </w:instrText>
       </w:r>
       <w:r>
         <w:rPr>
@@ -1115,7 +1228,7 @@
           <w:szCs w:val="21"/>
           <w:lang w:val="en-US" w:eastAsia="zh-CN" w:bidi="ar-SA"/>
         </w:rPr>
-        <w:instrText xml:space="preserve"> PAGEREF _Toc4474 </w:instrText>
+        <w:instrText xml:space="preserve"> PAGEREF _Toc32334 </w:instrText>
       </w:r>
       <w:r>
         <w:rPr>
@@ -1183,7 +1296,7 @@
           <w:szCs w:val="21"/>
           <w:lang w:val="en-US" w:eastAsia="zh-CN" w:bidi="ar-SA"/>
         </w:rPr>
-        <w:instrText xml:space="preserve"> HYPERLINK \l _Toc28613 </w:instrText>
+        <w:instrText xml:space="preserve"> HYPERLINK \l _Toc29750 </w:instrText>
       </w:r>
       <w:r>
         <w:rPr>
@@ -1228,7 +1341,7 @@
           <w:szCs w:val="21"/>
           <w:lang w:val="en-US" w:eastAsia="zh-CN" w:bidi="ar-SA"/>
         </w:rPr>
-        <w:instrText xml:space="preserve"> PAGEREF _Toc28613 </w:instrText>
+        <w:instrText xml:space="preserve"> PAGEREF _Toc29750 </w:instrText>
       </w:r>
       <w:r>
         <w:rPr>
@@ -1296,7 +1409,7 @@
           <w:szCs w:val="21"/>
           <w:lang w:val="en-US" w:eastAsia="zh-CN" w:bidi="ar-SA"/>
         </w:rPr>
-        <w:instrText xml:space="preserve"> HYPERLINK \l _Toc14317 </w:instrText>
+        <w:instrText xml:space="preserve"> HYPERLINK \l _Toc15826 </w:instrText>
       </w:r>
       <w:r>
         <w:rPr>
@@ -1341,7 +1454,7 @@
           <w:szCs w:val="21"/>
           <w:lang w:val="en-US" w:eastAsia="zh-CN" w:bidi="ar-SA"/>
         </w:rPr>
-        <w:instrText xml:space="preserve"> PAGEREF _Toc14317 </w:instrText>
+        <w:instrText xml:space="preserve"> PAGEREF _Toc15826 </w:instrText>
       </w:r>
       <w:r>
         <w:rPr>
@@ -1409,7 +1522,7 @@
           <w:szCs w:val="21"/>
           <w:lang w:val="en-US" w:eastAsia="zh-CN" w:bidi="ar-SA"/>
         </w:rPr>
-        <w:instrText xml:space="preserve"> HYPERLINK \l _Toc3401 </w:instrText>
+        <w:instrText xml:space="preserve"> HYPERLINK \l _Toc26096 </w:instrText>
       </w:r>
       <w:r>
         <w:rPr>
@@ -1454,7 +1567,7 @@
           <w:szCs w:val="21"/>
           <w:lang w:val="en-US" w:eastAsia="zh-CN" w:bidi="ar-SA"/>
         </w:rPr>
-        <w:instrText xml:space="preserve"> PAGEREF _Toc3401 </w:instrText>
+        <w:instrText xml:space="preserve"> PAGEREF _Toc26096 </w:instrText>
       </w:r>
       <w:r>
         <w:rPr>
@@ -1522,7 +1635,7 @@
           <w:szCs w:val="21"/>
           <w:lang w:val="en-US" w:eastAsia="zh-CN" w:bidi="ar-SA"/>
         </w:rPr>
-        <w:instrText xml:space="preserve"> HYPERLINK \l _Toc16103 </w:instrText>
+        <w:instrText xml:space="preserve"> HYPERLINK \l _Toc2546 </w:instrText>
       </w:r>
       <w:r>
         <w:rPr>
@@ -1567,7 +1680,7 @@
           <w:szCs w:val="21"/>
           <w:lang w:val="en-US" w:eastAsia="zh-CN" w:bidi="ar-SA"/>
         </w:rPr>
-        <w:instrText xml:space="preserve"> PAGEREF _Toc16103 </w:instrText>
+        <w:instrText xml:space="preserve"> PAGEREF _Toc2546 </w:instrText>
       </w:r>
       <w:r>
         <w:rPr>
@@ -1635,7 +1748,7 @@
           <w:szCs w:val="21"/>
           <w:lang w:val="en-US" w:eastAsia="zh-CN" w:bidi="ar-SA"/>
         </w:rPr>
-        <w:instrText xml:space="preserve"> HYPERLINK \l _Toc9067 </w:instrText>
+        <w:instrText xml:space="preserve"> HYPERLINK \l _Toc1862 </w:instrText>
       </w:r>
       <w:r>
         <w:rPr>
@@ -1680,7 +1793,7 @@
           <w:szCs w:val="21"/>
           <w:lang w:val="en-US" w:eastAsia="zh-CN" w:bidi="ar-SA"/>
         </w:rPr>
-        <w:instrText xml:space="preserve"> PAGEREF _Toc9067 </w:instrText>
+        <w:instrText xml:space="preserve"> PAGEREF _Toc1862 </w:instrText>
       </w:r>
       <w:r>
         <w:rPr>
@@ -1748,7 +1861,7 @@
           <w:szCs w:val="21"/>
           <w:lang w:val="en-US" w:eastAsia="zh-CN" w:bidi="ar-SA"/>
         </w:rPr>
-        <w:instrText xml:space="preserve"> HYPERLINK \l _Toc7800 </w:instrText>
+        <w:instrText xml:space="preserve"> HYPERLINK \l _Toc22510 </w:instrText>
       </w:r>
       <w:r>
         <w:rPr>
@@ -1793,7 +1906,7 @@
           <w:szCs w:val="21"/>
           <w:lang w:val="en-US" w:eastAsia="zh-CN" w:bidi="ar-SA"/>
         </w:rPr>
-        <w:instrText xml:space="preserve"> PAGEREF _Toc7800 </w:instrText>
+        <w:instrText xml:space="preserve"> PAGEREF _Toc22510 </w:instrText>
       </w:r>
       <w:r>
         <w:rPr>
@@ -1861,7 +1974,7 @@
           <w:szCs w:val="21"/>
           <w:lang w:val="en-US" w:eastAsia="zh-CN" w:bidi="ar-SA"/>
         </w:rPr>
-        <w:instrText xml:space="preserve"> HYPERLINK \l _Toc13688 </w:instrText>
+        <w:instrText xml:space="preserve"> HYPERLINK \l _Toc15867 </w:instrText>
       </w:r>
       <w:r>
         <w:rPr>
@@ -1906,7 +2019,7 @@
           <w:szCs w:val="21"/>
           <w:lang w:val="en-US" w:eastAsia="zh-CN" w:bidi="ar-SA"/>
         </w:rPr>
-        <w:instrText xml:space="preserve"> PAGEREF _Toc13688 </w:instrText>
+        <w:instrText xml:space="preserve"> PAGEREF _Toc15867 </w:instrText>
       </w:r>
       <w:r>
         <w:rPr>
@@ -1974,7 +2087,7 @@
           <w:szCs w:val="21"/>
           <w:lang w:val="en-US" w:eastAsia="zh-CN" w:bidi="ar-SA"/>
         </w:rPr>
-        <w:instrText xml:space="preserve"> HYPERLINK \l _Toc4653 </w:instrText>
+        <w:instrText xml:space="preserve"> HYPERLINK \l _Toc11765 </w:instrText>
       </w:r>
       <w:r>
         <w:rPr>
@@ -2019,7 +2132,7 @@
           <w:szCs w:val="21"/>
           <w:lang w:val="en-US" w:eastAsia="zh-CN" w:bidi="ar-SA"/>
         </w:rPr>
-        <w:instrText xml:space="preserve"> PAGEREF _Toc4653 </w:instrText>
+        <w:instrText xml:space="preserve"> PAGEREF _Toc11765 </w:instrText>
       </w:r>
       <w:r>
         <w:rPr>
@@ -2087,7 +2200,7 @@
           <w:szCs w:val="21"/>
           <w:lang w:val="en-US" w:eastAsia="zh-CN" w:bidi="ar-SA"/>
         </w:rPr>
-        <w:instrText xml:space="preserve"> HYPERLINK \l _Toc10334 </w:instrText>
+        <w:instrText xml:space="preserve"> HYPERLINK \l _Toc14613 </w:instrText>
       </w:r>
       <w:r>
         <w:rPr>
@@ -2132,7 +2245,7 @@
           <w:szCs w:val="21"/>
           <w:lang w:val="en-US" w:eastAsia="zh-CN" w:bidi="ar-SA"/>
         </w:rPr>
-        <w:instrText xml:space="preserve"> PAGEREF _Toc10334 </w:instrText>
+        <w:instrText xml:space="preserve"> PAGEREF _Toc14613 </w:instrText>
       </w:r>
       <w:r>
         <w:rPr>
@@ -2200,7 +2313,7 @@
           <w:szCs w:val="21"/>
           <w:lang w:val="en-US" w:eastAsia="zh-CN" w:bidi="ar-SA"/>
         </w:rPr>
-        <w:instrText xml:space="preserve"> HYPERLINK \l _Toc27788 </w:instrText>
+        <w:instrText xml:space="preserve"> HYPERLINK \l _Toc579 </w:instrText>
       </w:r>
       <w:r>
         <w:rPr>
@@ -2245,7 +2358,7 @@
           <w:szCs w:val="21"/>
           <w:lang w:val="en-US" w:eastAsia="zh-CN" w:bidi="ar-SA"/>
         </w:rPr>
-        <w:instrText xml:space="preserve"> PAGEREF _Toc27788 </w:instrText>
+        <w:instrText xml:space="preserve"> PAGEREF _Toc579 </w:instrText>
       </w:r>
       <w:r>
         <w:rPr>
@@ -2313,7 +2426,7 @@
           <w:szCs w:val="21"/>
           <w:lang w:val="en-US" w:eastAsia="zh-CN" w:bidi="ar-SA"/>
         </w:rPr>
-        <w:instrText xml:space="preserve"> HYPERLINK \l _Toc10411 </w:instrText>
+        <w:instrText xml:space="preserve"> HYPERLINK \l _Toc13308 </w:instrText>
       </w:r>
       <w:r>
         <w:rPr>
@@ -2358,7 +2471,7 @@
           <w:szCs w:val="21"/>
           <w:lang w:val="en-US" w:eastAsia="zh-CN" w:bidi="ar-SA"/>
         </w:rPr>
-        <w:instrText xml:space="preserve"> PAGEREF _Toc10411 </w:instrText>
+        <w:instrText xml:space="preserve"> PAGEREF _Toc13308 </w:instrText>
       </w:r>
       <w:r>
         <w:rPr>
@@ -2426,7 +2539,7 @@
           <w:szCs w:val="21"/>
           <w:lang w:val="en-US" w:eastAsia="zh-CN" w:bidi="ar-SA"/>
         </w:rPr>
-        <w:instrText xml:space="preserve"> HYPERLINK \l _Toc17286 </w:instrText>
+        <w:instrText xml:space="preserve"> HYPERLINK \l _Toc20532 </w:instrText>
       </w:r>
       <w:r>
         <w:rPr>
@@ -2471,7 +2584,7 @@
           <w:szCs w:val="21"/>
           <w:lang w:val="en-US" w:eastAsia="zh-CN" w:bidi="ar-SA"/>
         </w:rPr>
-        <w:instrText xml:space="preserve"> PAGEREF _Toc17286 </w:instrText>
+        <w:instrText xml:space="preserve"> PAGEREF _Toc20532 </w:instrText>
       </w:r>
       <w:r>
         <w:rPr>
@@ -2539,7 +2652,7 @@
           <w:szCs w:val="21"/>
           <w:lang w:val="en-US" w:eastAsia="zh-CN" w:bidi="ar-SA"/>
         </w:rPr>
-        <w:instrText xml:space="preserve"> HYPERLINK \l _Toc2496 </w:instrText>
+        <w:instrText xml:space="preserve"> HYPERLINK \l _Toc7125 </w:instrText>
       </w:r>
       <w:r>
         <w:rPr>
@@ -2584,7 +2697,7 @@
           <w:szCs w:val="21"/>
           <w:lang w:val="en-US" w:eastAsia="zh-CN" w:bidi="ar-SA"/>
         </w:rPr>
-        <w:instrText xml:space="preserve"> PAGEREF _Toc2496 </w:instrText>
+        <w:instrText xml:space="preserve"> PAGEREF _Toc7125 </w:instrText>
       </w:r>
       <w:r>
         <w:rPr>
@@ -2652,7 +2765,7 @@
           <w:szCs w:val="21"/>
           <w:lang w:val="en-US" w:eastAsia="zh-CN" w:bidi="ar-SA"/>
         </w:rPr>
-        <w:instrText xml:space="preserve"> HYPERLINK \l _Toc9563 </w:instrText>
+        <w:instrText xml:space="preserve"> HYPERLINK \l _Toc31430 </w:instrText>
       </w:r>
       <w:r>
         <w:rPr>
@@ -2697,7 +2810,7 @@
           <w:szCs w:val="21"/>
           <w:lang w:val="en-US" w:eastAsia="zh-CN" w:bidi="ar-SA"/>
         </w:rPr>
-        <w:instrText xml:space="preserve"> PAGEREF _Toc9563 </w:instrText>
+        <w:instrText xml:space="preserve"> PAGEREF _Toc31430 </w:instrText>
       </w:r>
       <w:r>
         <w:rPr>
@@ -2765,7 +2878,7 @@
           <w:szCs w:val="21"/>
           <w:lang w:val="en-US" w:eastAsia="zh-CN" w:bidi="ar-SA"/>
         </w:rPr>
-        <w:instrText xml:space="preserve"> HYPERLINK \l _Toc12191 </w:instrText>
+        <w:instrText xml:space="preserve"> HYPERLINK \l _Toc28773 </w:instrText>
       </w:r>
       <w:r>
         <w:rPr>
@@ -2810,7 +2923,7 @@
           <w:szCs w:val="21"/>
           <w:lang w:val="en-US" w:eastAsia="zh-CN" w:bidi="ar-SA"/>
         </w:rPr>
-        <w:instrText xml:space="preserve"> PAGEREF _Toc12191 </w:instrText>
+        <w:instrText xml:space="preserve"> PAGEREF _Toc28773 </w:instrText>
       </w:r>
       <w:r>
         <w:rPr>
@@ -2878,7 +2991,7 @@
           <w:szCs w:val="21"/>
           <w:lang w:val="en-US" w:eastAsia="zh-CN" w:bidi="ar-SA"/>
         </w:rPr>
-        <w:instrText xml:space="preserve"> HYPERLINK \l _Toc16838 </w:instrText>
+        <w:instrText xml:space="preserve"> HYPERLINK \l _Toc4199 </w:instrText>
       </w:r>
       <w:r>
         <w:rPr>
@@ -2923,7 +3036,7 @@
           <w:szCs w:val="21"/>
           <w:lang w:val="en-US" w:eastAsia="zh-CN" w:bidi="ar-SA"/>
         </w:rPr>
-        <w:instrText xml:space="preserve"> PAGEREF _Toc16838 </w:instrText>
+        <w:instrText xml:space="preserve"> PAGEREF _Toc4199 </w:instrText>
       </w:r>
       <w:r>
         <w:rPr>
@@ -2991,7 +3104,7 @@
           <w:szCs w:val="21"/>
           <w:lang w:val="en-US" w:eastAsia="zh-CN" w:bidi="ar-SA"/>
         </w:rPr>
-        <w:instrText xml:space="preserve"> HYPERLINK \l _Toc24552 </w:instrText>
+        <w:instrText xml:space="preserve"> HYPERLINK \l _Toc17716 </w:instrText>
       </w:r>
       <w:r>
         <w:rPr>
@@ -3036,7 +3149,7 @@
           <w:szCs w:val="21"/>
           <w:lang w:val="en-US" w:eastAsia="zh-CN" w:bidi="ar-SA"/>
         </w:rPr>
-        <w:instrText xml:space="preserve"> PAGEREF _Toc24552 </w:instrText>
+        <w:instrText xml:space="preserve"> PAGEREF _Toc17716 </w:instrText>
       </w:r>
       <w:r>
         <w:rPr>
@@ -3104,7 +3217,7 @@
           <w:szCs w:val="21"/>
           <w:lang w:val="en-US" w:eastAsia="zh-CN" w:bidi="ar-SA"/>
         </w:rPr>
-        <w:instrText xml:space="preserve"> HYPERLINK \l _Toc4463 </w:instrText>
+        <w:instrText xml:space="preserve"> HYPERLINK \l _Toc25092 </w:instrText>
       </w:r>
       <w:r>
         <w:rPr>
@@ -3149,7 +3262,7 @@
           <w:szCs w:val="21"/>
           <w:lang w:val="en-US" w:eastAsia="zh-CN" w:bidi="ar-SA"/>
         </w:rPr>
-        <w:instrText xml:space="preserve"> PAGEREF _Toc4463 </w:instrText>
+        <w:instrText xml:space="preserve"> PAGEREF _Toc25092 </w:instrText>
       </w:r>
       <w:r>
         <w:rPr>
@@ -3217,7 +3330,7 @@
           <w:szCs w:val="21"/>
           <w:lang w:val="en-US" w:eastAsia="zh-CN" w:bidi="ar-SA"/>
         </w:rPr>
-        <w:instrText xml:space="preserve"> HYPERLINK \l _Toc31750 </w:instrText>
+        <w:instrText xml:space="preserve"> HYPERLINK \l _Toc11482 </w:instrText>
       </w:r>
       <w:r>
         <w:rPr>
@@ -3262,7 +3375,7 @@
           <w:szCs w:val="21"/>
           <w:lang w:val="en-US" w:eastAsia="zh-CN" w:bidi="ar-SA"/>
         </w:rPr>
-        <w:instrText xml:space="preserve"> PAGEREF _Toc31750 </w:instrText>
+        <w:instrText xml:space="preserve"> PAGEREF _Toc11482 </w:instrText>
       </w:r>
       <w:r>
         <w:rPr>
@@ -3330,7 +3443,7 @@
           <w:szCs w:val="21"/>
           <w:lang w:val="en-US" w:eastAsia="zh-CN" w:bidi="ar-SA"/>
         </w:rPr>
-        <w:instrText xml:space="preserve"> HYPERLINK \l _Toc5612 </w:instrText>
+        <w:instrText xml:space="preserve"> HYPERLINK \l _Toc12209 </w:instrText>
       </w:r>
       <w:r>
         <w:rPr>
@@ -3375,7 +3488,7 @@
           <w:szCs w:val="21"/>
           <w:lang w:val="en-US" w:eastAsia="zh-CN" w:bidi="ar-SA"/>
         </w:rPr>
-        <w:instrText xml:space="preserve"> PAGEREF _Toc5612 </w:instrText>
+        <w:instrText xml:space="preserve"> PAGEREF _Toc12209 </w:instrText>
       </w:r>
       <w:r>
         <w:rPr>
@@ -3443,7 +3556,7 @@
           <w:szCs w:val="21"/>
           <w:lang w:val="en-US" w:eastAsia="zh-CN" w:bidi="ar-SA"/>
         </w:rPr>
-        <w:instrText xml:space="preserve"> HYPERLINK \l _Toc30119 </w:instrText>
+        <w:instrText xml:space="preserve"> HYPERLINK \l _Toc26518 </w:instrText>
       </w:r>
       <w:r>
         <w:rPr>
@@ -3488,7 +3601,7 @@
           <w:szCs w:val="21"/>
           <w:lang w:val="en-US" w:eastAsia="zh-CN" w:bidi="ar-SA"/>
         </w:rPr>
-        <w:instrText xml:space="preserve"> PAGEREF _Toc30119 </w:instrText>
+        <w:instrText xml:space="preserve"> PAGEREF _Toc26518 </w:instrText>
       </w:r>
       <w:r>
         <w:rPr>
@@ -3556,7 +3669,7 @@
           <w:szCs w:val="21"/>
           <w:lang w:val="en-US" w:eastAsia="zh-CN" w:bidi="ar-SA"/>
         </w:rPr>
-        <w:instrText xml:space="preserve"> HYPERLINK \l _Toc24288 </w:instrText>
+        <w:instrText xml:space="preserve"> HYPERLINK \l _Toc32604 </w:instrText>
       </w:r>
       <w:r>
         <w:rPr>
@@ -3601,7 +3714,7 @@
           <w:szCs w:val="21"/>
           <w:lang w:val="en-US" w:eastAsia="zh-CN" w:bidi="ar-SA"/>
         </w:rPr>
-        <w:instrText xml:space="preserve"> PAGEREF _Toc24288 </w:instrText>
+        <w:instrText xml:space="preserve"> PAGEREF _Toc32604 </w:instrText>
       </w:r>
       <w:r>
         <w:rPr>
@@ -3669,7 +3782,7 @@
           <w:szCs w:val="21"/>
           <w:lang w:val="en-US" w:eastAsia="zh-CN" w:bidi="ar-SA"/>
         </w:rPr>
-        <w:instrText xml:space="preserve"> HYPERLINK \l _Toc6117 </w:instrText>
+        <w:instrText xml:space="preserve"> HYPERLINK \l _Toc14230 </w:instrText>
       </w:r>
       <w:r>
         <w:rPr>
@@ -3714,7 +3827,7 @@
           <w:szCs w:val="21"/>
           <w:lang w:val="en-US" w:eastAsia="zh-CN" w:bidi="ar-SA"/>
         </w:rPr>
-        <w:instrText xml:space="preserve"> PAGEREF _Toc6117 </w:instrText>
+        <w:instrText xml:space="preserve"> PAGEREF _Toc14230 </w:instrText>
       </w:r>
       <w:r>
         <w:rPr>
@@ -3782,7 +3895,7 @@
           <w:szCs w:val="21"/>
           <w:lang w:val="en-US" w:eastAsia="zh-CN" w:bidi="ar-SA"/>
         </w:rPr>
-        <w:instrText xml:space="preserve"> HYPERLINK \l _Toc9463 </w:instrText>
+        <w:instrText xml:space="preserve"> HYPERLINK \l _Toc5749 </w:instrText>
       </w:r>
       <w:r>
         <w:rPr>
@@ -3827,7 +3940,7 @@
           <w:szCs w:val="21"/>
           <w:lang w:val="en-US" w:eastAsia="zh-CN" w:bidi="ar-SA"/>
         </w:rPr>
-        <w:instrText xml:space="preserve"> PAGEREF _Toc9463 </w:instrText>
+        <w:instrText xml:space="preserve"> PAGEREF _Toc5749 </w:instrText>
       </w:r>
       <w:r>
         <w:rPr>
@@ -3895,7 +4008,7 @@
           <w:szCs w:val="21"/>
           <w:lang w:val="en-US" w:eastAsia="zh-CN" w:bidi="ar-SA"/>
         </w:rPr>
-        <w:instrText xml:space="preserve"> HYPERLINK \l _Toc21200 </w:instrText>
+        <w:instrText xml:space="preserve"> HYPERLINK \l _Toc4258 </w:instrText>
       </w:r>
       <w:r>
         <w:rPr>
@@ -3940,7 +4053,7 @@
           <w:szCs w:val="21"/>
           <w:lang w:val="en-US" w:eastAsia="zh-CN" w:bidi="ar-SA"/>
         </w:rPr>
-        <w:instrText xml:space="preserve"> PAGEREF _Toc21200 </w:instrText>
+        <w:instrText xml:space="preserve"> PAGEREF _Toc4258 </w:instrText>
       </w:r>
       <w:r>
         <w:rPr>
@@ -4008,7 +4121,7 @@
           <w:szCs w:val="21"/>
           <w:lang w:val="en-US" w:eastAsia="zh-CN" w:bidi="ar-SA"/>
         </w:rPr>
-        <w:instrText xml:space="preserve"> HYPERLINK \l _Toc4554 </w:instrText>
+        <w:instrText xml:space="preserve"> HYPERLINK \l _Toc5484 </w:instrText>
       </w:r>
       <w:r>
         <w:rPr>
@@ -4053,7 +4166,7 @@
           <w:szCs w:val="21"/>
           <w:lang w:val="en-US" w:eastAsia="zh-CN" w:bidi="ar-SA"/>
         </w:rPr>
-        <w:instrText xml:space="preserve"> PAGEREF _Toc4554 </w:instrText>
+        <w:instrText xml:space="preserve"> PAGEREF _Toc5484 </w:instrText>
       </w:r>
       <w:r>
         <w:rPr>
@@ -4121,7 +4234,7 @@
           <w:szCs w:val="21"/>
           <w:lang w:val="en-US" w:eastAsia="zh-CN" w:bidi="ar-SA"/>
         </w:rPr>
-        <w:instrText xml:space="preserve"> HYPERLINK \l _Toc25659 </w:instrText>
+        <w:instrText xml:space="preserve"> HYPERLINK \l _Toc17931 </w:instrText>
       </w:r>
       <w:r>
         <w:rPr>
@@ -4166,7 +4279,7 @@
           <w:szCs w:val="21"/>
           <w:lang w:val="en-US" w:eastAsia="zh-CN" w:bidi="ar-SA"/>
         </w:rPr>
-        <w:instrText xml:space="preserve"> PAGEREF _Toc25659 </w:instrText>
+        <w:instrText xml:space="preserve"> PAGEREF _Toc17931 </w:instrText>
       </w:r>
       <w:r>
         <w:rPr>
@@ -4234,7 +4347,7 @@
           <w:szCs w:val="21"/>
           <w:lang w:val="en-US" w:eastAsia="zh-CN" w:bidi="ar-SA"/>
         </w:rPr>
-        <w:instrText xml:space="preserve"> HYPERLINK \l _Toc17403 </w:instrText>
+        <w:instrText xml:space="preserve"> HYPERLINK \l _Toc27756 </w:instrText>
       </w:r>
       <w:r>
         <w:rPr>
@@ -4279,7 +4392,7 @@
           <w:szCs w:val="21"/>
           <w:lang w:val="en-US" w:eastAsia="zh-CN" w:bidi="ar-SA"/>
         </w:rPr>
-        <w:instrText xml:space="preserve"> PAGEREF _Toc17403 </w:instrText>
+        <w:instrText xml:space="preserve"> PAGEREF _Toc27756 </w:instrText>
       </w:r>
       <w:r>
         <w:rPr>
@@ -4347,7 +4460,7 @@
           <w:szCs w:val="21"/>
           <w:lang w:val="en-US" w:eastAsia="zh-CN" w:bidi="ar-SA"/>
         </w:rPr>
-        <w:instrText xml:space="preserve"> HYPERLINK \l _Toc20471 </w:instrText>
+        <w:instrText xml:space="preserve"> HYPERLINK \l _Toc12545 </w:instrText>
       </w:r>
       <w:r>
         <w:rPr>
@@ -4392,7 +4505,7 @@
           <w:szCs w:val="21"/>
           <w:lang w:val="en-US" w:eastAsia="zh-CN" w:bidi="ar-SA"/>
         </w:rPr>
-        <w:instrText xml:space="preserve"> PAGEREF _Toc20471 </w:instrText>
+        <w:instrText xml:space="preserve"> PAGEREF _Toc12545 </w:instrText>
       </w:r>
       <w:r>
         <w:rPr>
@@ -4460,7 +4573,7 @@
           <w:szCs w:val="21"/>
           <w:lang w:val="en-US" w:eastAsia="zh-CN" w:bidi="ar-SA"/>
         </w:rPr>
-        <w:instrText xml:space="preserve"> HYPERLINK \l _Toc22782 </w:instrText>
+        <w:instrText xml:space="preserve"> HYPERLINK \l _Toc23241 </w:instrText>
       </w:r>
       <w:r>
         <w:rPr>
@@ -4505,7 +4618,7 @@
           <w:szCs w:val="21"/>
           <w:lang w:val="en-US" w:eastAsia="zh-CN" w:bidi="ar-SA"/>
         </w:rPr>
-        <w:instrText xml:space="preserve"> PAGEREF _Toc22782 </w:instrText>
+        <w:instrText xml:space="preserve"> PAGEREF _Toc23241 </w:instrText>
       </w:r>
       <w:r>
         <w:rPr>
@@ -4573,7 +4686,7 @@
           <w:szCs w:val="21"/>
           <w:lang w:val="en-US" w:eastAsia="zh-CN" w:bidi="ar-SA"/>
         </w:rPr>
-        <w:instrText xml:space="preserve"> HYPERLINK \l _Toc27363 </w:instrText>
+        <w:instrText xml:space="preserve"> HYPERLINK \l _Toc23240 </w:instrText>
       </w:r>
       <w:r>
         <w:rPr>
@@ -4618,7 +4731,7 @@
           <w:szCs w:val="21"/>
           <w:lang w:val="en-US" w:eastAsia="zh-CN" w:bidi="ar-SA"/>
         </w:rPr>
-        <w:instrText xml:space="preserve"> PAGEREF _Toc27363 </w:instrText>
+        <w:instrText xml:space="preserve"> PAGEREF _Toc23240 </w:instrText>
       </w:r>
       <w:r>
         <w:rPr>
@@ -4686,7 +4799,7 @@
           <w:szCs w:val="21"/>
           <w:lang w:val="en-US" w:eastAsia="zh-CN" w:bidi="ar-SA"/>
         </w:rPr>
-        <w:instrText xml:space="preserve"> HYPERLINK \l _Toc21107 </w:instrText>
+        <w:instrText xml:space="preserve"> HYPERLINK \l _Toc30452 </w:instrText>
       </w:r>
       <w:r>
         <w:rPr>
@@ -4731,7 +4844,7 @@
           <w:szCs w:val="21"/>
           <w:lang w:val="en-US" w:eastAsia="zh-CN" w:bidi="ar-SA"/>
         </w:rPr>
-        <w:instrText xml:space="preserve"> PAGEREF _Toc21107 </w:instrText>
+        <w:instrText xml:space="preserve"> PAGEREF _Toc30452 </w:instrText>
       </w:r>
       <w:r>
         <w:rPr>
@@ -4799,7 +4912,7 @@
           <w:szCs w:val="21"/>
           <w:lang w:val="en-US" w:eastAsia="zh-CN" w:bidi="ar-SA"/>
         </w:rPr>
-        <w:instrText xml:space="preserve"> HYPERLINK \l _Toc6008 </w:instrText>
+        <w:instrText xml:space="preserve"> HYPERLINK \l _Toc20834 </w:instrText>
       </w:r>
       <w:r>
         <w:rPr>
@@ -4812,12 +4925,22 @@
       </w:r>
       <w:r>
         <w:rPr>
-          <w:rFonts w:hint="eastAsia" w:ascii="Calibri" w:hAnsi="Calibri" w:eastAsia="宋体" w:cs="黑体"/>
-          <w:kern w:val="2"/>
-          <w:szCs w:val="21"/>
-          <w:lang w:val="en-US" w:eastAsia="zh-CN" w:bidi="ar-SA"/>
-        </w:rPr>
-        <w:t>11.遗留问题</w:t>
+          <w:rFonts w:hint="eastAsia" w:ascii="Times New Roman" w:hAnsi="Times New Roman" w:eastAsia="黑体" w:cs="黑体"/>
+          <w:bCs/>
+          <w:kern w:val="44"/>
+          <w:szCs w:val="44"/>
+          <w:lang w:val="en-US" w:eastAsia="zh-CN" w:bidi="ar-SA"/>
+        </w:rPr>
+        <w:t xml:space="preserve">11. </w:t>
+      </w:r>
+      <w:r>
+        <w:rPr>
+          <w:rFonts w:hint="eastAsia" w:ascii="Calibri" w:hAnsi="Calibri" w:eastAsia="宋体" w:cs="黑体"/>
+          <w:kern w:val="2"/>
+          <w:szCs w:val="21"/>
+          <w:lang w:val="en-US" w:eastAsia="zh-CN" w:bidi="ar-SA"/>
+        </w:rPr>
+        <w:t>遗留问题</w:t>
       </w:r>
       <w:r>
         <w:rPr>
@@ -4844,7 +4967,7 @@
           <w:szCs w:val="21"/>
           <w:lang w:val="en-US" w:eastAsia="zh-CN" w:bidi="ar-SA"/>
         </w:rPr>
-        <w:instrText xml:space="preserve"> PAGEREF _Toc6008 </w:instrText>
+        <w:instrText xml:space="preserve"> PAGEREF _Toc20834 </w:instrText>
       </w:r>
       <w:r>
         <w:rPr>
@@ -4863,6 +4986,684 @@
           <w:lang w:val="en-US" w:eastAsia="zh-CN" w:bidi="ar-SA"/>
         </w:rPr>
         <w:t>15</w:t>
+      </w:r>
+      <w:r>
+        <w:rPr>
+          <w:rFonts w:ascii="Calibri" w:hAnsi="Calibri" w:eastAsia="宋体" w:cs="黑体"/>
+          <w:kern w:val="2"/>
+          <w:szCs w:val="21"/>
+          <w:lang w:val="en-US" w:eastAsia="zh-CN" w:bidi="ar-SA"/>
+        </w:rPr>
+        <w:fldChar w:fldCharType="end"/>
+      </w:r>
+      <w:r>
+        <w:rPr>
+          <w:rFonts w:hint="eastAsia" w:ascii="Calibri" w:hAnsi="Calibri" w:eastAsia="宋体" w:cs="黑体"/>
+          <w:kern w:val="2"/>
+          <w:szCs w:val="21"/>
+          <w:lang w:val="en-US" w:eastAsia="zh-CN" w:bidi="ar-SA"/>
+        </w:rPr>
+        <w:fldChar w:fldCharType="end"/>
+      </w:r>
+    </w:p>
+    <w:p>
+      <w:pPr>
+        <w:pStyle w:val="28"/>
+        <w:tabs>
+          <w:tab w:val="right" w:leader="dot" w:pos="8306"/>
+        </w:tabs>
+        <w:rPr>
+          <w:rFonts w:ascii="Calibri" w:hAnsi="Calibri" w:eastAsia="宋体" w:cs="黑体"/>
+          <w:kern w:val="2"/>
+          <w:szCs w:val="21"/>
+          <w:lang w:val="en-US" w:eastAsia="zh-CN" w:bidi="ar-SA"/>
+        </w:rPr>
+      </w:pPr>
+      <w:r>
+        <w:rPr>
+          <w:rFonts w:hint="eastAsia" w:ascii="Calibri" w:hAnsi="Calibri" w:eastAsia="宋体" w:cs="黑体"/>
+          <w:kern w:val="2"/>
+          <w:szCs w:val="21"/>
+          <w:lang w:val="en-US" w:eastAsia="zh-CN" w:bidi="ar-SA"/>
+        </w:rPr>
+        <w:fldChar w:fldCharType="begin"/>
+      </w:r>
+      <w:r>
+        <w:rPr>
+          <w:rFonts w:hint="eastAsia" w:ascii="Calibri" w:hAnsi="Calibri" w:eastAsia="宋体" w:cs="黑体"/>
+          <w:kern w:val="2"/>
+          <w:szCs w:val="21"/>
+          <w:lang w:val="en-US" w:eastAsia="zh-CN" w:bidi="ar-SA"/>
+        </w:rPr>
+        <w:instrText xml:space="preserve"> HYPERLINK \l _Toc27379 </w:instrText>
+      </w:r>
+      <w:r>
+        <w:rPr>
+          <w:rFonts w:hint="eastAsia" w:ascii="Calibri" w:hAnsi="Calibri" w:eastAsia="宋体" w:cs="黑体"/>
+          <w:kern w:val="2"/>
+          <w:szCs w:val="21"/>
+          <w:lang w:val="en-US" w:eastAsia="zh-CN" w:bidi="ar-SA"/>
+        </w:rPr>
+        <w:fldChar w:fldCharType="separate"/>
+      </w:r>
+      <w:r>
+        <w:rPr>
+          <w:rFonts w:hint="eastAsia" w:ascii="Calibri" w:hAnsi="Calibri" w:eastAsia="宋体" w:cs="黑体"/>
+          <w:kern w:val="2"/>
+          <w:szCs w:val="21"/>
+          <w:lang w:val="en-US" w:eastAsia="zh-CN" w:bidi="ar-SA"/>
+        </w:rPr>
+        <w:t>11.1Client收到response，是否需要寻找mark</w:t>
+      </w:r>
+      <w:r>
+        <w:rPr>
+          <w:rFonts w:ascii="Calibri" w:hAnsi="Calibri" w:eastAsia="宋体" w:cs="黑体"/>
+          <w:kern w:val="2"/>
+          <w:szCs w:val="21"/>
+          <w:lang w:val="en-US" w:eastAsia="zh-CN" w:bidi="ar-SA"/>
+        </w:rPr>
+        <w:tab/>
+      </w:r>
+      <w:r>
+        <w:rPr>
+          <w:rFonts w:ascii="Calibri" w:hAnsi="Calibri" w:eastAsia="宋体" w:cs="黑体"/>
+          <w:kern w:val="2"/>
+          <w:szCs w:val="21"/>
+          <w:lang w:val="en-US" w:eastAsia="zh-CN" w:bidi="ar-SA"/>
+        </w:rPr>
+        <w:fldChar w:fldCharType="begin"/>
+      </w:r>
+      <w:r>
+        <w:rPr>
+          <w:rFonts w:ascii="Calibri" w:hAnsi="Calibri" w:eastAsia="宋体" w:cs="黑体"/>
+          <w:kern w:val="2"/>
+          <w:szCs w:val="21"/>
+          <w:lang w:val="en-US" w:eastAsia="zh-CN" w:bidi="ar-SA"/>
+        </w:rPr>
+        <w:instrText xml:space="preserve"> PAGEREF _Toc27379 </w:instrText>
+      </w:r>
+      <w:r>
+        <w:rPr>
+          <w:rFonts w:ascii="Calibri" w:hAnsi="Calibri" w:eastAsia="宋体" w:cs="黑体"/>
+          <w:kern w:val="2"/>
+          <w:szCs w:val="21"/>
+          <w:lang w:val="en-US" w:eastAsia="zh-CN" w:bidi="ar-SA"/>
+        </w:rPr>
+        <w:fldChar w:fldCharType="separate"/>
+      </w:r>
+      <w:r>
+        <w:rPr>
+          <w:rFonts w:ascii="Calibri" w:hAnsi="Calibri" w:eastAsia="宋体" w:cs="黑体"/>
+          <w:kern w:val="2"/>
+          <w:szCs w:val="21"/>
+          <w:lang w:val="en-US" w:eastAsia="zh-CN" w:bidi="ar-SA"/>
+        </w:rPr>
+        <w:t>15</w:t>
+      </w:r>
+      <w:r>
+        <w:rPr>
+          <w:rFonts w:ascii="Calibri" w:hAnsi="Calibri" w:eastAsia="宋体" w:cs="黑体"/>
+          <w:kern w:val="2"/>
+          <w:szCs w:val="21"/>
+          <w:lang w:val="en-US" w:eastAsia="zh-CN" w:bidi="ar-SA"/>
+        </w:rPr>
+        <w:fldChar w:fldCharType="end"/>
+      </w:r>
+      <w:r>
+        <w:rPr>
+          <w:rFonts w:hint="eastAsia" w:ascii="Calibri" w:hAnsi="Calibri" w:eastAsia="宋体" w:cs="黑体"/>
+          <w:kern w:val="2"/>
+          <w:szCs w:val="21"/>
+          <w:lang w:val="en-US" w:eastAsia="zh-CN" w:bidi="ar-SA"/>
+        </w:rPr>
+        <w:fldChar w:fldCharType="end"/>
+      </w:r>
+    </w:p>
+    <w:p>
+      <w:pPr>
+        <w:pStyle w:val="28"/>
+        <w:tabs>
+          <w:tab w:val="right" w:leader="dot" w:pos="8306"/>
+        </w:tabs>
+        <w:rPr>
+          <w:rFonts w:ascii="Calibri" w:hAnsi="Calibri" w:eastAsia="宋体" w:cs="黑体"/>
+          <w:kern w:val="2"/>
+          <w:szCs w:val="21"/>
+          <w:lang w:val="en-US" w:eastAsia="zh-CN" w:bidi="ar-SA"/>
+        </w:rPr>
+      </w:pPr>
+      <w:r>
+        <w:rPr>
+          <w:rFonts w:hint="eastAsia" w:ascii="Calibri" w:hAnsi="Calibri" w:eastAsia="宋体" w:cs="黑体"/>
+          <w:kern w:val="2"/>
+          <w:szCs w:val="21"/>
+          <w:lang w:val="en-US" w:eastAsia="zh-CN" w:bidi="ar-SA"/>
+        </w:rPr>
+        <w:fldChar w:fldCharType="begin"/>
+      </w:r>
+      <w:r>
+        <w:rPr>
+          <w:rFonts w:hint="eastAsia" w:ascii="Calibri" w:hAnsi="Calibri" w:eastAsia="宋体" w:cs="黑体"/>
+          <w:kern w:val="2"/>
+          <w:szCs w:val="21"/>
+          <w:lang w:val="en-US" w:eastAsia="zh-CN" w:bidi="ar-SA"/>
+        </w:rPr>
+        <w:instrText xml:space="preserve"> HYPERLINK \l _Toc17056 </w:instrText>
+      </w:r>
+      <w:r>
+        <w:rPr>
+          <w:rFonts w:hint="eastAsia" w:ascii="Calibri" w:hAnsi="Calibri" w:eastAsia="宋体" w:cs="黑体"/>
+          <w:kern w:val="2"/>
+          <w:szCs w:val="21"/>
+          <w:lang w:val="en-US" w:eastAsia="zh-CN" w:bidi="ar-SA"/>
+        </w:rPr>
+        <w:fldChar w:fldCharType="separate"/>
+      </w:r>
+      <w:r>
+        <w:rPr>
+          <w:rFonts w:hint="eastAsia" w:ascii="Calibri" w:hAnsi="Calibri" w:eastAsia="宋体" w:cs="黑体"/>
+          <w:kern w:val="2"/>
+          <w:szCs w:val="21"/>
+          <w:lang w:val="en-US" w:eastAsia="zh-CN" w:bidi="ar-SA"/>
+        </w:rPr>
+        <w:t>11.2Client发现读写server失败后的处理</w:t>
+      </w:r>
+      <w:r>
+        <w:rPr>
+          <w:rFonts w:ascii="Calibri" w:hAnsi="Calibri" w:eastAsia="宋体" w:cs="黑体"/>
+          <w:kern w:val="2"/>
+          <w:szCs w:val="21"/>
+          <w:lang w:val="en-US" w:eastAsia="zh-CN" w:bidi="ar-SA"/>
+        </w:rPr>
+        <w:tab/>
+      </w:r>
+      <w:r>
+        <w:rPr>
+          <w:rFonts w:ascii="Calibri" w:hAnsi="Calibri" w:eastAsia="宋体" w:cs="黑体"/>
+          <w:kern w:val="2"/>
+          <w:szCs w:val="21"/>
+          <w:lang w:val="en-US" w:eastAsia="zh-CN" w:bidi="ar-SA"/>
+        </w:rPr>
+        <w:fldChar w:fldCharType="begin"/>
+      </w:r>
+      <w:r>
+        <w:rPr>
+          <w:rFonts w:ascii="Calibri" w:hAnsi="Calibri" w:eastAsia="宋体" w:cs="黑体"/>
+          <w:kern w:val="2"/>
+          <w:szCs w:val="21"/>
+          <w:lang w:val="en-US" w:eastAsia="zh-CN" w:bidi="ar-SA"/>
+        </w:rPr>
+        <w:instrText xml:space="preserve"> PAGEREF _Toc17056 </w:instrText>
+      </w:r>
+      <w:r>
+        <w:rPr>
+          <w:rFonts w:ascii="Calibri" w:hAnsi="Calibri" w:eastAsia="宋体" w:cs="黑体"/>
+          <w:kern w:val="2"/>
+          <w:szCs w:val="21"/>
+          <w:lang w:val="en-US" w:eastAsia="zh-CN" w:bidi="ar-SA"/>
+        </w:rPr>
+        <w:fldChar w:fldCharType="separate"/>
+      </w:r>
+      <w:r>
+        <w:rPr>
+          <w:rFonts w:ascii="Calibri" w:hAnsi="Calibri" w:eastAsia="宋体" w:cs="黑体"/>
+          <w:kern w:val="2"/>
+          <w:szCs w:val="21"/>
+          <w:lang w:val="en-US" w:eastAsia="zh-CN" w:bidi="ar-SA"/>
+        </w:rPr>
+        <w:t>16</w:t>
+      </w:r>
+      <w:r>
+        <w:rPr>
+          <w:rFonts w:ascii="Calibri" w:hAnsi="Calibri" w:eastAsia="宋体" w:cs="黑体"/>
+          <w:kern w:val="2"/>
+          <w:szCs w:val="21"/>
+          <w:lang w:val="en-US" w:eastAsia="zh-CN" w:bidi="ar-SA"/>
+        </w:rPr>
+        <w:fldChar w:fldCharType="end"/>
+      </w:r>
+      <w:r>
+        <w:rPr>
+          <w:rFonts w:hint="eastAsia" w:ascii="Calibri" w:hAnsi="Calibri" w:eastAsia="宋体" w:cs="黑体"/>
+          <w:kern w:val="2"/>
+          <w:szCs w:val="21"/>
+          <w:lang w:val="en-US" w:eastAsia="zh-CN" w:bidi="ar-SA"/>
+        </w:rPr>
+        <w:fldChar w:fldCharType="end"/>
+      </w:r>
+    </w:p>
+    <w:p>
+      <w:pPr>
+        <w:pStyle w:val="23"/>
+        <w:tabs>
+          <w:tab w:val="right" w:leader="dot" w:pos="8306"/>
+        </w:tabs>
+        <w:rPr>
+          <w:rFonts w:ascii="Calibri" w:hAnsi="Calibri" w:eastAsia="宋体" w:cs="黑体"/>
+          <w:kern w:val="2"/>
+          <w:szCs w:val="21"/>
+          <w:lang w:val="en-US" w:eastAsia="zh-CN" w:bidi="ar-SA"/>
+        </w:rPr>
+      </w:pPr>
+      <w:r>
+        <w:rPr>
+          <w:rFonts w:hint="eastAsia" w:ascii="Calibri" w:hAnsi="Calibri" w:eastAsia="宋体" w:cs="黑体"/>
+          <w:kern w:val="2"/>
+          <w:szCs w:val="21"/>
+          <w:lang w:val="en-US" w:eastAsia="zh-CN" w:bidi="ar-SA"/>
+        </w:rPr>
+        <w:fldChar w:fldCharType="begin"/>
+      </w:r>
+      <w:r>
+        <w:rPr>
+          <w:rFonts w:hint="eastAsia" w:ascii="Calibri" w:hAnsi="Calibri" w:eastAsia="宋体" w:cs="黑体"/>
+          <w:kern w:val="2"/>
+          <w:szCs w:val="21"/>
+          <w:lang w:val="en-US" w:eastAsia="zh-CN" w:bidi="ar-SA"/>
+        </w:rPr>
+        <w:instrText xml:space="preserve"> HYPERLINK \l _Toc12715 </w:instrText>
+      </w:r>
+      <w:r>
+        <w:rPr>
+          <w:rFonts w:hint="eastAsia" w:ascii="Calibri" w:hAnsi="Calibri" w:eastAsia="宋体" w:cs="黑体"/>
+          <w:kern w:val="2"/>
+          <w:szCs w:val="21"/>
+          <w:lang w:val="en-US" w:eastAsia="zh-CN" w:bidi="ar-SA"/>
+        </w:rPr>
+        <w:fldChar w:fldCharType="separate"/>
+      </w:r>
+      <w:r>
+        <w:rPr>
+          <w:rFonts w:hint="eastAsia" w:ascii="Calibri" w:hAnsi="Calibri" w:eastAsia="宋体" w:cs="黑体"/>
+          <w:kern w:val="2"/>
+          <w:szCs w:val="21"/>
+          <w:lang w:val="en-US" w:eastAsia="zh-CN" w:bidi="ar-SA"/>
+        </w:rPr>
+        <w:t>12.测试</w:t>
+      </w:r>
+      <w:r>
+        <w:rPr>
+          <w:rFonts w:ascii="Calibri" w:hAnsi="Calibri" w:eastAsia="宋体" w:cs="黑体"/>
+          <w:kern w:val="2"/>
+          <w:szCs w:val="21"/>
+          <w:lang w:val="en-US" w:eastAsia="zh-CN" w:bidi="ar-SA"/>
+        </w:rPr>
+        <w:tab/>
+      </w:r>
+      <w:r>
+        <w:rPr>
+          <w:rFonts w:ascii="Calibri" w:hAnsi="Calibri" w:eastAsia="宋体" w:cs="黑体"/>
+          <w:kern w:val="2"/>
+          <w:szCs w:val="21"/>
+          <w:lang w:val="en-US" w:eastAsia="zh-CN" w:bidi="ar-SA"/>
+        </w:rPr>
+        <w:fldChar w:fldCharType="begin"/>
+      </w:r>
+      <w:r>
+        <w:rPr>
+          <w:rFonts w:ascii="Calibri" w:hAnsi="Calibri" w:eastAsia="宋体" w:cs="黑体"/>
+          <w:kern w:val="2"/>
+          <w:szCs w:val="21"/>
+          <w:lang w:val="en-US" w:eastAsia="zh-CN" w:bidi="ar-SA"/>
+        </w:rPr>
+        <w:instrText xml:space="preserve"> PAGEREF _Toc12715 </w:instrText>
+      </w:r>
+      <w:r>
+        <w:rPr>
+          <w:rFonts w:ascii="Calibri" w:hAnsi="Calibri" w:eastAsia="宋体" w:cs="黑体"/>
+          <w:kern w:val="2"/>
+          <w:szCs w:val="21"/>
+          <w:lang w:val="en-US" w:eastAsia="zh-CN" w:bidi="ar-SA"/>
+        </w:rPr>
+        <w:fldChar w:fldCharType="separate"/>
+      </w:r>
+      <w:r>
+        <w:rPr>
+          <w:rFonts w:ascii="Calibri" w:hAnsi="Calibri" w:eastAsia="宋体" w:cs="黑体"/>
+          <w:kern w:val="2"/>
+          <w:szCs w:val="21"/>
+          <w:lang w:val="en-US" w:eastAsia="zh-CN" w:bidi="ar-SA"/>
+        </w:rPr>
+        <w:t>16</w:t>
+      </w:r>
+      <w:r>
+        <w:rPr>
+          <w:rFonts w:ascii="Calibri" w:hAnsi="Calibri" w:eastAsia="宋体" w:cs="黑体"/>
+          <w:kern w:val="2"/>
+          <w:szCs w:val="21"/>
+          <w:lang w:val="en-US" w:eastAsia="zh-CN" w:bidi="ar-SA"/>
+        </w:rPr>
+        <w:fldChar w:fldCharType="end"/>
+      </w:r>
+      <w:r>
+        <w:rPr>
+          <w:rFonts w:hint="eastAsia" w:ascii="Calibri" w:hAnsi="Calibri" w:eastAsia="宋体" w:cs="黑体"/>
+          <w:kern w:val="2"/>
+          <w:szCs w:val="21"/>
+          <w:lang w:val="en-US" w:eastAsia="zh-CN" w:bidi="ar-SA"/>
+        </w:rPr>
+        <w:fldChar w:fldCharType="end"/>
+      </w:r>
+    </w:p>
+    <w:p>
+      <w:pPr>
+        <w:pStyle w:val="28"/>
+        <w:tabs>
+          <w:tab w:val="right" w:leader="dot" w:pos="8306"/>
+        </w:tabs>
+        <w:rPr>
+          <w:rFonts w:ascii="Calibri" w:hAnsi="Calibri" w:eastAsia="宋体" w:cs="黑体"/>
+          <w:kern w:val="2"/>
+          <w:szCs w:val="21"/>
+          <w:lang w:val="en-US" w:eastAsia="zh-CN" w:bidi="ar-SA"/>
+        </w:rPr>
+      </w:pPr>
+      <w:r>
+        <w:rPr>
+          <w:rFonts w:hint="eastAsia" w:ascii="Calibri" w:hAnsi="Calibri" w:eastAsia="宋体" w:cs="黑体"/>
+          <w:kern w:val="2"/>
+          <w:szCs w:val="21"/>
+          <w:lang w:val="en-US" w:eastAsia="zh-CN" w:bidi="ar-SA"/>
+        </w:rPr>
+        <w:fldChar w:fldCharType="begin"/>
+      </w:r>
+      <w:r>
+        <w:rPr>
+          <w:rFonts w:hint="eastAsia" w:ascii="Calibri" w:hAnsi="Calibri" w:eastAsia="宋体" w:cs="黑体"/>
+          <w:kern w:val="2"/>
+          <w:szCs w:val="21"/>
+          <w:lang w:val="en-US" w:eastAsia="zh-CN" w:bidi="ar-SA"/>
+        </w:rPr>
+        <w:instrText xml:space="preserve"> HYPERLINK \l _Toc6338 </w:instrText>
+      </w:r>
+      <w:r>
+        <w:rPr>
+          <w:rFonts w:hint="eastAsia" w:ascii="Calibri" w:hAnsi="Calibri" w:eastAsia="宋体" w:cs="黑体"/>
+          <w:kern w:val="2"/>
+          <w:szCs w:val="21"/>
+          <w:lang w:val="en-US" w:eastAsia="zh-CN" w:bidi="ar-SA"/>
+        </w:rPr>
+        <w:fldChar w:fldCharType="separate"/>
+      </w:r>
+      <w:r>
+        <w:rPr>
+          <w:rFonts w:hint="eastAsia" w:ascii="Calibri" w:hAnsi="Calibri" w:eastAsia="宋体" w:cs="黑体"/>
+          <w:kern w:val="2"/>
+          <w:szCs w:val="21"/>
+          <w:lang w:val="en-US" w:eastAsia="zh-CN" w:bidi="ar-SA"/>
+        </w:rPr>
+        <w:t>12.1.功能测试</w:t>
+      </w:r>
+      <w:r>
+        <w:rPr>
+          <w:rFonts w:ascii="Calibri" w:hAnsi="Calibri" w:eastAsia="宋体" w:cs="黑体"/>
+          <w:kern w:val="2"/>
+          <w:szCs w:val="21"/>
+          <w:lang w:val="en-US" w:eastAsia="zh-CN" w:bidi="ar-SA"/>
+        </w:rPr>
+        <w:tab/>
+      </w:r>
+      <w:r>
+        <w:rPr>
+          <w:rFonts w:ascii="Calibri" w:hAnsi="Calibri" w:eastAsia="宋体" w:cs="黑体"/>
+          <w:kern w:val="2"/>
+          <w:szCs w:val="21"/>
+          <w:lang w:val="en-US" w:eastAsia="zh-CN" w:bidi="ar-SA"/>
+        </w:rPr>
+        <w:fldChar w:fldCharType="begin"/>
+      </w:r>
+      <w:r>
+        <w:rPr>
+          <w:rFonts w:ascii="Calibri" w:hAnsi="Calibri" w:eastAsia="宋体" w:cs="黑体"/>
+          <w:kern w:val="2"/>
+          <w:szCs w:val="21"/>
+          <w:lang w:val="en-US" w:eastAsia="zh-CN" w:bidi="ar-SA"/>
+        </w:rPr>
+        <w:instrText xml:space="preserve"> PAGEREF _Toc6338 </w:instrText>
+      </w:r>
+      <w:r>
+        <w:rPr>
+          <w:rFonts w:ascii="Calibri" w:hAnsi="Calibri" w:eastAsia="宋体" w:cs="黑体"/>
+          <w:kern w:val="2"/>
+          <w:szCs w:val="21"/>
+          <w:lang w:val="en-US" w:eastAsia="zh-CN" w:bidi="ar-SA"/>
+        </w:rPr>
+        <w:fldChar w:fldCharType="separate"/>
+      </w:r>
+      <w:r>
+        <w:rPr>
+          <w:rFonts w:ascii="Calibri" w:hAnsi="Calibri" w:eastAsia="宋体" w:cs="黑体"/>
+          <w:kern w:val="2"/>
+          <w:szCs w:val="21"/>
+          <w:lang w:val="en-US" w:eastAsia="zh-CN" w:bidi="ar-SA"/>
+        </w:rPr>
+        <w:t>16</w:t>
+      </w:r>
+      <w:r>
+        <w:rPr>
+          <w:rFonts w:ascii="Calibri" w:hAnsi="Calibri" w:eastAsia="宋体" w:cs="黑体"/>
+          <w:kern w:val="2"/>
+          <w:szCs w:val="21"/>
+          <w:lang w:val="en-US" w:eastAsia="zh-CN" w:bidi="ar-SA"/>
+        </w:rPr>
+        <w:fldChar w:fldCharType="end"/>
+      </w:r>
+      <w:r>
+        <w:rPr>
+          <w:rFonts w:hint="eastAsia" w:ascii="Calibri" w:hAnsi="Calibri" w:eastAsia="宋体" w:cs="黑体"/>
+          <w:kern w:val="2"/>
+          <w:szCs w:val="21"/>
+          <w:lang w:val="en-US" w:eastAsia="zh-CN" w:bidi="ar-SA"/>
+        </w:rPr>
+        <w:fldChar w:fldCharType="end"/>
+      </w:r>
+    </w:p>
+    <w:p>
+      <w:pPr>
+        <w:pStyle w:val="28"/>
+        <w:tabs>
+          <w:tab w:val="right" w:leader="dot" w:pos="8306"/>
+        </w:tabs>
+        <w:rPr>
+          <w:rFonts w:ascii="Calibri" w:hAnsi="Calibri" w:eastAsia="宋体" w:cs="黑体"/>
+          <w:kern w:val="2"/>
+          <w:szCs w:val="21"/>
+          <w:lang w:val="en-US" w:eastAsia="zh-CN" w:bidi="ar-SA"/>
+        </w:rPr>
+      </w:pPr>
+      <w:r>
+        <w:rPr>
+          <w:rFonts w:hint="eastAsia" w:ascii="Calibri" w:hAnsi="Calibri" w:eastAsia="宋体" w:cs="黑体"/>
+          <w:kern w:val="2"/>
+          <w:szCs w:val="21"/>
+          <w:lang w:val="en-US" w:eastAsia="zh-CN" w:bidi="ar-SA"/>
+        </w:rPr>
+        <w:fldChar w:fldCharType="begin"/>
+      </w:r>
+      <w:r>
+        <w:rPr>
+          <w:rFonts w:hint="eastAsia" w:ascii="Calibri" w:hAnsi="Calibri" w:eastAsia="宋体" w:cs="黑体"/>
+          <w:kern w:val="2"/>
+          <w:szCs w:val="21"/>
+          <w:lang w:val="en-US" w:eastAsia="zh-CN" w:bidi="ar-SA"/>
+        </w:rPr>
+        <w:instrText xml:space="preserve"> HYPERLINK \l _Toc17288 </w:instrText>
+      </w:r>
+      <w:r>
+        <w:rPr>
+          <w:rFonts w:hint="eastAsia" w:ascii="Calibri" w:hAnsi="Calibri" w:eastAsia="宋体" w:cs="黑体"/>
+          <w:kern w:val="2"/>
+          <w:szCs w:val="21"/>
+          <w:lang w:val="en-US" w:eastAsia="zh-CN" w:bidi="ar-SA"/>
+        </w:rPr>
+        <w:fldChar w:fldCharType="separate"/>
+      </w:r>
+      <w:r>
+        <w:rPr>
+          <w:rFonts w:hint="eastAsia" w:ascii="Calibri" w:hAnsi="Calibri" w:eastAsia="宋体" w:cs="黑体"/>
+          <w:kern w:val="2"/>
+          <w:szCs w:val="21"/>
+          <w:lang w:val="en-US" w:eastAsia="zh-CN" w:bidi="ar-SA"/>
+        </w:rPr>
+        <w:t>12.2.性能测试</w:t>
+      </w:r>
+      <w:r>
+        <w:rPr>
+          <w:rFonts w:ascii="Calibri" w:hAnsi="Calibri" w:eastAsia="宋体" w:cs="黑体"/>
+          <w:kern w:val="2"/>
+          <w:szCs w:val="21"/>
+          <w:lang w:val="en-US" w:eastAsia="zh-CN" w:bidi="ar-SA"/>
+        </w:rPr>
+        <w:tab/>
+      </w:r>
+      <w:r>
+        <w:rPr>
+          <w:rFonts w:ascii="Calibri" w:hAnsi="Calibri" w:eastAsia="宋体" w:cs="黑体"/>
+          <w:kern w:val="2"/>
+          <w:szCs w:val="21"/>
+          <w:lang w:val="en-US" w:eastAsia="zh-CN" w:bidi="ar-SA"/>
+        </w:rPr>
+        <w:fldChar w:fldCharType="begin"/>
+      </w:r>
+      <w:r>
+        <w:rPr>
+          <w:rFonts w:ascii="Calibri" w:hAnsi="Calibri" w:eastAsia="宋体" w:cs="黑体"/>
+          <w:kern w:val="2"/>
+          <w:szCs w:val="21"/>
+          <w:lang w:val="en-US" w:eastAsia="zh-CN" w:bidi="ar-SA"/>
+        </w:rPr>
+        <w:instrText xml:space="preserve"> PAGEREF _Toc17288 </w:instrText>
+      </w:r>
+      <w:r>
+        <w:rPr>
+          <w:rFonts w:ascii="Calibri" w:hAnsi="Calibri" w:eastAsia="宋体" w:cs="黑体"/>
+          <w:kern w:val="2"/>
+          <w:szCs w:val="21"/>
+          <w:lang w:val="en-US" w:eastAsia="zh-CN" w:bidi="ar-SA"/>
+        </w:rPr>
+        <w:fldChar w:fldCharType="separate"/>
+      </w:r>
+      <w:r>
+        <w:rPr>
+          <w:rFonts w:ascii="Calibri" w:hAnsi="Calibri" w:eastAsia="宋体" w:cs="黑体"/>
+          <w:kern w:val="2"/>
+          <w:szCs w:val="21"/>
+          <w:lang w:val="en-US" w:eastAsia="zh-CN" w:bidi="ar-SA"/>
+        </w:rPr>
+        <w:t>16</w:t>
+      </w:r>
+      <w:r>
+        <w:rPr>
+          <w:rFonts w:ascii="Calibri" w:hAnsi="Calibri" w:eastAsia="宋体" w:cs="黑体"/>
+          <w:kern w:val="2"/>
+          <w:szCs w:val="21"/>
+          <w:lang w:val="en-US" w:eastAsia="zh-CN" w:bidi="ar-SA"/>
+        </w:rPr>
+        <w:fldChar w:fldCharType="end"/>
+      </w:r>
+      <w:r>
+        <w:rPr>
+          <w:rFonts w:hint="eastAsia" w:ascii="Calibri" w:hAnsi="Calibri" w:eastAsia="宋体" w:cs="黑体"/>
+          <w:kern w:val="2"/>
+          <w:szCs w:val="21"/>
+          <w:lang w:val="en-US" w:eastAsia="zh-CN" w:bidi="ar-SA"/>
+        </w:rPr>
+        <w:fldChar w:fldCharType="end"/>
+      </w:r>
+    </w:p>
+    <w:p>
+      <w:pPr>
+        <w:pStyle w:val="28"/>
+        <w:tabs>
+          <w:tab w:val="right" w:leader="dot" w:pos="8306"/>
+        </w:tabs>
+        <w:rPr>
+          <w:rFonts w:ascii="Calibri" w:hAnsi="Calibri" w:eastAsia="宋体" w:cs="黑体"/>
+          <w:kern w:val="2"/>
+          <w:szCs w:val="21"/>
+          <w:lang w:val="en-US" w:eastAsia="zh-CN" w:bidi="ar-SA"/>
+        </w:rPr>
+      </w:pPr>
+      <w:r>
+        <w:rPr>
+          <w:rFonts w:hint="eastAsia" w:ascii="Calibri" w:hAnsi="Calibri" w:eastAsia="宋体" w:cs="黑体"/>
+          <w:kern w:val="2"/>
+          <w:szCs w:val="21"/>
+          <w:lang w:val="en-US" w:eastAsia="zh-CN" w:bidi="ar-SA"/>
+        </w:rPr>
+        <w:fldChar w:fldCharType="begin"/>
+      </w:r>
+      <w:r>
+        <w:rPr>
+          <w:rFonts w:hint="eastAsia" w:ascii="Calibri" w:hAnsi="Calibri" w:eastAsia="宋体" w:cs="黑体"/>
+          <w:kern w:val="2"/>
+          <w:szCs w:val="21"/>
+          <w:lang w:val="en-US" w:eastAsia="zh-CN" w:bidi="ar-SA"/>
+        </w:rPr>
+        <w:instrText xml:space="preserve"> HYPERLINK \l _Toc27913 </w:instrText>
+      </w:r>
+      <w:r>
+        <w:rPr>
+          <w:rFonts w:hint="eastAsia" w:ascii="Calibri" w:hAnsi="Calibri" w:eastAsia="宋体" w:cs="黑体"/>
+          <w:kern w:val="2"/>
+          <w:szCs w:val="21"/>
+          <w:lang w:val="en-US" w:eastAsia="zh-CN" w:bidi="ar-SA"/>
+        </w:rPr>
+        <w:fldChar w:fldCharType="separate"/>
+      </w:r>
+      <w:r>
+        <w:rPr>
+          <w:rFonts w:hint="eastAsia" w:ascii="Calibri" w:hAnsi="Calibri" w:eastAsia="宋体" w:cs="黑体"/>
+          <w:kern w:val="2"/>
+          <w:szCs w:val="21"/>
+          <w:lang w:val="en-US" w:eastAsia="zh-CN" w:bidi="ar-SA"/>
+        </w:rPr>
+        <w:t>12.3.边界测试</w:t>
+      </w:r>
+      <w:r>
+        <w:rPr>
+          <w:rFonts w:ascii="Calibri" w:hAnsi="Calibri" w:eastAsia="宋体" w:cs="黑体"/>
+          <w:kern w:val="2"/>
+          <w:szCs w:val="21"/>
+          <w:lang w:val="en-US" w:eastAsia="zh-CN" w:bidi="ar-SA"/>
+        </w:rPr>
+        <w:tab/>
+      </w:r>
+      <w:r>
+        <w:rPr>
+          <w:rFonts w:ascii="Calibri" w:hAnsi="Calibri" w:eastAsia="宋体" w:cs="黑体"/>
+          <w:kern w:val="2"/>
+          <w:szCs w:val="21"/>
+          <w:lang w:val="en-US" w:eastAsia="zh-CN" w:bidi="ar-SA"/>
+        </w:rPr>
+        <w:fldChar w:fldCharType="begin"/>
+      </w:r>
+      <w:r>
+        <w:rPr>
+          <w:rFonts w:ascii="Calibri" w:hAnsi="Calibri" w:eastAsia="宋体" w:cs="黑体"/>
+          <w:kern w:val="2"/>
+          <w:szCs w:val="21"/>
+          <w:lang w:val="en-US" w:eastAsia="zh-CN" w:bidi="ar-SA"/>
+        </w:rPr>
+        <w:instrText xml:space="preserve"> PAGEREF _Toc27913 </w:instrText>
+      </w:r>
+      <w:r>
+        <w:rPr>
+          <w:rFonts w:ascii="Calibri" w:hAnsi="Calibri" w:eastAsia="宋体" w:cs="黑体"/>
+          <w:kern w:val="2"/>
+          <w:szCs w:val="21"/>
+          <w:lang w:val="en-US" w:eastAsia="zh-CN" w:bidi="ar-SA"/>
+        </w:rPr>
+        <w:fldChar w:fldCharType="separate"/>
+      </w:r>
+      <w:r>
+        <w:rPr>
+          <w:rFonts w:ascii="Calibri" w:hAnsi="Calibri" w:eastAsia="宋体" w:cs="黑体"/>
+          <w:kern w:val="2"/>
+          <w:szCs w:val="21"/>
+          <w:lang w:val="en-US" w:eastAsia="zh-CN" w:bidi="ar-SA"/>
+        </w:rPr>
+        <w:t>16</w:t>
       </w:r>
       <w:r>
         <w:rPr>
@@ -4936,7 +5737,7 @@
           <w:lang w:val="en-US" w:eastAsia="zh-CN"/>
         </w:rPr>
       </w:pPr>
-      <w:bookmarkStart w:id="3" w:name="_Toc27691"/>
+      <w:bookmarkStart w:id="3" w:name="_Toc23669"/>
       <w:r>
         <w:rPr>
           <w:rFonts w:hint="eastAsia"/>
@@ -5090,7 +5891,7 @@
           <w:lang w:val="en-US" w:eastAsia="zh-CN"/>
         </w:rPr>
       </w:pPr>
-      <w:bookmarkStart w:id="4" w:name="_Toc4474"/>
+      <w:bookmarkStart w:id="4" w:name="_Toc32334"/>
       <w:r>
         <w:rPr>
           <w:rFonts w:hint="eastAsia"/>
@@ -5108,7 +5909,7 @@
           <w:lang w:val="en-US" w:eastAsia="zh-CN"/>
         </w:rPr>
       </w:pPr>
-      <w:bookmarkStart w:id="5" w:name="_Toc28613"/>
+      <w:bookmarkStart w:id="5" w:name="_Toc29750"/>
       <w:r>
         <w:rPr>
           <w:rFonts w:hint="eastAsia"/>
@@ -5249,7 +6050,7 @@
           <w:lang w:val="en-US" w:eastAsia="zh-CN"/>
         </w:rPr>
       </w:pPr>
-      <w:bookmarkStart w:id="6" w:name="_Toc14317"/>
+      <w:bookmarkStart w:id="6" w:name="_Toc15826"/>
       <w:r>
         <w:rPr>
           <w:rFonts w:hint="eastAsia"/>
@@ -5861,7 +6662,7 @@
           <w:lang w:val="en-US" w:eastAsia="zh-CN"/>
         </w:rPr>
       </w:pPr>
-      <w:bookmarkStart w:id="7" w:name="_Toc3401"/>
+      <w:bookmarkStart w:id="7" w:name="_Toc26096"/>
       <w:r>
         <w:rPr>
           <w:rFonts w:hint="eastAsia"/>
@@ -6163,7 +6964,7 @@
           <w:lang w:val="en-US" w:eastAsia="zh-CN"/>
         </w:rPr>
       </w:pPr>
-      <w:bookmarkStart w:id="8" w:name="_Toc16103"/>
+      <w:bookmarkStart w:id="8" w:name="_Toc2546"/>
       <w:r>
         <w:rPr>
           <w:rFonts w:hint="eastAsia"/>
@@ -6493,7 +7294,7 @@
           <w:lang w:val="en-US" w:eastAsia="zh-CN"/>
         </w:rPr>
       </w:pPr>
-      <w:bookmarkStart w:id="9" w:name="_Toc9067"/>
+      <w:bookmarkStart w:id="9" w:name="_Toc1862"/>
       <w:r>
         <w:rPr>
           <w:rFonts w:hint="eastAsia"/>
@@ -6669,7 +7470,7 @@
           <w:lang w:val="en-US" w:eastAsia="zh-CN"/>
         </w:rPr>
       </w:pPr>
-      <w:bookmarkStart w:id="10" w:name="_Toc7800"/>
+      <w:bookmarkStart w:id="10" w:name="_Toc22510"/>
       <w:r>
         <w:rPr>
           <w:rFonts w:hint="eastAsia"/>
@@ -6702,7 +7503,7 @@
           <w:lang w:val="en-US" w:eastAsia="zh-CN"/>
         </w:rPr>
       </w:pPr>
-      <w:bookmarkStart w:id="11" w:name="_Toc13688"/>
+      <w:bookmarkStart w:id="11" w:name="_Toc15867"/>
       <w:r>
         <w:rPr>
           <w:rFonts w:hint="eastAsia"/>
@@ -6735,7 +7536,7 @@
           <w:lang w:val="en-US" w:eastAsia="zh-CN"/>
         </w:rPr>
       </w:pPr>
-      <w:bookmarkStart w:id="12" w:name="_Toc4653"/>
+      <w:bookmarkStart w:id="12" w:name="_Toc11765"/>
       <w:r>
         <w:rPr>
           <w:rFonts w:hint="eastAsia"/>
@@ -6768,7 +7569,7 @@
           <w:lang w:val="en-US" w:eastAsia="zh-CN"/>
         </w:rPr>
       </w:pPr>
-      <w:bookmarkStart w:id="13" w:name="_Toc10334"/>
+      <w:bookmarkStart w:id="13" w:name="_Toc14613"/>
       <w:r>
         <w:rPr>
           <w:rFonts w:hint="eastAsia"/>
@@ -6801,7 +7602,7 @@
           <w:lang w:val="en-US" w:eastAsia="zh-CN"/>
         </w:rPr>
       </w:pPr>
-      <w:bookmarkStart w:id="14" w:name="_Toc27788"/>
+      <w:bookmarkStart w:id="14" w:name="_Toc579"/>
       <w:r>
         <w:rPr>
           <w:rFonts w:hint="eastAsia"/>
@@ -6882,7 +7683,7 @@
           <w:lang w:val="en-US" w:eastAsia="zh-CN"/>
         </w:rPr>
       </w:pPr>
-      <w:bookmarkStart w:id="15" w:name="_Toc10411"/>
+      <w:bookmarkStart w:id="15" w:name="_Toc13308"/>
       <w:r>
         <w:rPr>
           <w:rFonts w:hint="eastAsia"/>
@@ -7063,7 +7864,7 @@
           <w:lang w:val="en-US" w:eastAsia="zh-CN"/>
         </w:rPr>
       </w:pPr>
-      <w:bookmarkStart w:id="16" w:name="_Toc17286"/>
+      <w:bookmarkStart w:id="16" w:name="_Toc20532"/>
       <w:r>
         <w:rPr>
           <w:rFonts w:hint="eastAsia"/>
@@ -8293,7 +9094,7 @@
           <w:lang w:val="en-US" w:eastAsia="zh-CN"/>
         </w:rPr>
       </w:pPr>
-      <w:bookmarkStart w:id="17" w:name="_Toc2496"/>
+      <w:bookmarkStart w:id="17" w:name="_Toc7125"/>
       <w:r>
         <w:rPr>
           <w:rFonts w:hint="eastAsia"/>
@@ -8938,7 +9739,7 @@
           <w:lang w:val="en-US" w:eastAsia="zh-CN"/>
         </w:rPr>
       </w:pPr>
-      <w:bookmarkStart w:id="18" w:name="_Toc9563"/>
+      <w:bookmarkStart w:id="18" w:name="_Toc31430"/>
       <w:r>
         <w:rPr>
           <w:rFonts w:hint="eastAsia"/>
@@ -8964,7 +9765,7 @@
           <w:lang w:val="en-US" w:eastAsia="zh-CN"/>
         </w:rPr>
       </w:pPr>
-      <w:bookmarkStart w:id="19" w:name="_Toc12191"/>
+      <w:bookmarkStart w:id="19" w:name="_Toc28773"/>
       <w:r>
         <w:rPr>
           <w:rFonts w:hint="eastAsia"/>
@@ -8990,7 +9791,7 @@
           <w:lang w:val="en-US" w:eastAsia="zh-CN"/>
         </w:rPr>
       </w:pPr>
-      <w:bookmarkStart w:id="20" w:name="_Toc16838"/>
+      <w:bookmarkStart w:id="20" w:name="_Toc4199"/>
       <w:r>
         <w:rPr>
           <w:rFonts w:hint="eastAsia"/>
@@ -9016,7 +9817,7 @@
           <w:lang w:val="en-US" w:eastAsia="zh-CN"/>
         </w:rPr>
       </w:pPr>
-      <w:bookmarkStart w:id="21" w:name="_Toc24552"/>
+      <w:bookmarkStart w:id="21" w:name="_Toc17716"/>
       <w:r>
         <w:rPr>
           <w:rFonts w:hint="eastAsia"/>
@@ -9049,7 +9850,7 @@
           <w:lang w:val="en-US" w:eastAsia="zh-CN"/>
         </w:rPr>
       </w:pPr>
-      <w:bookmarkStart w:id="22" w:name="_Toc4463"/>
+      <w:bookmarkStart w:id="22" w:name="_Toc25092"/>
       <w:r>
         <w:rPr>
           <w:rFonts w:hint="eastAsia"/>
@@ -9067,7 +9868,7 @@
           <w:lang w:val="en-US" w:eastAsia="zh-CN"/>
         </w:rPr>
       </w:pPr>
-      <w:bookmarkStart w:id="23" w:name="_Toc31750"/>
+      <w:bookmarkStart w:id="23" w:name="_Toc11482"/>
       <w:r>
         <w:rPr>
           <w:rFonts w:hint="eastAsia"/>
@@ -9550,7 +10351,7 @@
           <w:lang w:val="en-US" w:eastAsia="zh-CN"/>
         </w:rPr>
       </w:pPr>
-      <w:bookmarkStart w:id="24" w:name="_Toc5612"/>
+      <w:bookmarkStart w:id="24" w:name="_Toc12209"/>
       <w:r>
         <w:rPr>
           <w:rFonts w:hint="eastAsia"/>
@@ -9639,7 +10440,7 @@
           <w:lang w:val="en-US" w:eastAsia="zh-CN"/>
         </w:rPr>
       </w:pPr>
-      <w:bookmarkStart w:id="25" w:name="_Toc30119"/>
+      <w:bookmarkStart w:id="25" w:name="_Toc26518"/>
       <w:r>
         <w:rPr>
           <w:rFonts w:hint="eastAsia"/>
@@ -9673,7 +10474,7 @@
           <w:lang w:val="en-US" w:eastAsia="zh-CN"/>
         </w:rPr>
       </w:pPr>
-      <w:bookmarkStart w:id="26" w:name="_Toc24288"/>
+      <w:bookmarkStart w:id="26" w:name="_Toc32604"/>
       <w:r>
         <w:rPr>
           <w:rFonts w:hint="eastAsia"/>
@@ -9699,7 +10500,7 @@
           <w:lang w:val="en-US" w:eastAsia="zh-CN"/>
         </w:rPr>
       </w:pPr>
-      <w:bookmarkStart w:id="27" w:name="_Toc6117"/>
+      <w:bookmarkStart w:id="27" w:name="_Toc14230"/>
       <w:r>
         <w:rPr>
           <w:rFonts w:hint="eastAsia"/>
@@ -9725,7 +10526,7 @@
           <w:lang w:val="en-US" w:eastAsia="zh-CN"/>
         </w:rPr>
       </w:pPr>
-      <w:bookmarkStart w:id="28" w:name="_Toc9463"/>
+      <w:bookmarkStart w:id="28" w:name="_Toc5749"/>
       <w:r>
         <w:rPr>
           <w:rFonts w:hint="eastAsia"/>
@@ -9743,7 +10544,7 @@
           <w:lang w:val="en-US" w:eastAsia="zh-CN"/>
         </w:rPr>
       </w:pPr>
-      <w:bookmarkStart w:id="29" w:name="_Toc21200"/>
+      <w:bookmarkStart w:id="29" w:name="_Toc4258"/>
       <w:r>
         <w:rPr>
           <w:rFonts w:hint="eastAsia"/>
@@ -9776,7 +10577,7 @@
           <w:lang w:val="en-US" w:eastAsia="zh-CN"/>
         </w:rPr>
       </w:pPr>
-      <w:bookmarkStart w:id="30" w:name="_Toc4554"/>
+      <w:bookmarkStart w:id="30" w:name="_Toc5484"/>
       <w:r>
         <w:rPr>
           <w:rFonts w:hint="eastAsia"/>
@@ -9845,7 +10646,7 @@
           <w:lang w:val="en-US" w:eastAsia="zh-CN"/>
         </w:rPr>
       </w:pPr>
-      <w:bookmarkStart w:id="31" w:name="_Toc25659"/>
+      <w:bookmarkStart w:id="31" w:name="_Toc17931"/>
       <w:r>
         <w:rPr>
           <w:rFonts w:hint="eastAsia"/>
@@ -9950,7 +10751,7 @@
           <w:lang w:val="en-US" w:eastAsia="zh-CN"/>
         </w:rPr>
       </w:pPr>
-      <w:bookmarkStart w:id="32" w:name="_Toc17403"/>
+      <w:bookmarkStart w:id="32" w:name="_Toc27756"/>
       <w:r>
         <w:rPr>
           <w:rFonts w:hint="eastAsia"/>
@@ -9976,7 +10777,7 @@
           <w:lang w:val="en-US" w:eastAsia="zh-CN"/>
         </w:rPr>
       </w:pPr>
-      <w:bookmarkStart w:id="33" w:name="_Toc20471"/>
+      <w:bookmarkStart w:id="33" w:name="_Toc12545"/>
       <w:r>
         <w:rPr>
           <w:rFonts w:hint="eastAsia"/>
@@ -9994,7 +10795,7 @@
           <w:lang w:val="en-US" w:eastAsia="zh-CN"/>
         </w:rPr>
       </w:pPr>
-      <w:bookmarkStart w:id="34" w:name="_Toc22782"/>
+      <w:bookmarkStart w:id="34" w:name="_Toc23241"/>
       <w:r>
         <w:rPr>
           <w:rFonts w:hint="eastAsia"/>
@@ -10463,7 +11264,7 @@
           <w:lang w:val="en-US" w:eastAsia="zh-CN"/>
         </w:rPr>
       </w:pPr>
-      <w:bookmarkStart w:id="35" w:name="_Toc27363"/>
+      <w:bookmarkStart w:id="35" w:name="_Toc23240"/>
       <w:r>
         <w:rPr>
           <w:rFonts w:hint="eastAsia"/>
@@ -10489,7 +11290,7 @@
           <w:lang w:val="en-US" w:eastAsia="zh-CN"/>
         </w:rPr>
       </w:pPr>
-      <w:bookmarkStart w:id="36" w:name="_Toc21107"/>
+      <w:bookmarkStart w:id="36" w:name="_Toc30452"/>
       <w:r>
         <w:rPr>
           <w:rFonts w:hint="eastAsia"/>
@@ -10518,20 +11319,262 @@
     <w:p>
       <w:pPr>
         <w:pStyle w:val="2"/>
-        <w:rPr>
-          <w:rFonts w:hint="eastAsia"/>
-          <w:lang w:val="en-US" w:eastAsia="zh-CN"/>
-        </w:rPr>
-      </w:pPr>
-      <w:bookmarkStart w:id="37" w:name="_Toc6008"/>
-      <w:r>
-        <w:rPr>
-          <w:rFonts w:hint="eastAsia"/>
-          <w:lang w:val="en-US" w:eastAsia="zh-CN"/>
-        </w:rPr>
-        <w:t>11.遗留问题</w:t>
+        <w:numPr>
+          <w:ilvl w:val="0"/>
+          <w:numId w:val="26"/>
+        </w:numPr>
+        <w:rPr>
+          <w:rFonts w:hint="eastAsia"/>
+          <w:lang w:val="en-US" w:eastAsia="zh-CN"/>
+        </w:rPr>
+      </w:pPr>
+      <w:bookmarkStart w:id="37" w:name="_Toc20834"/>
+      <w:r>
+        <w:rPr>
+          <w:rFonts w:hint="eastAsia"/>
+          <w:lang w:val="en-US" w:eastAsia="zh-CN"/>
+        </w:rPr>
+        <w:t>遗留问题</w:t>
       </w:r>
       <w:bookmarkEnd w:id="37"/>
+    </w:p>
+    <w:p>
+      <w:pPr>
+        <w:pStyle w:val="5"/>
+        <w:rPr>
+          <w:rFonts w:hint="eastAsia"/>
+          <w:lang w:val="en-US" w:eastAsia="zh-CN"/>
+        </w:rPr>
+      </w:pPr>
+      <w:bookmarkStart w:id="38" w:name="_Toc27379"/>
+      <w:r>
+        <w:rPr>
+          <w:rFonts w:hint="eastAsia"/>
+          <w:lang w:val="en-US" w:eastAsia="zh-CN"/>
+        </w:rPr>
+        <w:t>11.1Client收到response，是否需要寻找mark</w:t>
+      </w:r>
+      <w:bookmarkEnd w:id="38"/>
+    </w:p>
+    <w:p>
+      <w:pPr>
+        <w:rPr>
+          <w:rFonts w:hint="eastAsia"/>
+          <w:lang w:val="en-US" w:eastAsia="zh-CN"/>
+        </w:rPr>
+      </w:pPr>
+      <w:r>
+        <w:rPr>
+          <w:rFonts w:hint="eastAsia"/>
+          <w:lang w:val="en-US" w:eastAsia="zh-CN"/>
+        </w:rPr>
+        <w:t>Client收到response后，是否有必要，寻找第一个可用的mark，才认为找到了response header；</w:t>
+      </w:r>
+    </w:p>
+    <w:p>
+      <w:pPr>
+        <w:rPr>
+          <w:rFonts w:hint="eastAsia"/>
+          <w:lang w:val="en-US" w:eastAsia="zh-CN"/>
+        </w:rPr>
+      </w:pPr>
+      <w:r>
+        <w:rPr>
+          <w:rFonts w:hint="eastAsia"/>
+          <w:lang w:val="en-US" w:eastAsia="zh-CN"/>
+        </w:rPr>
+        <w:t>现在的处理逻辑，是发送了request之后，直接等待返回值，返回值到了，直接按照response header的格式进行解析，这样是基于对tcp的信赖，我认为已经足够了，但后续如果测试发现有时候有些数据的response并不是这样满足条件的，就需要更新这部分代码：</w:t>
+      </w:r>
+    </w:p>
+    <w:p>
+      <w:pPr>
+        <w:rPr>
+          <w:rFonts w:hint="eastAsia"/>
+          <w:lang w:val="en-US" w:eastAsia="zh-CN"/>
+        </w:rPr>
+      </w:pPr>
+      <w:r>
+        <w:rPr>
+          <w:rFonts w:hint="eastAsia"/>
+          <w:lang w:val="en-US" w:eastAsia="zh-CN"/>
+        </w:rPr>
+        <w:t>Recv到server发来的数据后，解密，之后查找mark，找到了才认为找到了一个response header；</w:t>
+      </w:r>
+    </w:p>
+    <w:p>
+      <w:pPr>
+        <w:rPr>
+          <w:rFonts w:hint="eastAsia"/>
+          <w:lang w:val="en-US" w:eastAsia="zh-CN"/>
+        </w:rPr>
+      </w:pPr>
+    </w:p>
+    <w:p>
+      <w:pPr>
+        <w:pStyle w:val="5"/>
+        <w:rPr>
+          <w:rFonts w:hint="eastAsia"/>
+          <w:lang w:val="en-US" w:eastAsia="zh-CN"/>
+        </w:rPr>
+      </w:pPr>
+      <w:bookmarkStart w:id="39" w:name="_Toc17056"/>
+      <w:r>
+        <w:rPr>
+          <w:rFonts w:hint="eastAsia"/>
+          <w:lang w:val="en-US" w:eastAsia="zh-CN"/>
+        </w:rPr>
+        <w:t>11.2Client发现读写server失败后的处理</w:t>
+      </w:r>
+      <w:bookmarkEnd w:id="39"/>
+    </w:p>
+    <w:p>
+      <w:pPr>
+        <w:rPr>
+          <w:rFonts w:hint="eastAsia"/>
+          <w:lang w:val="en-US" w:eastAsia="zh-CN"/>
+        </w:rPr>
+      </w:pPr>
+      <w:r>
+        <w:rPr>
+          <w:rFonts w:hint="eastAsia"/>
+          <w:lang w:val="en-US" w:eastAsia="zh-CN"/>
+        </w:rPr>
+        <w:t>Client发现server读写出现问题之后，应该怎么处理呢？</w:t>
+      </w:r>
+    </w:p>
+    <w:p>
+      <w:pPr>
+        <w:rPr>
+          <w:rFonts w:hint="eastAsia"/>
+          <w:lang w:val="en-US" w:eastAsia="zh-CN"/>
+        </w:rPr>
+      </w:pPr>
+      <w:r>
+        <w:rPr>
+          <w:rFonts w:hint="eastAsia"/>
+          <w:lang w:val="en-US" w:eastAsia="zh-CN"/>
+        </w:rPr>
+        <w:t>最好的体现，肯定是马上告知用户，然后轮询，一旦server重新上线，自动进行init操作，用户重新logIn，就可以又正常使用了。</w:t>
+      </w:r>
+    </w:p>
+    <w:p>
+      <w:pPr>
+        <w:rPr>
+          <w:rFonts w:hint="eastAsia"/>
+          <w:lang w:val="en-US" w:eastAsia="zh-CN"/>
+        </w:rPr>
+      </w:pPr>
+      <w:r>
+        <w:rPr>
+          <w:rFonts w:hint="eastAsia"/>
+          <w:lang w:val="en-US" w:eastAsia="zh-CN"/>
+        </w:rPr>
+        <w:t>这部分业务需要好好想想再实现。</w:t>
+      </w:r>
+    </w:p>
+    <w:p>
+      <w:pPr>
+        <w:rPr>
+          <w:rFonts w:hint="eastAsia"/>
+          <w:lang w:val="en-US" w:eastAsia="zh-CN"/>
+        </w:rPr>
+      </w:pPr>
+    </w:p>
+    <w:p>
+      <w:pPr>
+        <w:pStyle w:val="2"/>
+        <w:rPr>
+          <w:rFonts w:hint="eastAsia"/>
+          <w:lang w:val="en-US" w:eastAsia="zh-CN"/>
+        </w:rPr>
+      </w:pPr>
+      <w:bookmarkStart w:id="40" w:name="_Toc12715"/>
+      <w:r>
+        <w:rPr>
+          <w:rFonts w:hint="eastAsia"/>
+          <w:lang w:val="en-US" w:eastAsia="zh-CN"/>
+        </w:rPr>
+        <w:t>12.测试</w:t>
+      </w:r>
+      <w:bookmarkEnd w:id="40"/>
+    </w:p>
+    <w:p>
+      <w:pPr>
+        <w:pStyle w:val="5"/>
+        <w:rPr>
+          <w:rFonts w:hint="eastAsia"/>
+          <w:lang w:val="en-US" w:eastAsia="zh-CN"/>
+        </w:rPr>
+      </w:pPr>
+      <w:bookmarkStart w:id="41" w:name="_Toc6338"/>
+      <w:r>
+        <w:rPr>
+          <w:rFonts w:hint="eastAsia"/>
+          <w:lang w:val="en-US" w:eastAsia="zh-CN"/>
+        </w:rPr>
+        <w:t>12.1.功能测试</w:t>
+      </w:r>
+      <w:bookmarkEnd w:id="41"/>
+    </w:p>
+    <w:p>
+      <w:pPr>
+        <w:rPr>
+          <w:rFonts w:hint="eastAsia"/>
+          <w:lang w:val="en-US" w:eastAsia="zh-CN"/>
+        </w:rPr>
+      </w:pPr>
+    </w:p>
+    <w:p>
+      <w:pPr>
+        <w:pStyle w:val="5"/>
+        <w:rPr>
+          <w:rFonts w:hint="eastAsia"/>
+          <w:lang w:val="en-US" w:eastAsia="zh-CN"/>
+        </w:rPr>
+      </w:pPr>
+      <w:bookmarkStart w:id="42" w:name="_Toc17288"/>
+      <w:r>
+        <w:rPr>
+          <w:rFonts w:hint="eastAsia"/>
+          <w:lang w:val="en-US" w:eastAsia="zh-CN"/>
+        </w:rPr>
+        <w:t>12.2.性能测试</w:t>
+      </w:r>
+      <w:bookmarkEnd w:id="42"/>
+    </w:p>
+    <w:p>
+      <w:pPr>
+        <w:rPr>
+          <w:rFonts w:hint="eastAsia"/>
+          <w:lang w:val="en-US" w:eastAsia="zh-CN"/>
+        </w:rPr>
+      </w:pPr>
+    </w:p>
+    <w:p>
+      <w:pPr>
+        <w:pStyle w:val="5"/>
+        <w:rPr>
+          <w:rFonts w:hint="eastAsia"/>
+          <w:lang w:val="en-US" w:eastAsia="zh-CN"/>
+        </w:rPr>
+      </w:pPr>
+      <w:bookmarkStart w:id="43" w:name="_Toc27913"/>
+      <w:r>
+        <w:rPr>
+          <w:rFonts w:hint="eastAsia"/>
+          <w:lang w:val="en-US" w:eastAsia="zh-CN"/>
+        </w:rPr>
+        <w:t>12.3.边界测试</w:t>
+      </w:r>
+      <w:bookmarkEnd w:id="43"/>
+    </w:p>
+    <w:p>
+      <w:pPr>
+        <w:rPr>
+          <w:rFonts w:hint="eastAsia"/>
+          <w:lang w:val="en-US" w:eastAsia="zh-CN"/>
+        </w:rPr>
+      </w:pPr>
     </w:p>
     <w:p>
       <w:pPr>
@@ -10765,156 +11808,36 @@
       </w:rPr>
     </w:lvl>
   </w:abstractNum>
-  <w:abstractNum w:abstractNumId="3">
-    <w:nsid w:val="00000003"/>
-    <w:multiLevelType w:val="multilevel"/>
-    <w:tmpl w:val="00000003"/>
+  <w:abstractNum w:abstractNumId="11">
+    <w:nsid w:val="0000000B"/>
+    <w:multiLevelType w:val="singleLevel"/>
+    <w:tmpl w:val="0000000B"/>
     <w:lvl w:ilvl="0" w:tentative="1">
       <w:start w:val="1"/>
-      <w:numFmt w:val="decimalEnclosedCircleChinese"/>
+      <w:numFmt w:val="chineseCounting"/>
       <w:suff w:val="nothing"/>
-      <w:lvlText w:val="%1　"/>
-      <w:lvlJc w:val="left"/>
-      <w:pPr>
-        <w:ind w:left="0" w:firstLine="400"/>
+      <w:lvlText w:val="（%1）"/>
+      <w:lvlJc w:val="left"/>
+      <w:pPr>
+        <w:ind w:left="0" w:leftChars="0" w:firstLine="420" w:firstLineChars="0"/>
       </w:pPr>
       <w:rPr>
         <w:rFonts w:hint="eastAsia"/>
       </w:rPr>
     </w:lvl>
-    <w:lvl w:ilvl="1" w:tentative="1">
-      <w:start w:val="1"/>
-      <w:numFmt w:val="lowerLetter"/>
-      <w:lvlText w:val="%2)"/>
-      <w:lvlJc w:val="left"/>
-      <w:pPr>
-        <w:tabs>
-          <w:tab w:val="left" w:pos="840"/>
-        </w:tabs>
-        <w:ind w:left="840" w:hanging="420"/>
-      </w:pPr>
-      <w:rPr>
-        <w:rFonts w:hint="default"/>
-      </w:rPr>
-    </w:lvl>
-    <w:lvl w:ilvl="2" w:tentative="1">
-      <w:start w:val="1"/>
-      <w:numFmt w:val="lowerRoman"/>
-      <w:lvlText w:val="%3."/>
-      <w:lvlJc w:val="left"/>
-      <w:pPr>
-        <w:tabs>
-          <w:tab w:val="left" w:pos="1260"/>
-        </w:tabs>
-        <w:ind w:left="1260" w:hanging="420"/>
-      </w:pPr>
-      <w:rPr>
-        <w:rFonts w:hint="default"/>
-      </w:rPr>
-    </w:lvl>
-    <w:lvl w:ilvl="3" w:tentative="1">
-      <w:start w:val="1"/>
-      <w:numFmt w:val="decimal"/>
-      <w:lvlText w:val="%4."/>
-      <w:lvlJc w:val="left"/>
-      <w:pPr>
-        <w:tabs>
-          <w:tab w:val="left" w:pos="1680"/>
-        </w:tabs>
-        <w:ind w:left="1680" w:hanging="420"/>
-      </w:pPr>
-      <w:rPr>
-        <w:rFonts w:hint="default"/>
-      </w:rPr>
-    </w:lvl>
-    <w:lvl w:ilvl="4" w:tentative="1">
-      <w:start w:val="1"/>
-      <w:numFmt w:val="lowerLetter"/>
-      <w:lvlText w:val="%5)"/>
-      <w:lvlJc w:val="left"/>
-      <w:pPr>
-        <w:tabs>
-          <w:tab w:val="left" w:pos="2100"/>
-        </w:tabs>
-        <w:ind w:left="2100" w:hanging="420"/>
-      </w:pPr>
-      <w:rPr>
-        <w:rFonts w:hint="default"/>
-      </w:rPr>
-    </w:lvl>
-    <w:lvl w:ilvl="5" w:tentative="1">
-      <w:start w:val="1"/>
-      <w:numFmt w:val="lowerRoman"/>
-      <w:lvlText w:val="%6."/>
-      <w:lvlJc w:val="left"/>
-      <w:pPr>
-        <w:tabs>
-          <w:tab w:val="left" w:pos="2520"/>
-        </w:tabs>
-        <w:ind w:left="2520" w:hanging="420"/>
-      </w:pPr>
-      <w:rPr>
-        <w:rFonts w:hint="default"/>
-      </w:rPr>
-    </w:lvl>
-    <w:lvl w:ilvl="6" w:tentative="1">
-      <w:start w:val="1"/>
-      <w:numFmt w:val="decimal"/>
-      <w:lvlText w:val="%7."/>
-      <w:lvlJc w:val="left"/>
-      <w:pPr>
-        <w:tabs>
-          <w:tab w:val="left" w:pos="2940"/>
-        </w:tabs>
-        <w:ind w:left="2940" w:hanging="420"/>
-      </w:pPr>
-      <w:rPr>
-        <w:rFonts w:hint="default"/>
-      </w:rPr>
-    </w:lvl>
-    <w:lvl w:ilvl="7" w:tentative="1">
-      <w:start w:val="1"/>
-      <w:numFmt w:val="lowerLetter"/>
-      <w:lvlText w:val="%8)"/>
-      <w:lvlJc w:val="left"/>
-      <w:pPr>
-        <w:tabs>
-          <w:tab w:val="left" w:pos="3360"/>
-        </w:tabs>
-        <w:ind w:left="3360" w:hanging="420"/>
-      </w:pPr>
-      <w:rPr>
-        <w:rFonts w:hint="default"/>
-      </w:rPr>
-    </w:lvl>
-    <w:lvl w:ilvl="8" w:tentative="1">
-      <w:start w:val="1"/>
-      <w:numFmt w:val="lowerRoman"/>
-      <w:lvlText w:val="%9."/>
-      <w:lvlJc w:val="left"/>
-      <w:pPr>
-        <w:tabs>
-          <w:tab w:val="left" w:pos="3780"/>
-        </w:tabs>
-        <w:ind w:left="3780" w:hanging="420"/>
-      </w:pPr>
-      <w:rPr>
-        <w:rFonts w:hint="default"/>
-      </w:rPr>
-    </w:lvl>
   </w:abstractNum>
-  <w:abstractNum w:abstractNumId="9">
-    <w:nsid w:val="00000009"/>
+  <w:abstractNum w:abstractNumId="12">
+    <w:nsid w:val="0000000C"/>
     <w:multiLevelType w:val="singleLevel"/>
-    <w:tmpl w:val="00000009"/>
+    <w:tmpl w:val="0000000C"/>
     <w:lvl w:ilvl="0" w:tentative="1">
       <w:start w:val="1"/>
       <w:numFmt w:val="bullet"/>
-      <w:lvlText w:val=""/>
-      <w:lvlJc w:val="left"/>
-      <w:pPr>
-        <w:tabs>
-          <w:tab w:val="left" w:pos="840"/>
+      <w:lvlText w:val=""/>
+      <w:lvlJc w:val="left"/>
+      <w:pPr>
+        <w:tabs>
+          <w:tab w:val="left" w:pos="420"/>
         </w:tabs>
         <w:ind w:left="420" w:hanging="420"/>
       </w:pPr>
@@ -10936,7 +11859,7 @@
         <w:tabs>
           <w:tab w:val="left" w:pos="845"/>
         </w:tabs>
-        <w:ind w:left="425" w:hanging="425"/>
+        <w:ind w:left="425" w:leftChars="0" w:hanging="425" w:firstLineChars="0"/>
       </w:pPr>
       <w:rPr>
         <w:rFonts w:hint="default"/>
@@ -10951,7 +11874,7 @@
         <w:tabs>
           <w:tab w:val="left" w:pos="840"/>
         </w:tabs>
-        <w:ind w:left="840" w:hanging="420"/>
+        <w:ind w:left="840" w:leftChars="0" w:hanging="420" w:firstLineChars="0"/>
       </w:pPr>
       <w:rPr>
         <w:rFonts w:hint="default"/>
@@ -10966,7 +11889,7 @@
         <w:tabs>
           <w:tab w:val="left" w:pos="1260"/>
         </w:tabs>
-        <w:ind w:left="1260" w:hanging="420"/>
+        <w:ind w:left="1260" w:leftChars="0" w:hanging="420" w:firstLineChars="0"/>
       </w:pPr>
       <w:rPr>
         <w:rFonts w:hint="default"/>
@@ -10981,7 +11904,7 @@
         <w:tabs>
           <w:tab w:val="left" w:pos="1680"/>
         </w:tabs>
-        <w:ind w:left="1680" w:hanging="420"/>
+        <w:ind w:left="1680" w:leftChars="0" w:hanging="420" w:firstLineChars="0"/>
       </w:pPr>
       <w:rPr>
         <w:rFonts w:hint="default"/>
@@ -10996,7 +11919,7 @@
         <w:tabs>
           <w:tab w:val="left" w:pos="2100"/>
         </w:tabs>
-        <w:ind w:left="2100" w:hanging="420"/>
+        <w:ind w:left="2100" w:leftChars="0" w:hanging="420" w:firstLineChars="0"/>
       </w:pPr>
       <w:rPr>
         <w:rFonts w:hint="default"/>
@@ -11011,7 +11934,7 @@
         <w:tabs>
           <w:tab w:val="left" w:pos="2520"/>
         </w:tabs>
-        <w:ind w:left="2520" w:hanging="420"/>
+        <w:ind w:left="2520" w:leftChars="0" w:hanging="420" w:firstLineChars="0"/>
       </w:pPr>
       <w:rPr>
         <w:rFonts w:hint="default"/>
@@ -11026,7 +11949,7 @@
         <w:tabs>
           <w:tab w:val="left" w:pos="2940"/>
         </w:tabs>
-        <w:ind w:left="2940" w:hanging="420"/>
+        <w:ind w:left="2940" w:leftChars="0" w:hanging="420" w:firstLineChars="0"/>
       </w:pPr>
       <w:rPr>
         <w:rFonts w:hint="default"/>
@@ -11041,7 +11964,7 @@
         <w:tabs>
           <w:tab w:val="left" w:pos="3360"/>
         </w:tabs>
-        <w:ind w:left="3360" w:hanging="420"/>
+        <w:ind w:left="3360" w:leftChars="0" w:hanging="420" w:firstLineChars="0"/>
       </w:pPr>
       <w:rPr>
         <w:rFonts w:hint="default"/>
@@ -11056,7 +11979,7 @@
         <w:tabs>
           <w:tab w:val="left" w:pos="3780"/>
         </w:tabs>
-        <w:ind w:left="3780" w:hanging="420"/>
+        <w:ind w:left="3780" w:leftChars="0" w:hanging="420" w:firstLineChars="0"/>
       </w:pPr>
       <w:rPr>
         <w:rFonts w:hint="default"/>
@@ -11065,7 +11988,7 @@
   </w:abstractNum>
   <w:abstractNum w:abstractNumId="14">
     <w:nsid w:val="0000000E"/>
-    <w:multiLevelType w:val="singleLevel"/>
+    <w:multiLevelType w:val="multilevel"/>
     <w:tmpl w:val="0000000E"/>
     <w:lvl w:ilvl="0" w:tentative="1">
       <w:start w:val="1"/>
@@ -11074,9 +11997,129 @@
       <w:lvlJc w:val="left"/>
       <w:pPr>
         <w:tabs>
-          <w:tab w:val="left" w:pos="425"/>
+          <w:tab w:val="left" w:pos="845"/>
         </w:tabs>
         <w:ind w:left="425" w:hanging="425"/>
+      </w:pPr>
+      <w:rPr>
+        <w:rFonts w:hint="default"/>
+      </w:rPr>
+    </w:lvl>
+    <w:lvl w:ilvl="1" w:tentative="1">
+      <w:start w:val="1"/>
+      <w:numFmt w:val="lowerLetter"/>
+      <w:lvlText w:val="%2)"/>
+      <w:lvlJc w:val="left"/>
+      <w:pPr>
+        <w:tabs>
+          <w:tab w:val="left" w:pos="840"/>
+        </w:tabs>
+        <w:ind w:left="840" w:hanging="420"/>
+      </w:pPr>
+      <w:rPr>
+        <w:rFonts w:hint="default"/>
+      </w:rPr>
+    </w:lvl>
+    <w:lvl w:ilvl="2" w:tentative="1">
+      <w:start w:val="1"/>
+      <w:numFmt w:val="lowerRoman"/>
+      <w:lvlText w:val="%3."/>
+      <w:lvlJc w:val="left"/>
+      <w:pPr>
+        <w:tabs>
+          <w:tab w:val="left" w:pos="1260"/>
+        </w:tabs>
+        <w:ind w:left="1260" w:hanging="420"/>
+      </w:pPr>
+      <w:rPr>
+        <w:rFonts w:hint="default"/>
+      </w:rPr>
+    </w:lvl>
+    <w:lvl w:ilvl="3" w:tentative="1">
+      <w:start w:val="1"/>
+      <w:numFmt w:val="decimal"/>
+      <w:lvlText w:val="%4."/>
+      <w:lvlJc w:val="left"/>
+      <w:pPr>
+        <w:tabs>
+          <w:tab w:val="left" w:pos="1680"/>
+        </w:tabs>
+        <w:ind w:left="1680" w:hanging="420"/>
+      </w:pPr>
+      <w:rPr>
+        <w:rFonts w:hint="default"/>
+      </w:rPr>
+    </w:lvl>
+    <w:lvl w:ilvl="4" w:tentative="1">
+      <w:start w:val="1"/>
+      <w:numFmt w:val="lowerLetter"/>
+      <w:lvlText w:val="%5)"/>
+      <w:lvlJc w:val="left"/>
+      <w:pPr>
+        <w:tabs>
+          <w:tab w:val="left" w:pos="2100"/>
+        </w:tabs>
+        <w:ind w:left="2100" w:hanging="420"/>
+      </w:pPr>
+      <w:rPr>
+        <w:rFonts w:hint="default"/>
+      </w:rPr>
+    </w:lvl>
+    <w:lvl w:ilvl="5" w:tentative="1">
+      <w:start w:val="1"/>
+      <w:numFmt w:val="lowerRoman"/>
+      <w:lvlText w:val="%6."/>
+      <w:lvlJc w:val="left"/>
+      <w:pPr>
+        <w:tabs>
+          <w:tab w:val="left" w:pos="2520"/>
+        </w:tabs>
+        <w:ind w:left="2520" w:hanging="420"/>
+      </w:pPr>
+      <w:rPr>
+        <w:rFonts w:hint="default"/>
+      </w:rPr>
+    </w:lvl>
+    <w:lvl w:ilvl="6" w:tentative="1">
+      <w:start w:val="1"/>
+      <w:numFmt w:val="decimal"/>
+      <w:lvlText w:val="%7."/>
+      <w:lvlJc w:val="left"/>
+      <w:pPr>
+        <w:tabs>
+          <w:tab w:val="left" w:pos="2940"/>
+        </w:tabs>
+        <w:ind w:left="2940" w:hanging="420"/>
+      </w:pPr>
+      <w:rPr>
+        <w:rFonts w:hint="default"/>
+      </w:rPr>
+    </w:lvl>
+    <w:lvl w:ilvl="7" w:tentative="1">
+      <w:start w:val="1"/>
+      <w:numFmt w:val="lowerLetter"/>
+      <w:lvlText w:val="%8)"/>
+      <w:lvlJc w:val="left"/>
+      <w:pPr>
+        <w:tabs>
+          <w:tab w:val="left" w:pos="3360"/>
+        </w:tabs>
+        <w:ind w:left="3360" w:hanging="420"/>
+      </w:pPr>
+      <w:rPr>
+        <w:rFonts w:hint="default"/>
+      </w:rPr>
+    </w:lvl>
+    <w:lvl w:ilvl="8" w:tentative="1">
+      <w:start w:val="1"/>
+      <w:numFmt w:val="lowerRoman"/>
+      <w:lvlText w:val="%9."/>
+      <w:lvlJc w:val="left"/>
+      <w:pPr>
+        <w:tabs>
+          <w:tab w:val="left" w:pos="3780"/>
+        </w:tabs>
+        <w:ind w:left="3780" w:hanging="420"/>
       </w:pPr>
       <w:rPr>
         <w:rFonts w:hint="default"/>
@@ -11096,7 +12139,7 @@
         <w:tabs>
           <w:tab w:val="left" w:pos="845"/>
         </w:tabs>
-        <w:ind w:left="425" w:leftChars="0" w:hanging="425" w:firstLineChars="0"/>
+        <w:ind w:left="425" w:hanging="425"/>
       </w:pPr>
       <w:rPr>
         <w:rFonts w:hint="default"/>
@@ -11111,7 +12154,7 @@
         <w:tabs>
           <w:tab w:val="left" w:pos="840"/>
         </w:tabs>
-        <w:ind w:left="840" w:leftChars="0" w:hanging="420" w:firstLineChars="0"/>
+        <w:ind w:left="840" w:hanging="420"/>
       </w:pPr>
       <w:rPr>
         <w:rFonts w:hint="default"/>
@@ -11126,7 +12169,7 @@
         <w:tabs>
           <w:tab w:val="left" w:pos="1260"/>
         </w:tabs>
-        <w:ind w:left="1260" w:leftChars="0" w:hanging="420" w:firstLineChars="0"/>
+        <w:ind w:left="1260" w:hanging="420"/>
       </w:pPr>
       <w:rPr>
         <w:rFonts w:hint="default"/>
@@ -11141,7 +12184,7 @@
         <w:tabs>
           <w:tab w:val="left" w:pos="1680"/>
         </w:tabs>
-        <w:ind w:left="1680" w:leftChars="0" w:hanging="420" w:firstLineChars="0"/>
+        <w:ind w:left="1680" w:hanging="420"/>
       </w:pPr>
       <w:rPr>
         <w:rFonts w:hint="default"/>
@@ -11156,7 +12199,7 @@
         <w:tabs>
           <w:tab w:val="left" w:pos="2100"/>
         </w:tabs>
-        <w:ind w:left="2100" w:leftChars="0" w:hanging="420" w:firstLineChars="0"/>
+        <w:ind w:left="2100" w:hanging="420"/>
       </w:pPr>
       <w:rPr>
         <w:rFonts w:hint="default"/>
@@ -11171,7 +12214,7 @@
         <w:tabs>
           <w:tab w:val="left" w:pos="2520"/>
         </w:tabs>
-        <w:ind w:left="2520" w:leftChars="0" w:hanging="420" w:firstLineChars="0"/>
+        <w:ind w:left="2520" w:hanging="420"/>
       </w:pPr>
       <w:rPr>
         <w:rFonts w:hint="default"/>
@@ -11186,7 +12229,7 @@
         <w:tabs>
           <w:tab w:val="left" w:pos="2940"/>
         </w:tabs>
-        <w:ind w:left="2940" w:leftChars="0" w:hanging="420" w:firstLineChars="0"/>
+        <w:ind w:left="2940" w:hanging="420"/>
       </w:pPr>
       <w:rPr>
         <w:rFonts w:hint="default"/>
@@ -11201,7 +12244,7 @@
         <w:tabs>
           <w:tab w:val="left" w:pos="3360"/>
         </w:tabs>
-        <w:ind w:left="3360" w:leftChars="0" w:hanging="420" w:firstLineChars="0"/>
+        <w:ind w:left="3360" w:hanging="420"/>
       </w:pPr>
       <w:rPr>
         <w:rFonts w:hint="default"/>
@@ -11216,7 +12259,7 @@
         <w:tabs>
           <w:tab w:val="left" w:pos="3780"/>
         </w:tabs>
-        <w:ind w:left="3780" w:leftChars="0" w:hanging="420" w:firstLineChars="0"/>
+        <w:ind w:left="3780" w:hanging="420"/>
       </w:pPr>
       <w:rPr>
         <w:rFonts w:hint="default"/>
@@ -11505,7 +12548,7 @@
   </w:abstractNum>
   <w:abstractNum w:abstractNumId="18">
     <w:nsid w:val="00000012"/>
-    <w:multiLevelType w:val="singleLevel"/>
+    <w:multiLevelType w:val="multilevel"/>
     <w:tmpl w:val="00000012"/>
     <w:lvl w:ilvl="0" w:tentative="1">
       <w:start w:val="1"/>
@@ -11516,7 +12559,127 @@
         <w:tabs>
           <w:tab w:val="left" w:pos="845"/>
         </w:tabs>
-        <w:ind w:left="425" w:leftChars="0" w:hanging="425" w:firstLineChars="0"/>
+        <w:ind w:left="425" w:hanging="425"/>
+      </w:pPr>
+      <w:rPr>
+        <w:rFonts w:hint="default"/>
+      </w:rPr>
+    </w:lvl>
+    <w:lvl w:ilvl="1" w:tentative="1">
+      <w:start w:val="1"/>
+      <w:numFmt w:val="lowerLetter"/>
+      <w:lvlText w:val="%2)"/>
+      <w:lvlJc w:val="left"/>
+      <w:pPr>
+        <w:tabs>
+          <w:tab w:val="left" w:pos="840"/>
+        </w:tabs>
+        <w:ind w:left="840" w:hanging="420"/>
+      </w:pPr>
+      <w:rPr>
+        <w:rFonts w:hint="default"/>
+      </w:rPr>
+    </w:lvl>
+    <w:lvl w:ilvl="2" w:tentative="1">
+      <w:start w:val="1"/>
+      <w:numFmt w:val="lowerRoman"/>
+      <w:lvlText w:val="%3."/>
+      <w:lvlJc w:val="left"/>
+      <w:pPr>
+        <w:tabs>
+          <w:tab w:val="left" w:pos="1260"/>
+        </w:tabs>
+        <w:ind w:left="1260" w:hanging="420"/>
+      </w:pPr>
+      <w:rPr>
+        <w:rFonts w:hint="default"/>
+      </w:rPr>
+    </w:lvl>
+    <w:lvl w:ilvl="3" w:tentative="1">
+      <w:start w:val="1"/>
+      <w:numFmt w:val="decimal"/>
+      <w:lvlText w:val="%4."/>
+      <w:lvlJc w:val="left"/>
+      <w:pPr>
+        <w:tabs>
+          <w:tab w:val="left" w:pos="1680"/>
+        </w:tabs>
+        <w:ind w:left="1680" w:hanging="420"/>
+      </w:pPr>
+      <w:rPr>
+        <w:rFonts w:hint="default"/>
+      </w:rPr>
+    </w:lvl>
+    <w:lvl w:ilvl="4" w:tentative="1">
+      <w:start w:val="1"/>
+      <w:numFmt w:val="lowerLetter"/>
+      <w:lvlText w:val="%5)"/>
+      <w:lvlJc w:val="left"/>
+      <w:pPr>
+        <w:tabs>
+          <w:tab w:val="left" w:pos="2100"/>
+        </w:tabs>
+        <w:ind w:left="2100" w:hanging="420"/>
+      </w:pPr>
+      <w:rPr>
+        <w:rFonts w:hint="default"/>
+      </w:rPr>
+    </w:lvl>
+    <w:lvl w:ilvl="5" w:tentative="1">
+      <w:start w:val="1"/>
+      <w:numFmt w:val="lowerRoman"/>
+      <w:lvlText w:val="%6."/>
+      <w:lvlJc w:val="left"/>
+      <w:pPr>
+        <w:tabs>
+          <w:tab w:val="left" w:pos="2520"/>
+        </w:tabs>
+        <w:ind w:left="2520" w:hanging="420"/>
+      </w:pPr>
+      <w:rPr>
+        <w:rFonts w:hint="default"/>
+      </w:rPr>
+    </w:lvl>
+    <w:lvl w:ilvl="6" w:tentative="1">
+      <w:start w:val="1"/>
+      <w:numFmt w:val="decimal"/>
+      <w:lvlText w:val="%7."/>
+      <w:lvlJc w:val="left"/>
+      <w:pPr>
+        <w:tabs>
+          <w:tab w:val="left" w:pos="2940"/>
+        </w:tabs>
+        <w:ind w:left="2940" w:hanging="420"/>
+      </w:pPr>
+      <w:rPr>
+        <w:rFonts w:hint="default"/>
+      </w:rPr>
+    </w:lvl>
+    <w:lvl w:ilvl="7" w:tentative="1">
+      <w:start w:val="1"/>
+      <w:numFmt w:val="lowerLetter"/>
+      <w:lvlText w:val="%8)"/>
+      <w:lvlJc w:val="left"/>
+      <w:pPr>
+        <w:tabs>
+          <w:tab w:val="left" w:pos="3360"/>
+        </w:tabs>
+        <w:ind w:left="3360" w:hanging="420"/>
+      </w:pPr>
+      <w:rPr>
+        <w:rFonts w:hint="default"/>
+      </w:rPr>
+    </w:lvl>
+    <w:lvl w:ilvl="8" w:tentative="1">
+      <w:start w:val="1"/>
+      <w:numFmt w:val="lowerRoman"/>
+      <w:lvlText w:val="%9."/>
+      <w:lvlJc w:val="left"/>
+      <w:pPr>
+        <w:tabs>
+          <w:tab w:val="left" w:pos="3780"/>
+        </w:tabs>
+        <w:ind w:left="3780" w:hanging="420"/>
       </w:pPr>
       <w:rPr>
         <w:rFonts w:hint="default"/>
@@ -11529,15 +12692,15 @@
     <w:tmpl w:val="00000013"/>
     <w:lvl w:ilvl="0" w:tentative="1">
       <w:start w:val="1"/>
-      <w:numFmt w:val="decimal"/>
+      <w:numFmt w:val="decimalEnclosedCircleChinese"/>
       <w:suff w:val="nothing"/>
-      <w:lvlText w:val="%1．"/>
+      <w:lvlText w:val="%1　"/>
       <w:lvlJc w:val="left"/>
       <w:pPr>
         <w:ind w:left="0" w:firstLine="400"/>
       </w:pPr>
       <w:rPr>
-        <w:rFonts w:hint="default"/>
+        <w:rFonts w:hint="eastAsia"/>
       </w:rPr>
     </w:lvl>
     <w:lvl w:ilvl="1" w:tentative="1">
@@ -11663,7 +12826,7 @@
   </w:abstractNum>
   <w:abstractNum w:abstractNumId="20">
     <w:nsid w:val="00000014"/>
-    <w:multiLevelType w:val="multilevel"/>
+    <w:multiLevelType w:val="singleLevel"/>
     <w:tmpl w:val="00000014"/>
     <w:lvl w:ilvl="0" w:tentative="1">
       <w:start w:val="1"/>
@@ -11672,129 +12835,9 @@
       <w:lvlJc w:val="left"/>
       <w:pPr>
         <w:tabs>
-          <w:tab w:val="left" w:pos="845"/>
+          <w:tab w:val="left" w:pos="425"/>
         </w:tabs>
         <w:ind w:left="425" w:hanging="425"/>
-      </w:pPr>
-      <w:rPr>
-        <w:rFonts w:hint="default"/>
-      </w:rPr>
-    </w:lvl>
-    <w:lvl w:ilvl="1" w:tentative="1">
-      <w:start w:val="1"/>
-      <w:numFmt w:val="lowerLetter"/>
-      <w:lvlText w:val="%2)"/>
-      <w:lvlJc w:val="left"/>
-      <w:pPr>
-        <w:tabs>
-          <w:tab w:val="left" w:pos="840"/>
-        </w:tabs>
-        <w:ind w:left="840" w:hanging="420"/>
-      </w:pPr>
-      <w:rPr>
-        <w:rFonts w:hint="default"/>
-      </w:rPr>
-    </w:lvl>
-    <w:lvl w:ilvl="2" w:tentative="1">
-      <w:start w:val="1"/>
-      <w:numFmt w:val="lowerRoman"/>
-      <w:lvlText w:val="%3."/>
-      <w:lvlJc w:val="left"/>
-      <w:pPr>
-        <w:tabs>
-          <w:tab w:val="left" w:pos="1260"/>
-        </w:tabs>
-        <w:ind w:left="1260" w:hanging="420"/>
-      </w:pPr>
-      <w:rPr>
-        <w:rFonts w:hint="default"/>
-      </w:rPr>
-    </w:lvl>
-    <w:lvl w:ilvl="3" w:tentative="1">
-      <w:start w:val="1"/>
-      <w:numFmt w:val="decimal"/>
-      <w:lvlText w:val="%4."/>
-      <w:lvlJc w:val="left"/>
-      <w:pPr>
-        <w:tabs>
-          <w:tab w:val="left" w:pos="1680"/>
-        </w:tabs>
-        <w:ind w:left="1680" w:hanging="420"/>
-      </w:pPr>
-      <w:rPr>
-        <w:rFonts w:hint="default"/>
-      </w:rPr>
-    </w:lvl>
-    <w:lvl w:ilvl="4" w:tentative="1">
-      <w:start w:val="1"/>
-      <w:numFmt w:val="lowerLetter"/>
-      <w:lvlText w:val="%5)"/>
-      <w:lvlJc w:val="left"/>
-      <w:pPr>
-        <w:tabs>
-          <w:tab w:val="left" w:pos="2100"/>
-        </w:tabs>
-        <w:ind w:left="2100" w:hanging="420"/>
-      </w:pPr>
-      <w:rPr>
-        <w:rFonts w:hint="default"/>
-      </w:rPr>
-    </w:lvl>
-    <w:lvl w:ilvl="5" w:tentative="1">
-      <w:start w:val="1"/>
-      <w:numFmt w:val="lowerRoman"/>
-      <w:lvlText w:val="%6."/>
-      <w:lvlJc w:val="left"/>
-      <w:pPr>
-        <w:tabs>
-          <w:tab w:val="left" w:pos="2520"/>
-        </w:tabs>
-        <w:ind w:left="2520" w:hanging="420"/>
-      </w:pPr>
-      <w:rPr>
-        <w:rFonts w:hint="default"/>
-      </w:rPr>
-    </w:lvl>
-    <w:lvl w:ilvl="6" w:tentative="1">
-      <w:start w:val="1"/>
-      <w:numFmt w:val="decimal"/>
-      <w:lvlText w:val="%7."/>
-      <w:lvlJc w:val="left"/>
-      <w:pPr>
-        <w:tabs>
-          <w:tab w:val="left" w:pos="2940"/>
-        </w:tabs>
-        <w:ind w:left="2940" w:hanging="420"/>
-      </w:pPr>
-      <w:rPr>
-        <w:rFonts w:hint="default"/>
-      </w:rPr>
-    </w:lvl>
-    <w:lvl w:ilvl="7" w:tentative="1">
-      <w:start w:val="1"/>
-      <w:numFmt w:val="lowerLetter"/>
-      <w:lvlText w:val="%8)"/>
-      <w:lvlJc w:val="left"/>
-      <w:pPr>
-        <w:tabs>
-          <w:tab w:val="left" w:pos="3360"/>
-        </w:tabs>
-        <w:ind w:left="3360" w:hanging="420"/>
-      </w:pPr>
-      <w:rPr>
-        <w:rFonts w:hint="default"/>
-      </w:rPr>
-    </w:lvl>
-    <w:lvl w:ilvl="8" w:tentative="1">
-      <w:start w:val="1"/>
-      <w:numFmt w:val="lowerRoman"/>
-      <w:lvlText w:val="%9."/>
-      <w:lvlJc w:val="left"/>
-      <w:pPr>
-        <w:tabs>
-          <w:tab w:val="left" w:pos="3780"/>
-        </w:tabs>
-        <w:ind w:left="3780" w:hanging="420"/>
       </w:pPr>
       <w:rPr>
         <w:rFonts w:hint="default"/>
@@ -11943,7 +12986,7 @@
   </w:abstractNum>
   <w:abstractNum w:abstractNumId="22">
     <w:nsid w:val="00000016"/>
-    <w:multiLevelType w:val="multilevel"/>
+    <w:multiLevelType w:val="singleLevel"/>
     <w:tmpl w:val="00000016"/>
     <w:lvl w:ilvl="0" w:tentative="1">
       <w:start w:val="1"/>
@@ -11955,126 +12998,6 @@
           <w:tab w:val="left" w:pos="845"/>
         </w:tabs>
         <w:ind w:left="425" w:leftChars="0" w:hanging="425" w:firstLineChars="0"/>
-      </w:pPr>
-      <w:rPr>
-        <w:rFonts w:hint="default"/>
-      </w:rPr>
-    </w:lvl>
-    <w:lvl w:ilvl="1" w:tentative="1">
-      <w:start w:val="1"/>
-      <w:numFmt w:val="lowerLetter"/>
-      <w:lvlText w:val="%2)"/>
-      <w:lvlJc w:val="left"/>
-      <w:pPr>
-        <w:tabs>
-          <w:tab w:val="left" w:pos="840"/>
-        </w:tabs>
-        <w:ind w:left="840" w:leftChars="0" w:hanging="420" w:firstLineChars="0"/>
-      </w:pPr>
-      <w:rPr>
-        <w:rFonts w:hint="default"/>
-      </w:rPr>
-    </w:lvl>
-    <w:lvl w:ilvl="2" w:tentative="1">
-      <w:start w:val="1"/>
-      <w:numFmt w:val="lowerRoman"/>
-      <w:lvlText w:val="%3."/>
-      <w:lvlJc w:val="left"/>
-      <w:pPr>
-        <w:tabs>
-          <w:tab w:val="left" w:pos="1260"/>
-        </w:tabs>
-        <w:ind w:left="1260" w:leftChars="0" w:hanging="420" w:firstLineChars="0"/>
-      </w:pPr>
-      <w:rPr>
-        <w:rFonts w:hint="default"/>
-      </w:rPr>
-    </w:lvl>
-    <w:lvl w:ilvl="3" w:tentative="1">
-      <w:start w:val="1"/>
-      <w:numFmt w:val="decimal"/>
-      <w:lvlText w:val="%4."/>
-      <w:lvlJc w:val="left"/>
-      <w:pPr>
-        <w:tabs>
-          <w:tab w:val="left" w:pos="1680"/>
-        </w:tabs>
-        <w:ind w:left="1680" w:leftChars="0" w:hanging="420" w:firstLineChars="0"/>
-      </w:pPr>
-      <w:rPr>
-        <w:rFonts w:hint="default"/>
-      </w:rPr>
-    </w:lvl>
-    <w:lvl w:ilvl="4" w:tentative="1">
-      <w:start w:val="1"/>
-      <w:numFmt w:val="lowerLetter"/>
-      <w:lvlText w:val="%5)"/>
-      <w:lvlJc w:val="left"/>
-      <w:pPr>
-        <w:tabs>
-          <w:tab w:val="left" w:pos="2100"/>
-        </w:tabs>
-        <w:ind w:left="2100" w:leftChars="0" w:hanging="420" w:firstLineChars="0"/>
-      </w:pPr>
-      <w:rPr>
-        <w:rFonts w:hint="default"/>
-      </w:rPr>
-    </w:lvl>
-    <w:lvl w:ilvl="5" w:tentative="1">
-      <w:start w:val="1"/>
-      <w:numFmt w:val="lowerRoman"/>
-      <w:lvlText w:val="%6."/>
-      <w:lvlJc w:val="left"/>
-      <w:pPr>
-        <w:tabs>
-          <w:tab w:val="left" w:pos="2520"/>
-        </w:tabs>
-        <w:ind w:left="2520" w:leftChars="0" w:hanging="420" w:firstLineChars="0"/>
-      </w:pPr>
-      <w:rPr>
-        <w:rFonts w:hint="default"/>
-      </w:rPr>
-    </w:lvl>
-    <w:lvl w:ilvl="6" w:tentative="1">
-      <w:start w:val="1"/>
-      <w:numFmt w:val="decimal"/>
-      <w:lvlText w:val="%7."/>
-      <w:lvlJc w:val="left"/>
-      <w:pPr>
-        <w:tabs>
-          <w:tab w:val="left" w:pos="2940"/>
-        </w:tabs>
-        <w:ind w:left="2940" w:leftChars="0" w:hanging="420" w:firstLineChars="0"/>
-      </w:pPr>
-      <w:rPr>
-        <w:rFonts w:hint="default"/>
-      </w:rPr>
-    </w:lvl>
-    <w:lvl w:ilvl="7" w:tentative="1">
-      <w:start w:val="1"/>
-      <w:numFmt w:val="lowerLetter"/>
-      <w:lvlText w:val="%8)"/>
-      <w:lvlJc w:val="left"/>
-      <w:pPr>
-        <w:tabs>
-          <w:tab w:val="left" w:pos="3360"/>
-        </w:tabs>
-        <w:ind w:left="3360" w:leftChars="0" w:hanging="420" w:firstLineChars="0"/>
-      </w:pPr>
-      <w:rPr>
-        <w:rFonts w:hint="default"/>
-      </w:rPr>
-    </w:lvl>
-    <w:lvl w:ilvl="8" w:tentative="1">
-      <w:start w:val="1"/>
-      <w:numFmt w:val="lowerRoman"/>
-      <w:lvlText w:val="%9."/>
-      <w:lvlJc w:val="left"/>
-      <w:pPr>
-        <w:tabs>
-          <w:tab w:val="left" w:pos="3780"/>
-        </w:tabs>
-        <w:ind w:left="3780" w:leftChars="0" w:hanging="420" w:firstLineChars="0"/>
       </w:pPr>
       <w:rPr>
         <w:rFonts w:hint="default"/>
@@ -12083,7 +13006,7 @@
   </w:abstractNum>
   <w:abstractNum w:abstractNumId="23">
     <w:nsid w:val="00000017"/>
-    <w:multiLevelType w:val="multilevel"/>
+    <w:multiLevelType w:val="singleLevel"/>
     <w:tmpl w:val="00000017"/>
     <w:lvl w:ilvl="0" w:tentative="1">
       <w:start w:val="1"/>
@@ -12094,127 +13017,7 @@
         <w:tabs>
           <w:tab w:val="left" w:pos="845"/>
         </w:tabs>
-        <w:ind w:left="425" w:hanging="425"/>
-      </w:pPr>
-      <w:rPr>
-        <w:rFonts w:hint="default"/>
-      </w:rPr>
-    </w:lvl>
-    <w:lvl w:ilvl="1" w:tentative="1">
-      <w:start w:val="1"/>
-      <w:numFmt w:val="lowerLetter"/>
-      <w:lvlText w:val="%2)"/>
-      <w:lvlJc w:val="left"/>
-      <w:pPr>
-        <w:tabs>
-          <w:tab w:val="left" w:pos="840"/>
-        </w:tabs>
-        <w:ind w:left="840" w:hanging="420"/>
-      </w:pPr>
-      <w:rPr>
-        <w:rFonts w:hint="default"/>
-      </w:rPr>
-    </w:lvl>
-    <w:lvl w:ilvl="2" w:tentative="1">
-      <w:start w:val="1"/>
-      <w:numFmt w:val="lowerRoman"/>
-      <w:lvlText w:val="%3."/>
-      <w:lvlJc w:val="left"/>
-      <w:pPr>
-        <w:tabs>
-          <w:tab w:val="left" w:pos="1260"/>
-        </w:tabs>
-        <w:ind w:left="1260" w:hanging="420"/>
-      </w:pPr>
-      <w:rPr>
-        <w:rFonts w:hint="default"/>
-      </w:rPr>
-    </w:lvl>
-    <w:lvl w:ilvl="3" w:tentative="1">
-      <w:start w:val="1"/>
-      <w:numFmt w:val="decimal"/>
-      <w:lvlText w:val="%4."/>
-      <w:lvlJc w:val="left"/>
-      <w:pPr>
-        <w:tabs>
-          <w:tab w:val="left" w:pos="1680"/>
-        </w:tabs>
-        <w:ind w:left="1680" w:hanging="420"/>
-      </w:pPr>
-      <w:rPr>
-        <w:rFonts w:hint="default"/>
-      </w:rPr>
-    </w:lvl>
-    <w:lvl w:ilvl="4" w:tentative="1">
-      <w:start w:val="1"/>
-      <w:numFmt w:val="lowerLetter"/>
-      <w:lvlText w:val="%5)"/>
-      <w:lvlJc w:val="left"/>
-      <w:pPr>
-        <w:tabs>
-          <w:tab w:val="left" w:pos="2100"/>
-        </w:tabs>
-        <w:ind w:left="2100" w:hanging="420"/>
-      </w:pPr>
-      <w:rPr>
-        <w:rFonts w:hint="default"/>
-      </w:rPr>
-    </w:lvl>
-    <w:lvl w:ilvl="5" w:tentative="1">
-      <w:start w:val="1"/>
-      <w:numFmt w:val="lowerRoman"/>
-      <w:lvlText w:val="%6."/>
-      <w:lvlJc w:val="left"/>
-      <w:pPr>
-        <w:tabs>
-          <w:tab w:val="left" w:pos="2520"/>
-        </w:tabs>
-        <w:ind w:left="2520" w:hanging="420"/>
-      </w:pPr>
-      <w:rPr>
-        <w:rFonts w:hint="default"/>
-      </w:rPr>
-    </w:lvl>
-    <w:lvl w:ilvl="6" w:tentative="1">
-      <w:start w:val="1"/>
-      <w:numFmt w:val="decimal"/>
-      <w:lvlText w:val="%7."/>
-      <w:lvlJc w:val="left"/>
-      <w:pPr>
-        <w:tabs>
-          <w:tab w:val="left" w:pos="2940"/>
-        </w:tabs>
-        <w:ind w:left="2940" w:hanging="420"/>
-      </w:pPr>
-      <w:rPr>
-        <w:rFonts w:hint="default"/>
-      </w:rPr>
-    </w:lvl>
-    <w:lvl w:ilvl="7" w:tentative="1">
-      <w:start w:val="1"/>
-      <w:numFmt w:val="lowerLetter"/>
-      <w:lvlText w:val="%8)"/>
-      <w:lvlJc w:val="left"/>
-      <w:pPr>
-        <w:tabs>
-          <w:tab w:val="left" w:pos="3360"/>
-        </w:tabs>
-        <w:ind w:left="3360" w:hanging="420"/>
-      </w:pPr>
-      <w:rPr>
-        <w:rFonts w:hint="default"/>
-      </w:rPr>
-    </w:lvl>
-    <w:lvl w:ilvl="8" w:tentative="1">
-      <w:start w:val="1"/>
-      <w:numFmt w:val="lowerRoman"/>
-      <w:lvlText w:val="%9."/>
-      <w:lvlJc w:val="left"/>
-      <w:pPr>
-        <w:tabs>
-          <w:tab w:val="left" w:pos="3780"/>
-        </w:tabs>
-        <w:ind w:left="3780" w:hanging="420"/>
+        <w:ind w:left="425" w:leftChars="0" w:hanging="425" w:firstLineChars="0"/>
       </w:pPr>
       <w:rPr>
         <w:rFonts w:hint="default"/>
@@ -12228,13 +13031,13 @@
     <w:lvl w:ilvl="0" w:tentative="1">
       <w:start w:val="1"/>
       <w:numFmt w:val="bullet"/>
-      <w:lvlText w:val=""/>
+      <w:lvlText w:val=""/>
       <w:lvlJc w:val="left"/>
       <w:pPr>
         <w:tabs>
           <w:tab w:val="left" w:pos="840"/>
         </w:tabs>
-        <w:ind w:left="420" w:hanging="420"/>
+        <w:ind w:left="420" w:leftChars="0" w:hanging="420" w:firstLineChars="0"/>
       </w:pPr>
       <w:rPr>
         <w:rFonts w:hint="default" w:ascii="Wingdings" w:hAnsi="Wingdings"/>
@@ -12243,19 +13046,141 @@
   </w:abstractNum>
   <w:abstractNum w:abstractNumId="25">
     <w:nsid w:val="00000019"/>
-    <w:multiLevelType w:val="singleLevel"/>
+    <w:multiLevelType w:val="multilevel"/>
     <w:tmpl w:val="00000019"/>
     <w:lvl w:ilvl="0" w:tentative="1">
       <w:start w:val="1"/>
-      <w:numFmt w:val="chineseCounting"/>
-      <w:suff w:val="nothing"/>
-      <w:lvlText w:val="（%1）"/>
-      <w:lvlJc w:val="left"/>
-      <w:pPr>
-        <w:ind w:left="0" w:leftChars="0" w:firstLine="420" w:firstLineChars="0"/>
-      </w:pPr>
-      <w:rPr>
-        <w:rFonts w:hint="eastAsia"/>
+      <w:numFmt w:val="decimal"/>
+      <w:lvlText w:val="%1)"/>
+      <w:lvlJc w:val="left"/>
+      <w:pPr>
+        <w:tabs>
+          <w:tab w:val="left" w:pos="425"/>
+        </w:tabs>
+        <w:ind w:left="425" w:leftChars="0" w:hanging="425" w:firstLineChars="0"/>
+      </w:pPr>
+      <w:rPr>
+        <w:rFonts w:hint="default"/>
+      </w:rPr>
+    </w:lvl>
+    <w:lvl w:ilvl="1" w:tentative="1">
+      <w:start w:val="1"/>
+      <w:numFmt w:val="lowerLetter"/>
+      <w:lvlText w:val="%2)"/>
+      <w:lvlJc w:val="left"/>
+      <w:pPr>
+        <w:tabs>
+          <w:tab w:val="left" w:pos="840"/>
+        </w:tabs>
+        <w:ind w:left="840" w:leftChars="0" w:hanging="420" w:firstLineChars="0"/>
+      </w:pPr>
+      <w:rPr>
+        <w:rFonts w:hint="default"/>
+      </w:rPr>
+    </w:lvl>
+    <w:lvl w:ilvl="2" w:tentative="1">
+      <w:start w:val="1"/>
+      <w:numFmt w:val="lowerRoman"/>
+      <w:lvlText w:val="%3."/>
+      <w:lvlJc w:val="left"/>
+      <w:pPr>
+        <w:tabs>
+          <w:tab w:val="left" w:pos="1260"/>
+        </w:tabs>
+        <w:ind w:left="1260" w:leftChars="0" w:hanging="420" w:firstLineChars="0"/>
+      </w:pPr>
+      <w:rPr>
+        <w:rFonts w:hint="default"/>
+      </w:rPr>
+    </w:lvl>
+    <w:lvl w:ilvl="3" w:tentative="1">
+      <w:start w:val="1"/>
+      <w:numFmt w:val="decimal"/>
+      <w:lvlText w:val="%4."/>
+      <w:lvlJc w:val="left"/>
+      <w:pPr>
+        <w:tabs>
+          <w:tab w:val="left" w:pos="1680"/>
+        </w:tabs>
+        <w:ind w:left="1680" w:leftChars="0" w:hanging="420" w:firstLineChars="0"/>
+      </w:pPr>
+      <w:rPr>
+        <w:rFonts w:hint="default"/>
+      </w:rPr>
+    </w:lvl>
+    <w:lvl w:ilvl="4" w:tentative="1">
+      <w:start w:val="1"/>
+      <w:numFmt w:val="lowerLetter"/>
+      <w:lvlText w:val="%5)"/>
+      <w:lvlJc w:val="left"/>
+      <w:pPr>
+        <w:tabs>
+          <w:tab w:val="left" w:pos="2100"/>
+        </w:tabs>
+        <w:ind w:left="2100" w:leftChars="0" w:hanging="420" w:firstLineChars="0"/>
+      </w:pPr>
+      <w:rPr>
+        <w:rFonts w:hint="default"/>
+      </w:rPr>
+    </w:lvl>
+    <w:lvl w:ilvl="5" w:tentative="1">
+      <w:start w:val="1"/>
+      <w:numFmt w:val="lowerRoman"/>
+      <w:lvlText w:val="%6."/>
+      <w:lvlJc w:val="left"/>
+      <w:pPr>
+        <w:tabs>
+          <w:tab w:val="left" w:pos="2520"/>
+        </w:tabs>
+        <w:ind w:left="2520" w:leftChars="0" w:hanging="420" w:firstLineChars="0"/>
+      </w:pPr>
+      <w:rPr>
+        <w:rFonts w:hint="default"/>
+      </w:rPr>
+    </w:lvl>
+    <w:lvl w:ilvl="6" w:tentative="1">
+      <w:start w:val="1"/>
+      <w:numFmt w:val="decimal"/>
+      <w:lvlText w:val="%7."/>
+      <w:lvlJc w:val="left"/>
+      <w:pPr>
+        <w:tabs>
+          <w:tab w:val="left" w:pos="2940"/>
+        </w:tabs>
+        <w:ind w:left="2940" w:leftChars="0" w:hanging="420" w:firstLineChars="0"/>
+      </w:pPr>
+      <w:rPr>
+        <w:rFonts w:hint="default"/>
+      </w:rPr>
+    </w:lvl>
+    <w:lvl w:ilvl="7" w:tentative="1">
+      <w:start w:val="1"/>
+      <w:numFmt w:val="lowerLetter"/>
+      <w:lvlText w:val="%8)"/>
+      <w:lvlJc w:val="left"/>
+      <w:pPr>
+        <w:tabs>
+          <w:tab w:val="left" w:pos="3360"/>
+        </w:tabs>
+        <w:ind w:left="3360" w:leftChars="0" w:hanging="420" w:firstLineChars="0"/>
+      </w:pPr>
+      <w:rPr>
+        <w:rFonts w:hint="default"/>
+      </w:rPr>
+    </w:lvl>
+    <w:lvl w:ilvl="8" w:tentative="1">
+      <w:start w:val="1"/>
+      <w:numFmt w:val="lowerRoman"/>
+      <w:lvlText w:val="%9."/>
+      <w:lvlJc w:val="left"/>
+      <w:pPr>
+        <w:tabs>
+          <w:tab w:val="left" w:pos="3780"/>
+        </w:tabs>
+        <w:ind w:left="3780" w:leftChars="0" w:hanging="420" w:firstLineChars="0"/>
+      </w:pPr>
+      <w:rPr>
+        <w:rFonts w:hint="default"/>
       </w:rPr>
     </w:lvl>
   </w:abstractNum>
@@ -12270,9 +13195,9 @@
       <w:lvlJc w:val="left"/>
       <w:pPr>
         <w:tabs>
-          <w:tab w:val="left" w:pos="425"/>
-        </w:tabs>
-        <w:ind w:left="425" w:hanging="425"/>
+          <w:tab w:val="left" w:pos="845"/>
+        </w:tabs>
+        <w:ind w:left="425" w:leftChars="0" w:hanging="425" w:firstLineChars="0"/>
       </w:pPr>
       <w:rPr>
         <w:rFonts w:hint="default"/>
@@ -12287,7 +13212,7 @@
         <w:tabs>
           <w:tab w:val="left" w:pos="840"/>
         </w:tabs>
-        <w:ind w:left="840" w:hanging="420"/>
+        <w:ind w:left="840" w:leftChars="0" w:hanging="420" w:firstLineChars="0"/>
       </w:pPr>
       <w:rPr>
         <w:rFonts w:hint="default"/>
@@ -12302,7 +13227,7 @@
         <w:tabs>
           <w:tab w:val="left" w:pos="1260"/>
         </w:tabs>
-        <w:ind w:left="1260" w:hanging="420"/>
+        <w:ind w:left="1260" w:leftChars="0" w:hanging="420" w:firstLineChars="0"/>
       </w:pPr>
       <w:rPr>
         <w:rFonts w:hint="default"/>
@@ -12317,7 +13242,7 @@
         <w:tabs>
           <w:tab w:val="left" w:pos="1680"/>
         </w:tabs>
-        <w:ind w:left="1680" w:hanging="420"/>
+        <w:ind w:left="1680" w:leftChars="0" w:hanging="420" w:firstLineChars="0"/>
       </w:pPr>
       <w:rPr>
         <w:rFonts w:hint="default"/>
@@ -12332,7 +13257,7 @@
         <w:tabs>
           <w:tab w:val="left" w:pos="2100"/>
         </w:tabs>
-        <w:ind w:left="2100" w:hanging="420"/>
+        <w:ind w:left="2100" w:leftChars="0" w:hanging="420" w:firstLineChars="0"/>
       </w:pPr>
       <w:rPr>
         <w:rFonts w:hint="default"/>
@@ -12347,7 +13272,7 @@
         <w:tabs>
           <w:tab w:val="left" w:pos="2520"/>
         </w:tabs>
-        <w:ind w:left="2520" w:hanging="420"/>
+        <w:ind w:left="2520" w:leftChars="0" w:hanging="420" w:firstLineChars="0"/>
       </w:pPr>
       <w:rPr>
         <w:rFonts w:hint="default"/>
@@ -12362,7 +13287,7 @@
         <w:tabs>
           <w:tab w:val="left" w:pos="2940"/>
         </w:tabs>
-        <w:ind w:left="2940" w:hanging="420"/>
+        <w:ind w:left="2940" w:leftChars="0" w:hanging="420" w:firstLineChars="0"/>
       </w:pPr>
       <w:rPr>
         <w:rFonts w:hint="default"/>
@@ -12377,7 +13302,7 @@
         <w:tabs>
           <w:tab w:val="left" w:pos="3360"/>
         </w:tabs>
-        <w:ind w:left="3360" w:hanging="420"/>
+        <w:ind w:left="3360" w:leftChars="0" w:hanging="420" w:firstLineChars="0"/>
       </w:pPr>
       <w:rPr>
         <w:rFonts w:hint="default"/>
@@ -12392,7 +13317,7 @@
         <w:tabs>
           <w:tab w:val="left" w:pos="3780"/>
         </w:tabs>
-        <w:ind w:left="3780" w:hanging="420"/>
+        <w:ind w:left="3780" w:leftChars="0" w:hanging="420" w:firstLineChars="0"/>
       </w:pPr>
       <w:rPr>
         <w:rFonts w:hint="default"/>
@@ -12410,7 +13335,7 @@
       <w:lvlJc w:val="left"/>
       <w:pPr>
         <w:tabs>
-          <w:tab w:val="left" w:pos="845"/>
+          <w:tab w:val="left" w:pos="425"/>
         </w:tabs>
         <w:ind w:left="425" w:hanging="425"/>
       </w:pPr>
@@ -12541,7 +13466,7 @@
   </w:abstractNum>
   <w:abstractNum w:abstractNumId="28">
     <w:nsid w:val="0000001C"/>
-    <w:multiLevelType w:val="singleLevel"/>
+    <w:multiLevelType w:val="multilevel"/>
     <w:tmpl w:val="0000001C"/>
     <w:lvl w:ilvl="0" w:tentative="1">
       <w:start w:val="1"/>
@@ -12552,7 +13477,127 @@
         <w:tabs>
           <w:tab w:val="left" w:pos="845"/>
         </w:tabs>
-        <w:ind w:left="425" w:leftChars="0" w:hanging="425" w:firstLineChars="0"/>
+        <w:ind w:left="425" w:hanging="425"/>
+      </w:pPr>
+      <w:rPr>
+        <w:rFonts w:hint="default"/>
+      </w:rPr>
+    </w:lvl>
+    <w:lvl w:ilvl="1" w:tentative="1">
+      <w:start w:val="1"/>
+      <w:numFmt w:val="lowerLetter"/>
+      <w:lvlText w:val="%2)"/>
+      <w:lvlJc w:val="left"/>
+      <w:pPr>
+        <w:tabs>
+          <w:tab w:val="left" w:pos="840"/>
+        </w:tabs>
+        <w:ind w:left="840" w:hanging="420"/>
+      </w:pPr>
+      <w:rPr>
+        <w:rFonts w:hint="default"/>
+      </w:rPr>
+    </w:lvl>
+    <w:lvl w:ilvl="2" w:tentative="1">
+      <w:start w:val="1"/>
+      <w:numFmt w:val="lowerRoman"/>
+      <w:lvlText w:val="%3."/>
+      <w:lvlJc w:val="left"/>
+      <w:pPr>
+        <w:tabs>
+          <w:tab w:val="left" w:pos="1260"/>
+        </w:tabs>
+        <w:ind w:left="1260" w:hanging="420"/>
+      </w:pPr>
+      <w:rPr>
+        <w:rFonts w:hint="default"/>
+      </w:rPr>
+    </w:lvl>
+    <w:lvl w:ilvl="3" w:tentative="1">
+      <w:start w:val="1"/>
+      <w:numFmt w:val="decimal"/>
+      <w:lvlText w:val="%4."/>
+      <w:lvlJc w:val="left"/>
+      <w:pPr>
+        <w:tabs>
+          <w:tab w:val="left" w:pos="1680"/>
+        </w:tabs>
+        <w:ind w:left="1680" w:hanging="420"/>
+      </w:pPr>
+      <w:rPr>
+        <w:rFonts w:hint="default"/>
+      </w:rPr>
+    </w:lvl>
+    <w:lvl w:ilvl="4" w:tentative="1">
+      <w:start w:val="1"/>
+      <w:numFmt w:val="lowerLetter"/>
+      <w:lvlText w:val="%5)"/>
+      <w:lvlJc w:val="left"/>
+      <w:pPr>
+        <w:tabs>
+          <w:tab w:val="left" w:pos="2100"/>
+        </w:tabs>
+        <w:ind w:left="2100" w:hanging="420"/>
+      </w:pPr>
+      <w:rPr>
+        <w:rFonts w:hint="default"/>
+      </w:rPr>
+    </w:lvl>
+    <w:lvl w:ilvl="5" w:tentative="1">
+      <w:start w:val="1"/>
+      <w:numFmt w:val="lowerRoman"/>
+      <w:lvlText w:val="%6."/>
+      <w:lvlJc w:val="left"/>
+      <w:pPr>
+        <w:tabs>
+          <w:tab w:val="left" w:pos="2520"/>
+        </w:tabs>
+        <w:ind w:left="2520" w:hanging="420"/>
+      </w:pPr>
+      <w:rPr>
+        <w:rFonts w:hint="default"/>
+      </w:rPr>
+    </w:lvl>
+    <w:lvl w:ilvl="6" w:tentative="1">
+      <w:start w:val="1"/>
+      <w:numFmt w:val="decimal"/>
+      <w:lvlText w:val="%7."/>
+      <w:lvlJc w:val="left"/>
+      <w:pPr>
+        <w:tabs>
+          <w:tab w:val="left" w:pos="2940"/>
+        </w:tabs>
+        <w:ind w:left="2940" w:hanging="420"/>
+      </w:pPr>
+      <w:rPr>
+        <w:rFonts w:hint="default"/>
+      </w:rPr>
+    </w:lvl>
+    <w:lvl w:ilvl="7" w:tentative="1">
+      <w:start w:val="1"/>
+      <w:numFmt w:val="lowerLetter"/>
+      <w:lvlText w:val="%8)"/>
+      <w:lvlJc w:val="left"/>
+      <w:pPr>
+        <w:tabs>
+          <w:tab w:val="left" w:pos="3360"/>
+        </w:tabs>
+        <w:ind w:left="3360" w:hanging="420"/>
+      </w:pPr>
+      <w:rPr>
+        <w:rFonts w:hint="default"/>
+      </w:rPr>
+    </w:lvl>
+    <w:lvl w:ilvl="8" w:tentative="1">
+      <w:start w:val="1"/>
+      <w:numFmt w:val="lowerRoman"/>
+      <w:lvlText w:val="%9."/>
+      <w:lvlJc w:val="left"/>
+      <w:pPr>
+        <w:tabs>
+          <w:tab w:val="left" w:pos="3780"/>
+        </w:tabs>
+        <w:ind w:left="3780" w:hanging="420"/>
       </w:pPr>
       <w:rPr>
         <w:rFonts w:hint="default"/>
@@ -12561,7 +13606,7 @@
   </w:abstractNum>
   <w:abstractNum w:abstractNumId="29">
     <w:nsid w:val="0000001D"/>
-    <w:multiLevelType w:val="singleLevel"/>
+    <w:multiLevelType w:val="multilevel"/>
     <w:tmpl w:val="0000001D"/>
     <w:lvl w:ilvl="0" w:tentative="1">
       <w:start w:val="1"/>
@@ -12572,7 +13617,127 @@
         <w:tabs>
           <w:tab w:val="left" w:pos="845"/>
         </w:tabs>
-        <w:ind w:left="425" w:leftChars="0" w:hanging="425" w:firstLineChars="0"/>
+        <w:ind w:left="425" w:hanging="425"/>
+      </w:pPr>
+      <w:rPr>
+        <w:rFonts w:hint="default"/>
+      </w:rPr>
+    </w:lvl>
+    <w:lvl w:ilvl="1" w:tentative="1">
+      <w:start w:val="1"/>
+      <w:numFmt w:val="lowerLetter"/>
+      <w:lvlText w:val="%2)"/>
+      <w:lvlJc w:val="left"/>
+      <w:pPr>
+        <w:tabs>
+          <w:tab w:val="left" w:pos="840"/>
+        </w:tabs>
+        <w:ind w:left="840" w:hanging="420"/>
+      </w:pPr>
+      <w:rPr>
+        <w:rFonts w:hint="default"/>
+      </w:rPr>
+    </w:lvl>
+    <w:lvl w:ilvl="2" w:tentative="1">
+      <w:start w:val="1"/>
+      <w:numFmt w:val="lowerRoman"/>
+      <w:lvlText w:val="%3."/>
+      <w:lvlJc w:val="left"/>
+      <w:pPr>
+        <w:tabs>
+          <w:tab w:val="left" w:pos="1260"/>
+        </w:tabs>
+        <w:ind w:left="1260" w:hanging="420"/>
+      </w:pPr>
+      <w:rPr>
+        <w:rFonts w:hint="default"/>
+      </w:rPr>
+    </w:lvl>
+    <w:lvl w:ilvl="3" w:tentative="1">
+      <w:start w:val="1"/>
+      <w:numFmt w:val="decimal"/>
+      <w:lvlText w:val="%4."/>
+      <w:lvlJc w:val="left"/>
+      <w:pPr>
+        <w:tabs>
+          <w:tab w:val="left" w:pos="1680"/>
+        </w:tabs>
+        <w:ind w:left="1680" w:hanging="420"/>
+      </w:pPr>
+      <w:rPr>
+        <w:rFonts w:hint="default"/>
+      </w:rPr>
+    </w:lvl>
+    <w:lvl w:ilvl="4" w:tentative="1">
+      <w:start w:val="1"/>
+      <w:numFmt w:val="lowerLetter"/>
+      <w:lvlText w:val="%5)"/>
+      <w:lvlJc w:val="left"/>
+      <w:pPr>
+        <w:tabs>
+          <w:tab w:val="left" w:pos="2100"/>
+        </w:tabs>
+        <w:ind w:left="2100" w:hanging="420"/>
+      </w:pPr>
+      <w:rPr>
+        <w:rFonts w:hint="default"/>
+      </w:rPr>
+    </w:lvl>
+    <w:lvl w:ilvl="5" w:tentative="1">
+      <w:start w:val="1"/>
+      <w:numFmt w:val="lowerRoman"/>
+      <w:lvlText w:val="%6."/>
+      <w:lvlJc w:val="left"/>
+      <w:pPr>
+        <w:tabs>
+          <w:tab w:val="left" w:pos="2520"/>
+        </w:tabs>
+        <w:ind w:left="2520" w:hanging="420"/>
+      </w:pPr>
+      <w:rPr>
+        <w:rFonts w:hint="default"/>
+      </w:rPr>
+    </w:lvl>
+    <w:lvl w:ilvl="6" w:tentative="1">
+      <w:start w:val="1"/>
+      <w:numFmt w:val="decimal"/>
+      <w:lvlText w:val="%7."/>
+      <w:lvlJc w:val="left"/>
+      <w:pPr>
+        <w:tabs>
+          <w:tab w:val="left" w:pos="2940"/>
+        </w:tabs>
+        <w:ind w:left="2940" w:hanging="420"/>
+      </w:pPr>
+      <w:rPr>
+        <w:rFonts w:hint="default"/>
+      </w:rPr>
+    </w:lvl>
+    <w:lvl w:ilvl="7" w:tentative="1">
+      <w:start w:val="1"/>
+      <w:numFmt w:val="lowerLetter"/>
+      <w:lvlText w:val="%8)"/>
+      <w:lvlJc w:val="left"/>
+      <w:pPr>
+        <w:tabs>
+          <w:tab w:val="left" w:pos="3360"/>
+        </w:tabs>
+        <w:ind w:left="3360" w:hanging="420"/>
+      </w:pPr>
+      <w:rPr>
+        <w:rFonts w:hint="default"/>
+      </w:rPr>
+    </w:lvl>
+    <w:lvl w:ilvl="8" w:tentative="1">
+      <w:start w:val="1"/>
+      <w:numFmt w:val="lowerRoman"/>
+      <w:lvlText w:val="%9."/>
+      <w:lvlJc w:val="left"/>
+      <w:pPr>
+        <w:tabs>
+          <w:tab w:val="left" w:pos="3780"/>
+        </w:tabs>
+        <w:ind w:left="3780" w:hanging="420"/>
       </w:pPr>
       <w:rPr>
         <w:rFonts w:hint="default"/>
@@ -12581,141 +13746,21 @@
   </w:abstractNum>
   <w:abstractNum w:abstractNumId="30">
     <w:nsid w:val="0000001E"/>
-    <w:multiLevelType w:val="multilevel"/>
+    <w:multiLevelType w:val="singleLevel"/>
     <w:tmpl w:val="0000001E"/>
     <w:lvl w:ilvl="0" w:tentative="1">
       <w:start w:val="1"/>
-      <w:numFmt w:val="decimal"/>
-      <w:lvlText w:val="%1."/>
-      <w:lvlJc w:val="left"/>
-      <w:pPr>
-        <w:tabs>
-          <w:tab w:val="left" w:pos="845"/>
-        </w:tabs>
-        <w:ind w:left="425" w:leftChars="0" w:hanging="425" w:firstLineChars="0"/>
-      </w:pPr>
-      <w:rPr>
-        <w:rFonts w:hint="default"/>
-      </w:rPr>
-    </w:lvl>
-    <w:lvl w:ilvl="1" w:tentative="1">
-      <w:start w:val="1"/>
-      <w:numFmt w:val="lowerLetter"/>
-      <w:lvlText w:val="%2)"/>
+      <w:numFmt w:val="bullet"/>
+      <w:lvlText w:val=""/>
       <w:lvlJc w:val="left"/>
       <w:pPr>
         <w:tabs>
           <w:tab w:val="left" w:pos="840"/>
         </w:tabs>
-        <w:ind w:left="840" w:leftChars="0" w:hanging="420" w:firstLineChars="0"/>
-      </w:pPr>
-      <w:rPr>
-        <w:rFonts w:hint="default"/>
-      </w:rPr>
-    </w:lvl>
-    <w:lvl w:ilvl="2" w:tentative="1">
-      <w:start w:val="1"/>
-      <w:numFmt w:val="lowerRoman"/>
-      <w:lvlText w:val="%3."/>
-      <w:lvlJc w:val="left"/>
-      <w:pPr>
-        <w:tabs>
-          <w:tab w:val="left" w:pos="1260"/>
-        </w:tabs>
-        <w:ind w:left="1260" w:leftChars="0" w:hanging="420" w:firstLineChars="0"/>
-      </w:pPr>
-      <w:rPr>
-        <w:rFonts w:hint="default"/>
-      </w:rPr>
-    </w:lvl>
-    <w:lvl w:ilvl="3" w:tentative="1">
-      <w:start w:val="1"/>
-      <w:numFmt w:val="decimal"/>
-      <w:lvlText w:val="%4."/>
-      <w:lvlJc w:val="left"/>
-      <w:pPr>
-        <w:tabs>
-          <w:tab w:val="left" w:pos="1680"/>
-        </w:tabs>
-        <w:ind w:left="1680" w:leftChars="0" w:hanging="420" w:firstLineChars="0"/>
-      </w:pPr>
-      <w:rPr>
-        <w:rFonts w:hint="default"/>
-      </w:rPr>
-    </w:lvl>
-    <w:lvl w:ilvl="4" w:tentative="1">
-      <w:start w:val="1"/>
-      <w:numFmt w:val="lowerLetter"/>
-      <w:lvlText w:val="%5)"/>
-      <w:lvlJc w:val="left"/>
-      <w:pPr>
-        <w:tabs>
-          <w:tab w:val="left" w:pos="2100"/>
-        </w:tabs>
-        <w:ind w:left="2100" w:leftChars="0" w:hanging="420" w:firstLineChars="0"/>
-      </w:pPr>
-      <w:rPr>
-        <w:rFonts w:hint="default"/>
-      </w:rPr>
-    </w:lvl>
-    <w:lvl w:ilvl="5" w:tentative="1">
-      <w:start w:val="1"/>
-      <w:numFmt w:val="lowerRoman"/>
-      <w:lvlText w:val="%6."/>
-      <w:lvlJc w:val="left"/>
-      <w:pPr>
-        <w:tabs>
-          <w:tab w:val="left" w:pos="2520"/>
-        </w:tabs>
-        <w:ind w:left="2520" w:leftChars="0" w:hanging="420" w:firstLineChars="0"/>
-      </w:pPr>
-      <w:rPr>
-        <w:rFonts w:hint="default"/>
-      </w:rPr>
-    </w:lvl>
-    <w:lvl w:ilvl="6" w:tentative="1">
-      <w:start w:val="1"/>
-      <w:numFmt w:val="decimal"/>
-      <w:lvlText w:val="%7."/>
-      <w:lvlJc w:val="left"/>
-      <w:pPr>
-        <w:tabs>
-          <w:tab w:val="left" w:pos="2940"/>
-        </w:tabs>
-        <w:ind w:left="2940" w:leftChars="0" w:hanging="420" w:firstLineChars="0"/>
-      </w:pPr>
-      <w:rPr>
-        <w:rFonts w:hint="default"/>
-      </w:rPr>
-    </w:lvl>
-    <w:lvl w:ilvl="7" w:tentative="1">
-      <w:start w:val="1"/>
-      <w:numFmt w:val="lowerLetter"/>
-      <w:lvlText w:val="%8)"/>
-      <w:lvlJc w:val="left"/>
-      <w:pPr>
-        <w:tabs>
-          <w:tab w:val="left" w:pos="3360"/>
-        </w:tabs>
-        <w:ind w:left="3360" w:leftChars="0" w:hanging="420" w:firstLineChars="0"/>
-      </w:pPr>
-      <w:rPr>
-        <w:rFonts w:hint="default"/>
-      </w:rPr>
-    </w:lvl>
-    <w:lvl w:ilvl="8" w:tentative="1">
-      <w:start w:val="1"/>
-      <w:numFmt w:val="lowerRoman"/>
-      <w:lvlText w:val="%9."/>
-      <w:lvlJc w:val="left"/>
-      <w:pPr>
-        <w:tabs>
-          <w:tab w:val="left" w:pos="3780"/>
-        </w:tabs>
-        <w:ind w:left="3780" w:leftChars="0" w:hanging="420" w:firstLineChars="0"/>
-      </w:pPr>
-      <w:rPr>
-        <w:rFonts w:hint="default"/>
+        <w:ind w:left="420" w:hanging="420"/>
+      </w:pPr>
+      <w:rPr>
+        <w:rFonts w:hint="default" w:ascii="Wingdings" w:hAnsi="Wingdings"/>
       </w:rPr>
     </w:lvl>
   </w:abstractNum>
@@ -12725,177 +13770,175 @@
     <w:tmpl w:val="0000001F"/>
     <w:lvl w:ilvl="0" w:tentative="1">
       <w:start w:val="1"/>
-      <w:numFmt w:val="bullet"/>
-      <w:lvlText w:val=""/>
-      <w:lvlJc w:val="left"/>
-      <w:pPr>
-        <w:tabs>
-          <w:tab w:val="left" w:pos="840"/>
-        </w:tabs>
-        <w:ind w:left="420" w:leftChars="0" w:hanging="420" w:firstLineChars="0"/>
-      </w:pPr>
-      <w:rPr>
-        <w:rFonts w:hint="default" w:ascii="Wingdings" w:hAnsi="Wingdings"/>
+      <w:numFmt w:val="decimal"/>
+      <w:lvlText w:val="%1."/>
+      <w:lvlJc w:val="left"/>
+      <w:pPr>
+        <w:tabs>
+          <w:tab w:val="left" w:pos="845"/>
+        </w:tabs>
+        <w:ind w:left="425" w:leftChars="0" w:hanging="425" w:firstLineChars="0"/>
+      </w:pPr>
+      <w:rPr>
+        <w:rFonts w:hint="default"/>
       </w:rPr>
     </w:lvl>
   </w:abstractNum>
   <w:abstractNum w:abstractNumId="32">
     <w:nsid w:val="00000020"/>
-    <w:multiLevelType w:val="singleLevel"/>
+    <w:multiLevelType w:val="multilevel"/>
     <w:tmpl w:val="00000020"/>
     <w:lvl w:ilvl="0" w:tentative="1">
       <w:start w:val="1"/>
-      <w:numFmt w:val="bullet"/>
-      <w:lvlText w:val=""/>
-      <w:lvlJc w:val="left"/>
-      <w:pPr>
-        <w:tabs>
-          <w:tab w:val="left" w:pos="420"/>
-        </w:tabs>
-        <w:ind w:left="420" w:hanging="420"/>
-      </w:pPr>
-      <w:rPr>
-        <w:rFonts w:hint="default" w:ascii="Wingdings" w:hAnsi="Wingdings"/>
+      <w:numFmt w:val="decimal"/>
+      <w:suff w:val="nothing"/>
+      <w:lvlText w:val="%1．"/>
+      <w:lvlJc w:val="left"/>
+      <w:pPr>
+        <w:ind w:left="0" w:firstLine="400"/>
+      </w:pPr>
+      <w:rPr>
+        <w:rFonts w:hint="default"/>
+      </w:rPr>
+    </w:lvl>
+    <w:lvl w:ilvl="1" w:tentative="1">
+      <w:start w:val="1"/>
+      <w:numFmt w:val="lowerLetter"/>
+      <w:lvlText w:val="%2)"/>
+      <w:lvlJc w:val="left"/>
+      <w:pPr>
+        <w:tabs>
+          <w:tab w:val="left" w:pos="840"/>
+        </w:tabs>
+        <w:ind w:left="840" w:hanging="420"/>
+      </w:pPr>
+      <w:rPr>
+        <w:rFonts w:hint="default"/>
+      </w:rPr>
+    </w:lvl>
+    <w:lvl w:ilvl="2" w:tentative="1">
+      <w:start w:val="1"/>
+      <w:numFmt w:val="lowerRoman"/>
+      <w:lvlText w:val="%3."/>
+      <w:lvlJc w:val="left"/>
+      <w:pPr>
+        <w:tabs>
+          <w:tab w:val="left" w:pos="1260"/>
+        </w:tabs>
+        <w:ind w:left="1260" w:hanging="420"/>
+      </w:pPr>
+      <w:rPr>
+        <w:rFonts w:hint="default"/>
+      </w:rPr>
+    </w:lvl>
+    <w:lvl w:ilvl="3" w:tentative="1">
+      <w:start w:val="1"/>
+      <w:numFmt w:val="decimal"/>
+      <w:lvlText w:val="%4."/>
+      <w:lvlJc w:val="left"/>
+      <w:pPr>
+        <w:tabs>
+          <w:tab w:val="left" w:pos="1680"/>
+        </w:tabs>
+        <w:ind w:left="1680" w:hanging="420"/>
+      </w:pPr>
+      <w:rPr>
+        <w:rFonts w:hint="default"/>
+      </w:rPr>
+    </w:lvl>
+    <w:lvl w:ilvl="4" w:tentative="1">
+      <w:start w:val="1"/>
+      <w:numFmt w:val="lowerLetter"/>
+      <w:lvlText w:val="%5)"/>
+      <w:lvlJc w:val="left"/>
+      <w:pPr>
+        <w:tabs>
+          <w:tab w:val="left" w:pos="2100"/>
+        </w:tabs>
+        <w:ind w:left="2100" w:hanging="420"/>
+      </w:pPr>
+      <w:rPr>
+        <w:rFonts w:hint="default"/>
+      </w:rPr>
+    </w:lvl>
+    <w:lvl w:ilvl="5" w:tentative="1">
+      <w:start w:val="1"/>
+      <w:numFmt w:val="lowerRoman"/>
+      <w:lvlText w:val="%6."/>
+      <w:lvlJc w:val="left"/>
+      <w:pPr>
+        <w:tabs>
+          <w:tab w:val="left" w:pos="2520"/>
+        </w:tabs>
+        <w:ind w:left="2520" w:hanging="420"/>
+      </w:pPr>
+      <w:rPr>
+        <w:rFonts w:hint="default"/>
+      </w:rPr>
+    </w:lvl>
+    <w:lvl w:ilvl="6" w:tentative="1">
+      <w:start w:val="1"/>
+      <w:numFmt w:val="decimal"/>
+      <w:lvlText w:val="%7."/>
+      <w:lvlJc w:val="left"/>
+      <w:pPr>
+        <w:tabs>
+          <w:tab w:val="left" w:pos="2940"/>
+        </w:tabs>
+        <w:ind w:left="2940" w:hanging="420"/>
+      </w:pPr>
+      <w:rPr>
+        <w:rFonts w:hint="default"/>
+      </w:rPr>
+    </w:lvl>
+    <w:lvl w:ilvl="7" w:tentative="1">
+      <w:start w:val="1"/>
+      <w:numFmt w:val="lowerLetter"/>
+      <w:lvlText w:val="%8)"/>
+      <w:lvlJc w:val="left"/>
+      <w:pPr>
+        <w:tabs>
+          <w:tab w:val="left" w:pos="3360"/>
+        </w:tabs>
+        <w:ind w:left="3360" w:hanging="420"/>
+      </w:pPr>
+      <w:rPr>
+        <w:rFonts w:hint="default"/>
+      </w:rPr>
+    </w:lvl>
+    <w:lvl w:ilvl="8" w:tentative="1">
+      <w:start w:val="1"/>
+      <w:numFmt w:val="lowerRoman"/>
+      <w:lvlText w:val="%9."/>
+      <w:lvlJc w:val="left"/>
+      <w:pPr>
+        <w:tabs>
+          <w:tab w:val="left" w:pos="3780"/>
+        </w:tabs>
+        <w:ind w:left="3780" w:hanging="420"/>
+      </w:pPr>
+      <w:rPr>
+        <w:rFonts w:hint="default"/>
       </w:rPr>
     </w:lvl>
   </w:abstractNum>
   <w:abstractNum w:abstractNumId="33">
     <w:nsid w:val="00000021"/>
-    <w:multiLevelType w:val="multilevel"/>
+    <w:multiLevelType w:val="singleLevel"/>
     <w:tmpl w:val="00000021"/>
     <w:lvl w:ilvl="0" w:tentative="1">
       <w:start w:val="1"/>
-      <w:numFmt w:val="decimal"/>
-      <w:lvlText w:val="%1."/>
-      <w:lvlJc w:val="left"/>
-      <w:pPr>
-        <w:tabs>
-          <w:tab w:val="left" w:pos="845"/>
-        </w:tabs>
-        <w:ind w:left="425" w:hanging="425"/>
-      </w:pPr>
-      <w:rPr>
-        <w:rFonts w:hint="default"/>
-      </w:rPr>
-    </w:lvl>
-    <w:lvl w:ilvl="1" w:tentative="1">
-      <w:start w:val="1"/>
-      <w:numFmt w:val="lowerLetter"/>
-      <w:lvlText w:val="%2)"/>
+      <w:numFmt w:val="bullet"/>
+      <w:lvlText w:val=""/>
       <w:lvlJc w:val="left"/>
       <w:pPr>
         <w:tabs>
           <w:tab w:val="left" w:pos="840"/>
         </w:tabs>
-        <w:ind w:left="840" w:hanging="420"/>
-      </w:pPr>
-      <w:rPr>
-        <w:rFonts w:hint="default"/>
-      </w:rPr>
-    </w:lvl>
-    <w:lvl w:ilvl="2" w:tentative="1">
-      <w:start w:val="1"/>
-      <w:numFmt w:val="lowerRoman"/>
-      <w:lvlText w:val="%3."/>
-      <w:lvlJc w:val="left"/>
-      <w:pPr>
-        <w:tabs>
-          <w:tab w:val="left" w:pos="1260"/>
-        </w:tabs>
-        <w:ind w:left="1260" w:hanging="420"/>
-      </w:pPr>
-      <w:rPr>
-        <w:rFonts w:hint="default"/>
-      </w:rPr>
-    </w:lvl>
-    <w:lvl w:ilvl="3" w:tentative="1">
-      <w:start w:val="1"/>
-      <w:numFmt w:val="decimal"/>
-      <w:lvlText w:val="%4."/>
-      <w:lvlJc w:val="left"/>
-      <w:pPr>
-        <w:tabs>
-          <w:tab w:val="left" w:pos="1680"/>
-        </w:tabs>
-        <w:ind w:left="1680" w:hanging="420"/>
-      </w:pPr>
-      <w:rPr>
-        <w:rFonts w:hint="default"/>
-      </w:rPr>
-    </w:lvl>
-    <w:lvl w:ilvl="4" w:tentative="1">
-      <w:start w:val="1"/>
-      <w:numFmt w:val="lowerLetter"/>
-      <w:lvlText w:val="%5)"/>
-      <w:lvlJc w:val="left"/>
-      <w:pPr>
-        <w:tabs>
-          <w:tab w:val="left" w:pos="2100"/>
-        </w:tabs>
-        <w:ind w:left="2100" w:hanging="420"/>
-      </w:pPr>
-      <w:rPr>
-        <w:rFonts w:hint="default"/>
-      </w:rPr>
-    </w:lvl>
-    <w:lvl w:ilvl="5" w:tentative="1">
-      <w:start w:val="1"/>
-      <w:numFmt w:val="lowerRoman"/>
-      <w:lvlText w:val="%6."/>
-      <w:lvlJc w:val="left"/>
-      <w:pPr>
-        <w:tabs>
-          <w:tab w:val="left" w:pos="2520"/>
-        </w:tabs>
-        <w:ind w:left="2520" w:hanging="420"/>
-      </w:pPr>
-      <w:rPr>
-        <w:rFonts w:hint="default"/>
-      </w:rPr>
-    </w:lvl>
-    <w:lvl w:ilvl="6" w:tentative="1">
-      <w:start w:val="1"/>
-      <w:numFmt w:val="decimal"/>
-      <w:lvlText w:val="%7."/>
-      <w:lvlJc w:val="left"/>
-      <w:pPr>
-        <w:tabs>
-          <w:tab w:val="left" w:pos="2940"/>
-        </w:tabs>
-        <w:ind w:left="2940" w:hanging="420"/>
-      </w:pPr>
-      <w:rPr>
-        <w:rFonts w:hint="default"/>
-      </w:rPr>
-    </w:lvl>
-    <w:lvl w:ilvl="7" w:tentative="1">
-      <w:start w:val="1"/>
-      <w:numFmt w:val="lowerLetter"/>
-      <w:lvlText w:val="%8)"/>
-      <w:lvlJc w:val="left"/>
-      <w:pPr>
-        <w:tabs>
-          <w:tab w:val="left" w:pos="3360"/>
-        </w:tabs>
-        <w:ind w:left="3360" w:hanging="420"/>
-      </w:pPr>
-      <w:rPr>
-        <w:rFonts w:hint="default"/>
-      </w:rPr>
-    </w:lvl>
-    <w:lvl w:ilvl="8" w:tentative="1">
-      <w:start w:val="1"/>
-      <w:numFmt w:val="lowerRoman"/>
-      <w:lvlText w:val="%9."/>
-      <w:lvlJc w:val="left"/>
-      <w:pPr>
-        <w:tabs>
-          <w:tab w:val="left" w:pos="3780"/>
-        </w:tabs>
-        <w:ind w:left="3780" w:hanging="420"/>
-      </w:pPr>
-      <w:rPr>
-        <w:rFonts w:hint="default"/>
+        <w:ind w:left="420" w:hanging="420"/>
+      </w:pPr>
+      <w:rPr>
+        <w:rFonts w:hint="default" w:ascii="Wingdings" w:hAnsi="Wingdings"/>
       </w:rPr>
     </w:lvl>
   </w:abstractNum>
@@ -12906,11 +13949,11 @@
     <w:lvl w:ilvl="0" w:tentative="1">
       <w:start w:val="1"/>
       <w:numFmt w:val="decimal"/>
-      <w:lvlText w:val="%1)"/>
-      <w:lvlJc w:val="left"/>
-      <w:pPr>
-        <w:tabs>
-          <w:tab w:val="left" w:pos="425"/>
+      <w:lvlText w:val="%1."/>
+      <w:lvlJc w:val="left"/>
+      <w:pPr>
+        <w:tabs>
+          <w:tab w:val="left" w:pos="845"/>
         </w:tabs>
         <w:ind w:left="425" w:leftChars="0" w:hanging="425" w:firstLineChars="0"/>
       </w:pPr>
@@ -13039,80 +14082,95 @@
       </w:rPr>
     </w:lvl>
   </w:abstractNum>
+  <w:abstractNum w:abstractNumId="35">
+    <w:nsid w:val="00000023"/>
+    <w:multiLevelType w:val="singleLevel"/>
+    <w:tmpl w:val="00000023"/>
+    <w:lvl w:ilvl="0" w:tentative="1">
+      <w:start w:val="11"/>
+      <w:numFmt w:val="decimal"/>
+      <w:suff w:val="nothing"/>
+      <w:lvlText w:val="%1."/>
+      <w:lvlJc w:val="left"/>
+    </w:lvl>
+  </w:abstractNum>
   <w:num w:numId="1">
-    <w:abstractNumId w:val="14"/>
+    <w:abstractNumId w:val="20"/>
   </w:num>
   <w:num w:numId="2">
-    <w:abstractNumId w:val="32"/>
+    <w:abstractNumId w:val="12"/>
   </w:num>
   <w:num w:numId="3">
     <w:abstractNumId w:val="16"/>
   </w:num>
   <w:num w:numId="4">
-    <w:abstractNumId w:val="3"/>
+    <w:abstractNumId w:val="19"/>
   </w:num>
   <w:num w:numId="5">
     <w:abstractNumId w:val="0"/>
   </w:num>
   <w:num w:numId="6">
+    <w:abstractNumId w:val="27"/>
+  </w:num>
+  <w:num w:numId="7">
+    <w:abstractNumId w:val="32"/>
+  </w:num>
+  <w:num w:numId="8">
+    <w:abstractNumId w:val="29"/>
+  </w:num>
+  <w:num w:numId="9">
+    <w:abstractNumId w:val="33"/>
+  </w:num>
+  <w:num w:numId="10">
+    <w:abstractNumId w:val="21"/>
+  </w:num>
+  <w:num w:numId="11">
+    <w:abstractNumId w:val="18"/>
+  </w:num>
+  <w:num w:numId="12">
+    <w:abstractNumId w:val="15"/>
+  </w:num>
+  <w:num w:numId="13">
+    <w:abstractNumId w:val="14"/>
+  </w:num>
+  <w:num w:numId="14">
+    <w:abstractNumId w:val="34"/>
+  </w:num>
+  <w:num w:numId="15">
+    <w:abstractNumId w:val="13"/>
+  </w:num>
+  <w:num w:numId="16">
+    <w:abstractNumId w:val="24"/>
+  </w:num>
+  <w:num w:numId="17">
+    <w:abstractNumId w:val="22"/>
+  </w:num>
+  <w:num w:numId="18">
     <w:abstractNumId w:val="26"/>
   </w:num>
-  <w:num w:numId="7">
-    <w:abstractNumId w:val="19"/>
+  <w:num w:numId="19">
+    <w:abstractNumId w:val="31"/>
   </w:num>
-  <w:num w:numId="8">
-    <w:abstractNumId w:val="33"/>
-  </w:num>
-  <w:num w:numId="9">
-    <w:abstractNumId w:val="24"/>
-  </w:num>
-  <w:num w:numId="10">
-    <w:abstractNumId w:val="27"/>
-  </w:num>
-  <w:num w:numId="11">
+  <w:num w:numId="20">
     <w:abstractNumId w:val="23"/>
   </w:num>
-  <w:num w:numId="12">
-    <w:abstractNumId w:val="13"/>
+  <w:num w:numId="21">
+    <w:abstractNumId w:val="17"/>
   </w:num>
-  <w:num w:numId="13">
-    <w:abstractNumId w:val="21"/>
+  <w:num w:numId="22">
+    <w:abstractNumId w:val="25"/>
   </w:num>
-  <w:num w:numId="14">
+  <w:num w:numId="23">
+    <w:abstractNumId w:val="11"/>
+  </w:num>
+  <w:num w:numId="24">
     <w:abstractNumId w:val="30"/>
   </w:num>
-  <w:num w:numId="15">
-    <w:abstractNumId w:val="15"/>
-  </w:num>
-  <w:num w:numId="16">
-    <w:abstractNumId w:val="31"/>
-  </w:num>
-  <w:num w:numId="17">
+  <w:num w:numId="25">
     <w:abstractNumId w:val="28"/>
   </w:num>
-  <w:num w:numId="18">
-    <w:abstractNumId w:val="17"/>
-  </w:num>
-  <w:num w:numId="19">
-    <w:abstractNumId w:val="18"/>
-  </w:num>
-  <w:num w:numId="20">
-    <w:abstractNumId w:val="29"/>
-  </w:num>
-  <w:num w:numId="21">
-    <w:abstractNumId w:val="22"/>
-  </w:num>
-  <w:num w:numId="22">
-    <w:abstractNumId w:val="34"/>
-  </w:num>
-  <w:num w:numId="23">
-    <w:abstractNumId w:val="25"/>
-  </w:num>
-  <w:num w:numId="24">
-    <w:abstractNumId w:val="9"/>
-  </w:num>
-  <w:num w:numId="25">
-    <w:abstractNumId w:val="20"/>
+  <w:num w:numId="26">
+    <w:abstractNumId w:val="35"/>
   </w:num>
 </w:numbering>
 </file>

</xml_diff>